<commit_message>
Added Chat Assistant: consumes API (AI text generator). + some code cleaning
</commit_message>
<xml_diff>
--- a/thesis.docx
+++ b/thesis.docx
@@ -56,6 +56,24 @@
         <w:t>DB contains Country, Destination</w:t>
       </w:r>
       <w:r>
+        <w:t xml:space="preserve">, </w:t>
+      </w:r>
+      <w:r>
+        <w:rPr>
+          <w:color w:val="C00000"/>
+        </w:rPr>
+        <w:t>Activities</w:t>
+      </w:r>
+      <w:r>
+        <w:t>, Road</w:t>
+      </w:r>
+      <w:r>
+        <w:t>-</w:t>
+      </w:r>
+      <w:r>
+        <w:t>Trips</w:t>
+      </w:r>
+      <w:r>
         <w:t xml:space="preserve"> and User data</w:t>
       </w:r>
       <w:r>
@@ -80,6 +98,15 @@
       </w:r>
       <w:r>
         <w:t xml:space="preserve"> and more.</w:t>
+      </w:r>
+      <w:r>
+        <w:t xml:space="preserve"> (If</w:t>
+      </w:r>
+      <w:r>
+        <w:t xml:space="preserve"> a</w:t>
+      </w:r>
+      <w:r>
+        <w:t xml:space="preserve"> good API is found)</w:t>
       </w:r>
     </w:p>
     <w:p>
@@ -122,55 +149,7 @@
     </w:p>
     <w:p>
       <w:pPr>
-        <w:pStyle w:val="a4"/>
-        <w:numPr>
-          <w:ilvl w:val="0"/>
-          <w:numId w:val="1"/>
-        </w:numPr>
-      </w:pPr>
-      <w:r>
-        <w:t xml:space="preserve">Get Pois, close to the place of choice: </w:t>
-      </w:r>
-      <w:r>
-        <w:t>https://dev.opentripmap.org/tiles</w:t>
-      </w:r>
-    </w:p>
-    <w:p>
-      <w:pPr>
-        <w:pStyle w:val="a4"/>
-        <w:numPr>
-          <w:ilvl w:val="0"/>
-          <w:numId w:val="1"/>
-        </w:numPr>
-      </w:pPr>
-      <w:r>
-        <w:t>Use for getting distance between places:</w:t>
-      </w:r>
-      <w:r>
-        <w:t xml:space="preserve"> </w:t>
-      </w:r>
-      <w:r>
-        <w:t>https://rapidapi.com/sharemap-sharemap-default/api/travel-places</w:t>
-      </w:r>
-    </w:p>
-    <w:p>
-      <w:pPr>
-        <w:pStyle w:val="a4"/>
-        <w:numPr>
-          <w:ilvl w:val="0"/>
-          <w:numId w:val="1"/>
-        </w:numPr>
-      </w:pPr>
-      <w:r>
-        <w:t>Search for places by text string, Search for nearby places:</w:t>
-      </w:r>
-      <w:r>
-        <w:t xml:space="preserve"> https://rapidapi.com/trueway/api/trueway-places</w:t>
-      </w:r>
-    </w:p>
-    <w:p>
-      <w:pPr>
-        <w:pStyle w:val="a4"/>
+        <w:pStyle w:val="ListParagraph"/>
         <w:numPr>
           <w:ilvl w:val="0"/>
           <w:numId w:val="1"/>
@@ -185,53 +164,140 @@
       <w:hyperlink r:id="rId5" w:history="1">
         <w:r>
           <w:rPr>
-            <w:rStyle w:val="-"/>
+            <w:rStyle w:val="Hyperlink"/>
           </w:rPr>
           <w:t>https://rapidapi.com/razy7292/api/models3</w:t>
         </w:r>
       </w:hyperlink>
-    </w:p>
-    <w:p>
-      <w:pPr>
-        <w:pStyle w:val="a4"/>
+      <w:r>
+        <w:rPr>
+          <w:rStyle w:val="Hyperlink"/>
+        </w:rPr>
+        <w:t xml:space="preserve">   </w:t>
+      </w:r>
+      <w:r>
+        <w:tab/>
+      </w:r>
+      <w:r>
+        <w:rPr>
+          <w:color w:val="00B050"/>
+        </w:rPr>
+        <w:t>Added</w:t>
+      </w:r>
+    </w:p>
+    <w:p>
+      <w:pPr>
+        <w:pStyle w:val="ListParagraph"/>
         <w:numPr>
           <w:ilvl w:val="0"/>
           <w:numId w:val="1"/>
         </w:numPr>
       </w:pPr>
       <w:r>
-        <w:t>Add Map, Addresses, Routes</w:t>
-      </w:r>
-      <w:r>
-        <w:t xml:space="preserve">: </w:t>
+        <w:t xml:space="preserve">Route calculator: </w:t>
       </w:r>
       <w:hyperlink r:id="rId6" w:history="1">
         <w:r>
           <w:rPr>
-            <w:rStyle w:val="-"/>
+            <w:rStyle w:val="Hyperlink"/>
+          </w:rPr>
+          <w:t>https://openrouteservice.org/</w:t>
+        </w:r>
+      </w:hyperlink>
+      <w:r>
+        <w:tab/>
+      </w:r>
+      <w:r>
+        <w:tab/>
+      </w:r>
+      <w:r>
+        <w:rPr>
+          <w:color w:val="00B050"/>
+        </w:rPr>
+        <w:t>Added</w:t>
+      </w:r>
+      <w:r>
+        <w:rPr>
+          <w:color w:val="00B050"/>
+        </w:rPr>
+        <w:br/>
+      </w:r>
+    </w:p>
+    <w:p>
+      <w:pPr>
+        <w:pStyle w:val="ListParagraph"/>
+        <w:numPr>
+          <w:ilvl w:val="0"/>
+          <w:numId w:val="1"/>
+        </w:numPr>
+      </w:pPr>
+      <w:r>
+        <w:t xml:space="preserve">Get Pois, close to the place of choice: </w:t>
+      </w:r>
+      <w:proofErr w:type="gramStart"/>
+      <w:r>
+        <w:t>https://dev.opentripmap.org/tiles</w:t>
+      </w:r>
+      <w:proofErr w:type="gramEnd"/>
+    </w:p>
+    <w:p>
+      <w:pPr>
+        <w:pStyle w:val="ListParagraph"/>
+        <w:numPr>
+          <w:ilvl w:val="0"/>
+          <w:numId w:val="1"/>
+        </w:numPr>
+      </w:pPr>
+      <w:r>
+        <w:t>Use for getting distance between places:</w:t>
+      </w:r>
+      <w:r>
+        <w:t xml:space="preserve"> </w:t>
+      </w:r>
+      <w:proofErr w:type="gramStart"/>
+      <w:r>
+        <w:t>https://rapidapi.com/sharemap-sharemap-default/api/travel-places</w:t>
+      </w:r>
+      <w:proofErr w:type="gramEnd"/>
+    </w:p>
+    <w:p>
+      <w:pPr>
+        <w:pStyle w:val="ListParagraph"/>
+        <w:numPr>
+          <w:ilvl w:val="0"/>
+          <w:numId w:val="1"/>
+        </w:numPr>
+      </w:pPr>
+      <w:r>
+        <w:t>Search for places by text string, Search for nearby places:</w:t>
+      </w:r>
+      <w:r>
+        <w:t xml:space="preserve"> https://rapidapi.com/trueway/api/trueway-places</w:t>
+      </w:r>
+    </w:p>
+    <w:p>
+      <w:pPr>
+        <w:pStyle w:val="ListParagraph"/>
+        <w:numPr>
+          <w:ilvl w:val="0"/>
+          <w:numId w:val="1"/>
+        </w:numPr>
+      </w:pPr>
+      <w:r>
+        <w:t>Add Map, Addresses, Routes</w:t>
+      </w:r>
+      <w:r>
+        <w:t xml:space="preserve">: </w:t>
+      </w:r>
+      <w:hyperlink r:id="rId7" w:history="1">
+        <w:r>
+          <w:rPr>
+            <w:rStyle w:val="Hyperlink"/>
           </w:rPr>
           <w:t>https://apidocs.geoapify.com/docs/places/api/api</w:t>
         </w:r>
       </w:hyperlink>
     </w:p>
-    <w:p>
-      <w:pPr>
-        <w:pStyle w:val="a4"/>
-        <w:numPr>
-          <w:ilvl w:val="0"/>
-          <w:numId w:val="1"/>
-        </w:numPr>
-      </w:pPr>
-      <w:r>
-        <w:t xml:space="preserve">Route calculator: </w:t>
-      </w:r>
-      <w:r>
-        <w:t>https://openrouteservice.org/</w:t>
-      </w:r>
-      <w:r>
-        <w:br/>
-      </w:r>
-    </w:p>
     <w:p/>
     <w:p>
       <w:pPr>
@@ -272,7 +338,7 @@
     </w:p>
     <w:p>
       <w:pPr>
-        <w:pStyle w:val="a4"/>
+        <w:pStyle w:val="ListParagraph"/>
         <w:numPr>
           <w:ilvl w:val="0"/>
           <w:numId w:val="2"/>
@@ -306,7 +372,7 @@
     </w:p>
     <w:p>
       <w:pPr>
-        <w:pStyle w:val="a4"/>
+        <w:pStyle w:val="ListParagraph"/>
         <w:numPr>
           <w:ilvl w:val="0"/>
           <w:numId w:val="2"/>
@@ -318,7 +384,7 @@
     </w:p>
     <w:p>
       <w:pPr>
-        <w:pStyle w:val="a4"/>
+        <w:pStyle w:val="ListParagraph"/>
         <w:numPr>
           <w:ilvl w:val="1"/>
           <w:numId w:val="2"/>
@@ -329,8 +395,6 @@
       </w:r>
       <w:r>
         <w:tab/>
-      </w:r>
-      <w:r>
         <w:t>(</w:t>
       </w:r>
       <w:r>
@@ -360,7 +424,7 @@
     </w:p>
     <w:p>
       <w:pPr>
-        <w:pStyle w:val="a4"/>
+        <w:pStyle w:val="ListParagraph"/>
         <w:numPr>
           <w:ilvl w:val="1"/>
           <w:numId w:val="2"/>
@@ -372,7 +436,7 @@
     </w:p>
     <w:p>
       <w:pPr>
-        <w:pStyle w:val="a4"/>
+        <w:pStyle w:val="ListParagraph"/>
         <w:numPr>
           <w:ilvl w:val="0"/>
           <w:numId w:val="2"/>
@@ -384,7 +448,7 @@
     </w:p>
     <w:p>
       <w:pPr>
-        <w:pStyle w:val="a4"/>
+        <w:pStyle w:val="ListParagraph"/>
         <w:numPr>
           <w:ilvl w:val="1"/>
           <w:numId w:val="2"/>
@@ -396,7 +460,7 @@
     </w:p>
     <w:p>
       <w:pPr>
-        <w:pStyle w:val="a4"/>
+        <w:pStyle w:val="ListParagraph"/>
         <w:numPr>
           <w:ilvl w:val="2"/>
           <w:numId w:val="2"/>
@@ -426,7 +490,7 @@
     </w:p>
     <w:p>
       <w:pPr>
-        <w:pStyle w:val="a4"/>
+        <w:pStyle w:val="ListParagraph"/>
         <w:numPr>
           <w:ilvl w:val="2"/>
           <w:numId w:val="2"/>
@@ -437,8 +501,6 @@
       </w:r>
       <w:r>
         <w:tab/>
-      </w:r>
-      <w:r>
         <w:t>(</w:t>
       </w:r>
       <w:r>
@@ -465,7 +527,7 @@
     </w:p>
     <w:p>
       <w:pPr>
-        <w:pStyle w:val="a4"/>
+        <w:pStyle w:val="ListParagraph"/>
         <w:numPr>
           <w:ilvl w:val="2"/>
           <w:numId w:val="2"/>
@@ -492,7 +554,7 @@
     </w:p>
     <w:p>
       <w:pPr>
-        <w:pStyle w:val="a4"/>
+        <w:pStyle w:val="ListParagraph"/>
         <w:numPr>
           <w:ilvl w:val="2"/>
           <w:numId w:val="2"/>
@@ -513,7 +575,7 @@
     </w:p>
     <w:p>
       <w:pPr>
-        <w:pStyle w:val="a4"/>
+        <w:pStyle w:val="ListParagraph"/>
         <w:numPr>
           <w:ilvl w:val="2"/>
           <w:numId w:val="2"/>
@@ -528,10 +590,13 @@
       <w:r>
         <w:t xml:space="preserve"> using API</w:t>
       </w:r>
-    </w:p>
-    <w:p>
-      <w:pPr>
-        <w:pStyle w:val="a4"/>
+      <w:r>
+        <w:t xml:space="preserve"> or DB</w:t>
+      </w:r>
+    </w:p>
+    <w:p>
+      <w:pPr>
+        <w:pStyle w:val="ListParagraph"/>
         <w:numPr>
           <w:ilvl w:val="2"/>
           <w:numId w:val="2"/>
@@ -549,7 +614,7 @@
     </w:p>
     <w:p>
       <w:pPr>
-        <w:pStyle w:val="a4"/>
+        <w:pStyle w:val="ListParagraph"/>
         <w:numPr>
           <w:ilvl w:val="2"/>
           <w:numId w:val="2"/>
@@ -570,7 +635,7 @@
     </w:p>
     <w:p>
       <w:pPr>
-        <w:pStyle w:val="a4"/>
+        <w:pStyle w:val="ListParagraph"/>
         <w:numPr>
           <w:ilvl w:val="2"/>
           <w:numId w:val="2"/>
@@ -591,7 +656,7 @@
     </w:p>
     <w:p>
       <w:pPr>
-        <w:pStyle w:val="a4"/>
+        <w:pStyle w:val="ListParagraph"/>
         <w:numPr>
           <w:ilvl w:val="2"/>
           <w:numId w:val="2"/>
@@ -600,10 +665,13 @@
       <w:r>
         <w:t>App: Display Map</w:t>
       </w:r>
-    </w:p>
-    <w:p>
-      <w:pPr>
-        <w:pStyle w:val="a4"/>
+      <w:r>
+        <w:tab/>
+      </w:r>
+    </w:p>
+    <w:p>
+      <w:pPr>
+        <w:pStyle w:val="ListParagraph"/>
         <w:numPr>
           <w:ilvl w:val="2"/>
           <w:numId w:val="2"/>
@@ -615,7 +683,7 @@
     </w:p>
     <w:p>
       <w:pPr>
-        <w:pStyle w:val="a4"/>
+        <w:pStyle w:val="ListParagraph"/>
         <w:numPr>
           <w:ilvl w:val="2"/>
           <w:numId w:val="2"/>
@@ -642,7 +710,7 @@
     </w:p>
     <w:p>
       <w:pPr>
-        <w:pStyle w:val="a4"/>
+        <w:pStyle w:val="ListParagraph"/>
         <w:numPr>
           <w:ilvl w:val="2"/>
           <w:numId w:val="2"/>
@@ -657,7 +725,7 @@
     </w:p>
     <w:p>
       <w:pPr>
-        <w:pStyle w:val="a4"/>
+        <w:pStyle w:val="ListParagraph"/>
         <w:numPr>
           <w:ilvl w:val="2"/>
           <w:numId w:val="2"/>
@@ -670,7 +738,7 @@
     </w:p>
     <w:p>
       <w:pPr>
-        <w:pStyle w:val="a4"/>
+        <w:pStyle w:val="ListParagraph"/>
         <w:numPr>
           <w:ilvl w:val="1"/>
           <w:numId w:val="2"/>
@@ -682,7 +750,7 @@
     </w:p>
     <w:p>
       <w:pPr>
-        <w:pStyle w:val="a4"/>
+        <w:pStyle w:val="ListParagraph"/>
         <w:numPr>
           <w:ilvl w:val="2"/>
           <w:numId w:val="2"/>
@@ -694,7 +762,7 @@
     </w:p>
     <w:p>
       <w:pPr>
-        <w:pStyle w:val="a4"/>
+        <w:pStyle w:val="ListParagraph"/>
         <w:numPr>
           <w:ilvl w:val="2"/>
           <w:numId w:val="2"/>
@@ -706,7 +774,7 @@
     </w:p>
     <w:p>
       <w:pPr>
-        <w:pStyle w:val="a4"/>
+        <w:pStyle w:val="ListParagraph"/>
         <w:numPr>
           <w:ilvl w:val="1"/>
           <w:numId w:val="2"/>
@@ -714,6 +782,30 @@
       </w:pPr>
       <w:r>
         <w:t>AI Assistant Chat</w:t>
+      </w:r>
+      <w:r>
+        <w:tab/>
+      </w:r>
+      <w:r>
+        <w:t>(</w:t>
+      </w:r>
+      <w:r>
+        <w:rPr>
+          <w:color w:val="00B050"/>
+        </w:rPr>
+        <w:t>Done</w:t>
+      </w:r>
+      <w:r>
+        <w:t xml:space="preserve">, </w:t>
+      </w:r>
+      <w:r>
+        <w:rPr>
+          <w:color w:val="FF0000"/>
+        </w:rPr>
+        <w:t>better styling</w:t>
+      </w:r>
+      <w:r>
+        <w:t>)</w:t>
       </w:r>
     </w:p>
     <w:p>
@@ -756,7 +848,7 @@
     </w:p>
     <w:p>
       <w:pPr>
-        <w:pStyle w:val="a4"/>
+        <w:pStyle w:val="ListParagraph"/>
         <w:numPr>
           <w:ilvl w:val="0"/>
           <w:numId w:val="2"/>
@@ -768,7 +860,7 @@
     </w:p>
     <w:p>
       <w:pPr>
-        <w:pStyle w:val="a4"/>
+        <w:pStyle w:val="ListParagraph"/>
         <w:numPr>
           <w:ilvl w:val="1"/>
           <w:numId w:val="2"/>
@@ -792,7 +884,7 @@
     </w:p>
     <w:p>
       <w:pPr>
-        <w:pStyle w:val="a4"/>
+        <w:pStyle w:val="ListParagraph"/>
         <w:numPr>
           <w:ilvl w:val="2"/>
           <w:numId w:val="2"/>
@@ -810,7 +902,7 @@
     </w:p>
     <w:p>
       <w:pPr>
-        <w:pStyle w:val="a4"/>
+        <w:pStyle w:val="ListParagraph"/>
         <w:numPr>
           <w:ilvl w:val="2"/>
           <w:numId w:val="2"/>
@@ -825,7 +917,7 @@
     </w:p>
     <w:p>
       <w:pPr>
-        <w:pStyle w:val="a4"/>
+        <w:pStyle w:val="ListParagraph"/>
         <w:numPr>
           <w:ilvl w:val="0"/>
           <w:numId w:val="2"/>
@@ -837,7 +929,7 @@
     </w:p>
     <w:p>
       <w:pPr>
-        <w:pStyle w:val="a4"/>
+        <w:pStyle w:val="ListParagraph"/>
         <w:numPr>
           <w:ilvl w:val="1"/>
           <w:numId w:val="2"/>
@@ -849,7 +941,7 @@
     </w:p>
     <w:p>
       <w:pPr>
-        <w:pStyle w:val="a4"/>
+        <w:pStyle w:val="ListParagraph"/>
         <w:numPr>
           <w:ilvl w:val="1"/>
           <w:numId w:val="2"/>
@@ -861,7 +953,7 @@
     </w:p>
     <w:p>
       <w:pPr>
-        <w:pStyle w:val="a4"/>
+        <w:pStyle w:val="ListParagraph"/>
         <w:numPr>
           <w:ilvl w:val="0"/>
           <w:numId w:val="2"/>
@@ -873,19 +965,24 @@
     </w:p>
     <w:p>
       <w:pPr>
-        <w:pStyle w:val="a4"/>
+        <w:pStyle w:val="ListParagraph"/>
         <w:numPr>
           <w:ilvl w:val="1"/>
           <w:numId w:val="2"/>
         </w:numPr>
       </w:pPr>
       <w:r>
-        <w:t>User: Set 1-10 stars. Leave comment</w:t>
-      </w:r>
-    </w:p>
-    <w:p>
-      <w:pPr>
-        <w:pStyle w:val="a4"/>
+        <w:t xml:space="preserve">User: Set 1-10 stars. Leave </w:t>
+      </w:r>
+      <w:proofErr w:type="gramStart"/>
+      <w:r>
+        <w:t>comment</w:t>
+      </w:r>
+      <w:proofErr w:type="gramEnd"/>
+    </w:p>
+    <w:p>
+      <w:pPr>
+        <w:pStyle w:val="ListParagraph"/>
         <w:numPr>
           <w:ilvl w:val="1"/>
           <w:numId w:val="2"/>
@@ -912,7 +1009,7 @@
     </w:p>
     <w:p>
       <w:pPr>
-        <w:pStyle w:val="a4"/>
+        <w:pStyle w:val="ListParagraph"/>
         <w:numPr>
           <w:ilvl w:val="0"/>
           <w:numId w:val="2"/>
@@ -924,7 +1021,7 @@
     </w:p>
     <w:p>
       <w:pPr>
-        <w:pStyle w:val="a4"/>
+        <w:pStyle w:val="ListParagraph"/>
         <w:numPr>
           <w:ilvl w:val="1"/>
           <w:numId w:val="2"/>
@@ -945,7 +1042,7 @@
     </w:p>
     <w:p>
       <w:pPr>
-        <w:pStyle w:val="a4"/>
+        <w:pStyle w:val="ListParagraph"/>
         <w:numPr>
           <w:ilvl w:val="1"/>
           <w:numId w:val="2"/>
@@ -969,7 +1066,7 @@
     </w:p>
     <w:p>
       <w:pPr>
-        <w:pStyle w:val="a4"/>
+        <w:pStyle w:val="ListParagraph"/>
         <w:numPr>
           <w:ilvl w:val="1"/>
           <w:numId w:val="2"/>
@@ -981,7 +1078,7 @@
     </w:p>
     <w:p>
       <w:pPr>
-        <w:pStyle w:val="a4"/>
+        <w:pStyle w:val="ListParagraph"/>
         <w:numPr>
           <w:ilvl w:val="0"/>
           <w:numId w:val="2"/>
@@ -993,7 +1090,7 @@
     </w:p>
     <w:p>
       <w:pPr>
-        <w:pStyle w:val="a4"/>
+        <w:pStyle w:val="ListParagraph"/>
         <w:numPr>
           <w:ilvl w:val="1"/>
           <w:numId w:val="2"/>
@@ -1006,24 +1103,34 @@
         <w:t>isited</w:t>
       </w:r>
       <w:r>
-        <w:t xml:space="preserve"> Destinations</w:t>
-      </w:r>
-    </w:p>
-    <w:p>
-      <w:pPr>
-        <w:pStyle w:val="a4"/>
+        <w:t xml:space="preserve"> </w:t>
+      </w:r>
+      <w:proofErr w:type="gramStart"/>
+      <w:r>
+        <w:t>Destinations</w:t>
+      </w:r>
+      <w:proofErr w:type="gramEnd"/>
+    </w:p>
+    <w:p>
+      <w:pPr>
+        <w:pStyle w:val="ListParagraph"/>
         <w:numPr>
           <w:ilvl w:val="1"/>
           <w:numId w:val="2"/>
         </w:numPr>
       </w:pPr>
       <w:r>
-        <w:t>Clicking a Destination sends to Explore/Destination/id</w:t>
-      </w:r>
-    </w:p>
-    <w:p>
-      <w:pPr>
-        <w:pStyle w:val="a4"/>
+        <w:t>Clicking a Destination sends to Explore/Destination/</w:t>
+      </w:r>
+      <w:proofErr w:type="gramStart"/>
+      <w:r>
+        <w:t>id</w:t>
+      </w:r>
+      <w:proofErr w:type="gramEnd"/>
+    </w:p>
+    <w:p>
+      <w:pPr>
+        <w:pStyle w:val="ListParagraph"/>
         <w:numPr>
           <w:ilvl w:val="0"/>
           <w:numId w:val="2"/>
@@ -1077,8 +1184,19 @@
     </w:p>
     <w:p>
       <w:r>
-        <w:t>Get Inspired, not organise really</w:t>
-      </w:r>
+        <w:t xml:space="preserve">Get Inspired, not </w:t>
+      </w:r>
+      <w:r>
+        <w:t>organize</w:t>
+      </w:r>
+      <w:r>
+        <w:t xml:space="preserve"> </w:t>
+      </w:r>
+      <w:proofErr w:type="gramStart"/>
+      <w:r>
+        <w:t>really</w:t>
+      </w:r>
+      <w:proofErr w:type="gramEnd"/>
     </w:p>
     <w:p>
       <w:pPr>
@@ -1804,16 +1922,17 @@
     <w:lsdException w:name="Unresolved Mention" w:semiHidden="1" w:unhideWhenUsed="1"/>
     <w:lsdException w:name="Smart Link" w:semiHidden="1" w:unhideWhenUsed="1"/>
   </w:latentStyles>
-  <w:style w:type="paragraph" w:default="1" w:styleId="a">
+  <w:style w:type="paragraph" w:default="1" w:styleId="Normal">
     <w:name w:val="Normal"/>
     <w:qFormat/>
   </w:style>
-  <w:style w:type="character" w:default="1" w:styleId="a0">
+  <w:style w:type="character" w:default="1" w:styleId="DefaultParagraphFont">
     <w:name w:val="Default Paragraph Font"/>
     <w:uiPriority w:val="1"/>
+    <w:semiHidden/>
     <w:unhideWhenUsed/>
   </w:style>
-  <w:style w:type="table" w:default="1" w:styleId="a1">
+  <w:style w:type="table" w:default="1" w:styleId="TableNormal">
     <w:name w:val="Normal Table"/>
     <w:uiPriority w:val="99"/>
     <w:semiHidden/>
@@ -1828,15 +1947,15 @@
       </w:tblCellMar>
     </w:tblPr>
   </w:style>
-  <w:style w:type="numbering" w:default="1" w:styleId="a2">
+  <w:style w:type="numbering" w:default="1" w:styleId="NoList">
     <w:name w:val="No List"/>
     <w:uiPriority w:val="99"/>
     <w:semiHidden/>
     <w:unhideWhenUsed/>
   </w:style>
-  <w:style w:type="character" w:styleId="-">
+  <w:style w:type="character" w:styleId="Hyperlink">
     <w:name w:val="Hyperlink"/>
-    <w:basedOn w:val="a0"/>
+    <w:basedOn w:val="DefaultParagraphFont"/>
     <w:uiPriority w:val="99"/>
     <w:unhideWhenUsed/>
     <w:rsid w:val="00A84A81"/>
@@ -1845,9 +1964,9 @@
       <w:u w:val="single"/>
     </w:rPr>
   </w:style>
-  <w:style w:type="character" w:styleId="a3">
+  <w:style w:type="character" w:styleId="UnresolvedMention">
     <w:name w:val="Unresolved Mention"/>
-    <w:basedOn w:val="a0"/>
+    <w:basedOn w:val="DefaultParagraphFont"/>
     <w:uiPriority w:val="99"/>
     <w:semiHidden/>
     <w:unhideWhenUsed/>
@@ -1857,9 +1976,9 @@
       <w:shd w:val="clear" w:color="auto" w:fill="E1DFDD"/>
     </w:rPr>
   </w:style>
-  <w:style w:type="paragraph" w:styleId="a4">
+  <w:style w:type="paragraph" w:styleId="ListParagraph">
     <w:name w:val="List Paragraph"/>
-    <w:basedOn w:val="a"/>
+    <w:basedOn w:val="Normal"/>
     <w:uiPriority w:val="34"/>
     <w:qFormat/>
     <w:rsid w:val="00BD5421"/>

</xml_diff>

<commit_message>
Started: Categories UI (What To Do screen)
</commit_message>
<xml_diff>
--- a/thesis.docx
+++ b/thesis.docx
@@ -154,7 +154,7 @@
     </w:p>
     <w:p>
       <w:pPr>
-        <w:pStyle w:val="a4"/>
+        <w:pStyle w:val="ListParagraph"/>
         <w:numPr>
           <w:ilvl w:val="0"/>
           <w:numId w:val="1"/>
@@ -169,14 +169,14 @@
       <w:hyperlink r:id="rId5" w:history="1">
         <w:r>
           <w:rPr>
-            <w:rStyle w:val="-"/>
+            <w:rStyle w:val="Hyperlink"/>
           </w:rPr>
           <w:t>https://rapidapi.com/razy7292/api/models3</w:t>
         </w:r>
       </w:hyperlink>
       <w:r>
         <w:rPr>
-          <w:rStyle w:val="-"/>
+          <w:rStyle w:val="Hyperlink"/>
         </w:rPr>
         <w:t xml:space="preserve">   </w:t>
       </w:r>
@@ -192,7 +192,7 @@
     </w:p>
     <w:p>
       <w:pPr>
-        <w:pStyle w:val="a4"/>
+        <w:pStyle w:val="ListParagraph"/>
         <w:numPr>
           <w:ilvl w:val="0"/>
           <w:numId w:val="1"/>
@@ -204,7 +204,7 @@
       <w:hyperlink r:id="rId6" w:history="1">
         <w:r>
           <w:rPr>
-            <w:rStyle w:val="-"/>
+            <w:rStyle w:val="Hyperlink"/>
           </w:rPr>
           <w:t>https://openrouteservice.org/</w:t>
         </w:r>
@@ -230,7 +230,7 @@
     </w:p>
     <w:p>
       <w:pPr>
-        <w:pStyle w:val="a4"/>
+        <w:pStyle w:val="ListParagraph"/>
         <w:numPr>
           <w:ilvl w:val="0"/>
           <w:numId w:val="1"/>
@@ -245,7 +245,7 @@
     </w:p>
     <w:p>
       <w:pPr>
-        <w:pStyle w:val="a4"/>
+        <w:pStyle w:val="ListParagraph"/>
         <w:numPr>
           <w:ilvl w:val="0"/>
           <w:numId w:val="1"/>
@@ -263,7 +263,7 @@
     </w:p>
     <w:p>
       <w:pPr>
-        <w:pStyle w:val="a4"/>
+        <w:pStyle w:val="ListParagraph"/>
         <w:numPr>
           <w:ilvl w:val="0"/>
           <w:numId w:val="1"/>
@@ -278,7 +278,7 @@
     </w:p>
     <w:p>
       <w:pPr>
-        <w:pStyle w:val="a4"/>
+        <w:pStyle w:val="ListParagraph"/>
         <w:numPr>
           <w:ilvl w:val="0"/>
           <w:numId w:val="1"/>
@@ -293,7 +293,7 @@
       <w:hyperlink r:id="rId7" w:history="1">
         <w:r>
           <w:rPr>
-            <w:rStyle w:val="-"/>
+            <w:rStyle w:val="Hyperlink"/>
           </w:rPr>
           <w:t>https://apidocs.geoapify.com/docs/places/api/api</w:t>
         </w:r>
@@ -339,7 +339,7 @@
     </w:p>
     <w:p>
       <w:pPr>
-        <w:pStyle w:val="a4"/>
+        <w:pStyle w:val="ListParagraph"/>
         <w:numPr>
           <w:ilvl w:val="0"/>
           <w:numId w:val="2"/>
@@ -373,7 +373,7 @@
     </w:p>
     <w:p>
       <w:pPr>
-        <w:pStyle w:val="a4"/>
+        <w:pStyle w:val="ListParagraph"/>
         <w:numPr>
           <w:ilvl w:val="0"/>
           <w:numId w:val="2"/>
@@ -385,7 +385,7 @@
     </w:p>
     <w:p>
       <w:pPr>
-        <w:pStyle w:val="a4"/>
+        <w:pStyle w:val="ListParagraph"/>
         <w:numPr>
           <w:ilvl w:val="1"/>
           <w:numId w:val="2"/>
@@ -425,7 +425,7 @@
     </w:p>
     <w:p>
       <w:pPr>
-        <w:pStyle w:val="a4"/>
+        <w:pStyle w:val="ListParagraph"/>
         <w:numPr>
           <w:ilvl w:val="1"/>
           <w:numId w:val="2"/>
@@ -433,96 +433,6 @@
       </w:pPr>
       <w:r>
         <w:t>Activities</w:t>
-      </w:r>
-      <w:r>
-        <w:tab/>
-      </w:r>
-      <w:r>
-        <w:t>(</w:t>
-      </w:r>
-      <w:r>
-        <w:rPr>
-          <w:color w:val="00B050"/>
-        </w:rPr>
-        <w:t>Done</w:t>
-      </w:r>
-      <w:r>
-        <w:t xml:space="preserve">, </w:t>
-      </w:r>
-      <w:r>
-        <w:rPr>
-          <w:color w:val="FF0000"/>
-        </w:rPr>
-        <w:t>better styling</w:t>
-      </w:r>
-      <w:r>
-        <w:t>)</w:t>
-      </w:r>
-    </w:p>
-    <w:p>
-      <w:pPr>
-        <w:pStyle w:val="a4"/>
-        <w:numPr>
-          <w:ilvl w:val="0"/>
-          <w:numId w:val="2"/>
-        </w:numPr>
-      </w:pPr>
-      <w:r>
-        <w:t>Plan Road Trip</w:t>
-      </w:r>
-    </w:p>
-    <w:p>
-      <w:pPr>
-        <w:pStyle w:val="a4"/>
-        <w:numPr>
-          <w:ilvl w:val="1"/>
-          <w:numId w:val="2"/>
-        </w:numPr>
-      </w:pPr>
-      <w:r>
-        <w:t>Manual</w:t>
-      </w:r>
-    </w:p>
-    <w:p>
-      <w:pPr>
-        <w:pStyle w:val="a4"/>
-        <w:numPr>
-          <w:ilvl w:val="2"/>
-          <w:numId w:val="2"/>
-        </w:numPr>
-      </w:pPr>
-      <w:r>
-        <w:t>User: Choose</w:t>
-      </w:r>
-      <w:r>
-        <w:t xml:space="preserve"> </w:t>
-      </w:r>
-      <w:r>
-        <w:t xml:space="preserve">month, </w:t>
-      </w:r>
-      <w:r>
-        <w:t>start</w:t>
-      </w:r>
-      <w:r>
-        <w:t>ing</w:t>
-      </w:r>
-      <w:r>
-        <w:t xml:space="preserve"> </w:t>
-      </w:r>
-      <w:r>
-        <w:t>and finish points</w:t>
-      </w:r>
-    </w:p>
-    <w:p>
-      <w:pPr>
-        <w:pStyle w:val="a4"/>
-        <w:numPr>
-          <w:ilvl w:val="2"/>
-          <w:numId w:val="2"/>
-        </w:numPr>
-      </w:pPr>
-      <w:r>
-        <w:t>App: List all Destinations</w:t>
       </w:r>
       <w:r>
         <w:tab/>
@@ -546,13 +456,101 @@
       <w:r>
         <w:t>)</w:t>
       </w:r>
+    </w:p>
+    <w:p>
+      <w:pPr>
+        <w:pStyle w:val="ListParagraph"/>
+        <w:numPr>
+          <w:ilvl w:val="0"/>
+          <w:numId w:val="2"/>
+        </w:numPr>
+      </w:pPr>
+      <w:r>
+        <w:t>Plan Road Trip</w:t>
+      </w:r>
+    </w:p>
+    <w:p>
+      <w:pPr>
+        <w:pStyle w:val="ListParagraph"/>
+        <w:numPr>
+          <w:ilvl w:val="1"/>
+          <w:numId w:val="2"/>
+        </w:numPr>
+      </w:pPr>
+      <w:r>
+        <w:t>Manual</w:t>
+      </w:r>
+    </w:p>
+    <w:p>
+      <w:pPr>
+        <w:pStyle w:val="ListParagraph"/>
+        <w:numPr>
+          <w:ilvl w:val="2"/>
+          <w:numId w:val="2"/>
+        </w:numPr>
+      </w:pPr>
+      <w:r>
+        <w:t>User: Choose</w:t>
+      </w:r>
+      <w:r>
+        <w:t xml:space="preserve"> </w:t>
+      </w:r>
+      <w:r>
+        <w:t xml:space="preserve">month, </w:t>
+      </w:r>
+      <w:r>
+        <w:t>start</w:t>
+      </w:r>
+      <w:r>
+        <w:t>ing</w:t>
+      </w:r>
+      <w:r>
+        <w:t xml:space="preserve"> </w:t>
+      </w:r>
+      <w:r>
+        <w:t>and finish points</w:t>
+      </w:r>
+    </w:p>
+    <w:p>
+      <w:pPr>
+        <w:pStyle w:val="ListParagraph"/>
+        <w:numPr>
+          <w:ilvl w:val="2"/>
+          <w:numId w:val="2"/>
+        </w:numPr>
+      </w:pPr>
+      <w:r>
+        <w:t>App: List all Destinations</w:t>
+      </w:r>
       <w:r>
         <w:tab/>
-      </w:r>
-    </w:p>
-    <w:p>
-      <w:pPr>
-        <w:pStyle w:val="a4"/>
+        <w:t>(</w:t>
+      </w:r>
+      <w:r>
+        <w:rPr>
+          <w:color w:val="00B050"/>
+        </w:rPr>
+        <w:t>Done</w:t>
+      </w:r>
+      <w:r>
+        <w:t xml:space="preserve">, </w:t>
+      </w:r>
+      <w:r>
+        <w:rPr>
+          <w:color w:val="FF0000"/>
+        </w:rPr>
+        <w:t>better styling</w:t>
+      </w:r>
+      <w:r>
+        <w:t>)</w:t>
+      </w:r>
+      <w:r>
+        <w:tab/>
+      </w:r>
+    </w:p>
+    <w:p>
+      <w:pPr>
+        <w:pStyle w:val="ListParagraph"/>
         <w:numPr>
           <w:ilvl w:val="2"/>
           <w:numId w:val="2"/>
@@ -579,7 +577,7 @@
     </w:p>
     <w:p>
       <w:pPr>
-        <w:pStyle w:val="a4"/>
+        <w:pStyle w:val="ListParagraph"/>
         <w:numPr>
           <w:ilvl w:val="2"/>
           <w:numId w:val="2"/>
@@ -600,7 +598,7 @@
     </w:p>
     <w:p>
       <w:pPr>
-        <w:pStyle w:val="a4"/>
+        <w:pStyle w:val="ListParagraph"/>
         <w:numPr>
           <w:ilvl w:val="2"/>
           <w:numId w:val="2"/>
@@ -620,8 +618,6 @@
       </w:r>
       <w:r>
         <w:tab/>
-      </w:r>
-      <w:r>
         <w:t>(</w:t>
       </w:r>
       <w:r>
@@ -645,7 +641,7 @@
     </w:p>
     <w:p>
       <w:pPr>
-        <w:pStyle w:val="a4"/>
+        <w:pStyle w:val="ListParagraph"/>
         <w:numPr>
           <w:ilvl w:val="2"/>
           <w:numId w:val="2"/>
@@ -672,7 +668,7 @@
     </w:p>
     <w:p>
       <w:pPr>
-        <w:pStyle w:val="a4"/>
+        <w:pStyle w:val="ListParagraph"/>
         <w:numPr>
           <w:ilvl w:val="2"/>
           <w:numId w:val="2"/>
@@ -693,7 +689,7 @@
     </w:p>
     <w:p>
       <w:pPr>
-        <w:pStyle w:val="a4"/>
+        <w:pStyle w:val="ListParagraph"/>
         <w:numPr>
           <w:ilvl w:val="2"/>
           <w:numId w:val="2"/>
@@ -714,7 +710,7 @@
     </w:p>
     <w:p>
       <w:pPr>
-        <w:pStyle w:val="a4"/>
+        <w:pStyle w:val="ListParagraph"/>
         <w:numPr>
           <w:ilvl w:val="2"/>
           <w:numId w:val="2"/>
@@ -729,7 +725,7 @@
     </w:p>
     <w:p>
       <w:pPr>
-        <w:pStyle w:val="a4"/>
+        <w:pStyle w:val="ListParagraph"/>
         <w:numPr>
           <w:ilvl w:val="2"/>
           <w:numId w:val="2"/>
@@ -741,7 +737,7 @@
     </w:p>
     <w:p>
       <w:pPr>
-        <w:pStyle w:val="a4"/>
+        <w:pStyle w:val="ListParagraph"/>
         <w:numPr>
           <w:ilvl w:val="2"/>
           <w:numId w:val="2"/>
@@ -769,7 +765,7 @@
     </w:p>
     <w:p>
       <w:pPr>
-        <w:pStyle w:val="a4"/>
+        <w:pStyle w:val="ListParagraph"/>
         <w:numPr>
           <w:ilvl w:val="2"/>
           <w:numId w:val="2"/>
@@ -784,7 +780,7 @@
     </w:p>
     <w:p>
       <w:pPr>
-        <w:pStyle w:val="a4"/>
+        <w:pStyle w:val="ListParagraph"/>
         <w:numPr>
           <w:ilvl w:val="2"/>
           <w:numId w:val="2"/>
@@ -796,7 +792,7 @@
     </w:p>
     <w:p>
       <w:pPr>
-        <w:pStyle w:val="a4"/>
+        <w:pStyle w:val="ListParagraph"/>
         <w:numPr>
           <w:ilvl w:val="1"/>
           <w:numId w:val="2"/>
@@ -808,7 +804,7 @@
     </w:p>
     <w:p>
       <w:pPr>
-        <w:pStyle w:val="a4"/>
+        <w:pStyle w:val="ListParagraph"/>
         <w:numPr>
           <w:ilvl w:val="2"/>
           <w:numId w:val="2"/>
@@ -820,7 +816,7 @@
     </w:p>
     <w:p>
       <w:pPr>
-        <w:pStyle w:val="a4"/>
+        <w:pStyle w:val="ListParagraph"/>
         <w:numPr>
           <w:ilvl w:val="2"/>
           <w:numId w:val="2"/>
@@ -832,7 +828,7 @@
     </w:p>
     <w:p>
       <w:pPr>
-        <w:pStyle w:val="a4"/>
+        <w:pStyle w:val="ListParagraph"/>
         <w:numPr>
           <w:ilvl w:val="1"/>
           <w:numId w:val="2"/>
@@ -891,7 +887,7 @@
     </w:p>
     <w:p>
       <w:pPr>
-        <w:pStyle w:val="a4"/>
+        <w:pStyle w:val="ListParagraph"/>
         <w:numPr>
           <w:ilvl w:val="0"/>
           <w:numId w:val="2"/>
@@ -903,7 +899,7 @@
     </w:p>
     <w:p>
       <w:pPr>
-        <w:pStyle w:val="a4"/>
+        <w:pStyle w:val="ListParagraph"/>
         <w:numPr>
           <w:ilvl w:val="1"/>
           <w:numId w:val="2"/>
@@ -927,7 +923,7 @@
     </w:p>
     <w:p>
       <w:pPr>
-        <w:pStyle w:val="a4"/>
+        <w:pStyle w:val="ListParagraph"/>
         <w:numPr>
           <w:ilvl w:val="2"/>
           <w:numId w:val="2"/>
@@ -945,7 +941,7 @@
     </w:p>
     <w:p>
       <w:pPr>
-        <w:pStyle w:val="a4"/>
+        <w:pStyle w:val="ListParagraph"/>
         <w:numPr>
           <w:ilvl w:val="2"/>
           <w:numId w:val="2"/>
@@ -960,7 +956,7 @@
     </w:p>
     <w:p>
       <w:pPr>
-        <w:pStyle w:val="a4"/>
+        <w:pStyle w:val="ListParagraph"/>
         <w:numPr>
           <w:ilvl w:val="0"/>
           <w:numId w:val="2"/>
@@ -972,7 +968,7 @@
     </w:p>
     <w:p>
       <w:pPr>
-        <w:pStyle w:val="a4"/>
+        <w:pStyle w:val="ListParagraph"/>
         <w:numPr>
           <w:ilvl w:val="1"/>
           <w:numId w:val="2"/>
@@ -987,7 +983,7 @@
     </w:p>
     <w:p>
       <w:pPr>
-        <w:pStyle w:val="a4"/>
+        <w:pStyle w:val="ListParagraph"/>
         <w:numPr>
           <w:ilvl w:val="1"/>
           <w:numId w:val="2"/>
@@ -999,7 +995,7 @@
     </w:p>
     <w:p>
       <w:pPr>
-        <w:pStyle w:val="a4"/>
+        <w:pStyle w:val="ListParagraph"/>
         <w:numPr>
           <w:ilvl w:val="0"/>
           <w:numId w:val="2"/>
@@ -1011,7 +1007,7 @@
     </w:p>
     <w:p>
       <w:pPr>
-        <w:pStyle w:val="a4"/>
+        <w:pStyle w:val="ListParagraph"/>
         <w:numPr>
           <w:ilvl w:val="1"/>
           <w:numId w:val="2"/>
@@ -1023,7 +1019,7 @@
     </w:p>
     <w:p>
       <w:pPr>
-        <w:pStyle w:val="a4"/>
+        <w:pStyle w:val="ListParagraph"/>
         <w:numPr>
           <w:ilvl w:val="1"/>
           <w:numId w:val="2"/>
@@ -1050,7 +1046,7 @@
     </w:p>
     <w:p>
       <w:pPr>
-        <w:pStyle w:val="a4"/>
+        <w:pStyle w:val="ListParagraph"/>
         <w:numPr>
           <w:ilvl w:val="0"/>
           <w:numId w:val="2"/>
@@ -1062,7 +1058,7 @@
     </w:p>
     <w:p>
       <w:pPr>
-        <w:pStyle w:val="a4"/>
+        <w:pStyle w:val="ListParagraph"/>
         <w:numPr>
           <w:ilvl w:val="1"/>
           <w:numId w:val="2"/>
@@ -1083,7 +1079,7 @@
     </w:p>
     <w:p>
       <w:pPr>
-        <w:pStyle w:val="a4"/>
+        <w:pStyle w:val="ListParagraph"/>
         <w:numPr>
           <w:ilvl w:val="1"/>
           <w:numId w:val="2"/>
@@ -1107,7 +1103,7 @@
     </w:p>
     <w:p>
       <w:pPr>
-        <w:pStyle w:val="a4"/>
+        <w:pStyle w:val="ListParagraph"/>
         <w:numPr>
           <w:ilvl w:val="1"/>
           <w:numId w:val="2"/>
@@ -1119,7 +1115,7 @@
     </w:p>
     <w:p>
       <w:pPr>
-        <w:pStyle w:val="a4"/>
+        <w:pStyle w:val="ListParagraph"/>
         <w:numPr>
           <w:ilvl w:val="0"/>
           <w:numId w:val="2"/>
@@ -1130,6 +1126,18 @@
       </w:r>
       <w:r>
         <w:t xml:space="preserve"> Functionality</w:t>
+      </w:r>
+    </w:p>
+    <w:p>
+      <w:pPr>
+        <w:pStyle w:val="ListParagraph"/>
+        <w:numPr>
+          <w:ilvl w:val="0"/>
+          <w:numId w:val="2"/>
+        </w:numPr>
+      </w:pPr>
+      <w:r>
+        <w:t>Local Foods Section</w:t>
       </w:r>
     </w:p>
     <w:p/>
@@ -1163,7 +1171,7 @@
     </w:p>
     <w:p>
       <w:pPr>
-        <w:pStyle w:val="a4"/>
+        <w:pStyle w:val="ListParagraph"/>
         <w:numPr>
           <w:ilvl w:val="0"/>
           <w:numId w:val="3"/>
@@ -1175,7 +1183,7 @@
     </w:p>
     <w:p>
       <w:pPr>
-        <w:pStyle w:val="a4"/>
+        <w:pStyle w:val="ListParagraph"/>
         <w:numPr>
           <w:ilvl w:val="0"/>
           <w:numId w:val="3"/>
@@ -1187,7 +1195,7 @@
     </w:p>
     <w:p>
       <w:pPr>
-        <w:pStyle w:val="a4"/>
+        <w:pStyle w:val="ListParagraph"/>
         <w:numPr>
           <w:ilvl w:val="0"/>
           <w:numId w:val="3"/>
@@ -1199,7 +1207,7 @@
     </w:p>
     <w:p>
       <w:pPr>
-        <w:pStyle w:val="a4"/>
+        <w:pStyle w:val="ListParagraph"/>
         <w:numPr>
           <w:ilvl w:val="0"/>
           <w:numId w:val="3"/>
@@ -1252,7 +1260,7 @@
     </w:p>
     <w:p>
       <w:pPr>
-        <w:pStyle w:val="a4"/>
+        <w:pStyle w:val="ListParagraph"/>
         <w:numPr>
           <w:ilvl w:val="0"/>
           <w:numId w:val="4"/>
@@ -1264,26 +1272,26 @@
     </w:p>
     <w:p>
       <w:pPr>
-        <w:pStyle w:val="a4"/>
+        <w:pStyle w:val="ListParagraph"/>
         <w:numPr>
           <w:ilvl w:val="0"/>
           <w:numId w:val="4"/>
         </w:numPr>
       </w:pPr>
       <w:r>
+        <w:lastRenderedPageBreak/>
         <w:t>Before Road Trip Creation: Overview Screen:  Left Mini Map. Right Activities Per Day</w:t>
       </w:r>
     </w:p>
     <w:p>
       <w:pPr>
-        <w:pStyle w:val="a4"/>
+        <w:pStyle w:val="ListParagraph"/>
         <w:numPr>
           <w:ilvl w:val="0"/>
           <w:numId w:val="4"/>
         </w:numPr>
       </w:pPr>
       <w:r>
-        <w:lastRenderedPageBreak/>
         <w:t xml:space="preserve">Make sure structure is followed: </w:t>
       </w:r>
       <w:r>
@@ -1313,7 +1321,7 @@
     </w:p>
     <w:p>
       <w:pPr>
-        <w:pStyle w:val="a4"/>
+        <w:pStyle w:val="ListParagraph"/>
         <w:numPr>
           <w:ilvl w:val="0"/>
           <w:numId w:val="5"/>
@@ -1325,7 +1333,7 @@
     </w:p>
     <w:p>
       <w:pPr>
-        <w:pStyle w:val="a4"/>
+        <w:pStyle w:val="ListParagraph"/>
         <w:numPr>
           <w:ilvl w:val="0"/>
           <w:numId w:val="5"/>
@@ -1346,7 +1354,7 @@
     </w:p>
     <w:p>
       <w:pPr>
-        <w:pStyle w:val="a4"/>
+        <w:pStyle w:val="ListParagraph"/>
         <w:numPr>
           <w:ilvl w:val="0"/>
           <w:numId w:val="5"/>
@@ -1358,7 +1366,7 @@
     </w:p>
     <w:p>
       <w:pPr>
-        <w:pStyle w:val="a4"/>
+        <w:pStyle w:val="ListParagraph"/>
         <w:numPr>
           <w:ilvl w:val="0"/>
           <w:numId w:val="5"/>
@@ -2404,17 +2412,17 @@
     <w:lsdException w:name="Unresolved Mention" w:semiHidden="1" w:unhideWhenUsed="1"/>
     <w:lsdException w:name="Smart Link" w:semiHidden="1" w:unhideWhenUsed="1"/>
   </w:latentStyles>
-  <w:style w:type="paragraph" w:default="1" w:styleId="a">
+  <w:style w:type="paragraph" w:default="1" w:styleId="Normal">
     <w:name w:val="Normal"/>
     <w:qFormat/>
   </w:style>
-  <w:style w:type="character" w:default="1" w:styleId="a0">
+  <w:style w:type="character" w:default="1" w:styleId="DefaultParagraphFont">
     <w:name w:val="Default Paragraph Font"/>
     <w:uiPriority w:val="1"/>
     <w:semiHidden/>
     <w:unhideWhenUsed/>
   </w:style>
-  <w:style w:type="table" w:default="1" w:styleId="a1">
+  <w:style w:type="table" w:default="1" w:styleId="TableNormal">
     <w:name w:val="Normal Table"/>
     <w:uiPriority w:val="99"/>
     <w:semiHidden/>
@@ -2429,15 +2437,15 @@
       </w:tblCellMar>
     </w:tblPr>
   </w:style>
-  <w:style w:type="numbering" w:default="1" w:styleId="a2">
+  <w:style w:type="numbering" w:default="1" w:styleId="NoList">
     <w:name w:val="No List"/>
     <w:uiPriority w:val="99"/>
     <w:semiHidden/>
     <w:unhideWhenUsed/>
   </w:style>
-  <w:style w:type="character" w:styleId="-">
+  <w:style w:type="character" w:styleId="Hyperlink">
     <w:name w:val="Hyperlink"/>
-    <w:basedOn w:val="a0"/>
+    <w:basedOn w:val="DefaultParagraphFont"/>
     <w:uiPriority w:val="99"/>
     <w:unhideWhenUsed/>
     <w:rsid w:val="00A84A81"/>
@@ -2446,9 +2454,9 @@
       <w:u w:val="single"/>
     </w:rPr>
   </w:style>
-  <w:style w:type="character" w:styleId="a3">
+  <w:style w:type="character" w:styleId="UnresolvedMention">
     <w:name w:val="Unresolved Mention"/>
-    <w:basedOn w:val="a0"/>
+    <w:basedOn w:val="DefaultParagraphFont"/>
     <w:uiPriority w:val="99"/>
     <w:semiHidden/>
     <w:unhideWhenUsed/>
@@ -2458,9 +2466,9 @@
       <w:shd w:val="clear" w:color="auto" w:fill="E1DFDD"/>
     </w:rPr>
   </w:style>
-  <w:style w:type="paragraph" w:styleId="a4">
+  <w:style w:type="paragraph" w:styleId="ListParagraph">
     <w:name w:val="List Paragraph"/>
-    <w:basedOn w:val="a"/>
+    <w:basedOn w:val="Normal"/>
     <w:uiPriority w:val="34"/>
     <w:qFormat/>
     <w:rsid w:val="00BD5421"/>

</xml_diff>

<commit_message>
Started: Experiences, DaysPlanner. Cleaned Code.
</commit_message>
<xml_diff>
--- a/thesis.docx
+++ b/thesis.docx
@@ -767,6 +767,51 @@
       <w:pPr>
         <w:pStyle w:val="ListParagraph"/>
         <w:numPr>
+          <w:ilvl w:val="3"/>
+          <w:numId w:val="2"/>
+        </w:numPr>
+      </w:pPr>
+      <w:r>
+        <w:t xml:space="preserve">App: </w:t>
+      </w:r>
+      <w:r>
+        <w:t>Budget Functionality</w:t>
+      </w:r>
+    </w:p>
+    <w:p>
+      <w:pPr>
+        <w:pStyle w:val="ListParagraph"/>
+        <w:numPr>
+          <w:ilvl w:val="4"/>
+          <w:numId w:val="2"/>
+        </w:numPr>
+      </w:pPr>
+      <w:r>
+        <w:t>Gas Cost: Insert l/100km consumption.</w:t>
+      </w:r>
+      <w:r>
+        <w:t xml:space="preserve"> Calculate.</w:t>
+      </w:r>
+    </w:p>
+    <w:p>
+      <w:pPr>
+        <w:pStyle w:val="ListParagraph"/>
+        <w:numPr>
+          <w:ilvl w:val="4"/>
+          <w:numId w:val="2"/>
+        </w:numPr>
+      </w:pPr>
+      <w:r>
+        <w:t>Activities Cost: each time selected activities are updated, calculate cost</w:t>
+      </w:r>
+      <w:r>
+        <w:t>.</w:t>
+      </w:r>
+    </w:p>
+    <w:p>
+      <w:pPr>
+        <w:pStyle w:val="ListParagraph"/>
+        <w:numPr>
           <w:ilvl w:val="2"/>
           <w:numId w:val="2"/>
         </w:numPr>
@@ -963,7 +1008,13 @@
         </w:numPr>
       </w:pPr>
       <w:r>
-        <w:t>Like Mechanism</w:t>
+        <w:t>Like</w:t>
+      </w:r>
+      <w:r>
+        <w:t>/Favorite</w:t>
+      </w:r>
+      <w:r>
+        <w:t xml:space="preserve"> Mechanism</w:t>
       </w:r>
     </w:p>
     <w:p>
@@ -978,8 +1029,13 @@
         <w:t>User: Like Destination, Activities</w:t>
       </w:r>
       <w:r>
-        <w:t>, RoadTrips</w:t>
-      </w:r>
+        <w:t xml:space="preserve">, </w:t>
+      </w:r>
+      <w:proofErr w:type="spellStart"/>
+      <w:r>
+        <w:t>RoadTrips</w:t>
+      </w:r>
+      <w:proofErr w:type="spellEnd"/>
     </w:p>
     <w:p>
       <w:pPr>
@@ -1110,8 +1166,13 @@
         </w:numPr>
       </w:pPr>
       <w:r>
-        <w:t>App: Update db</w:t>
-      </w:r>
+        <w:t xml:space="preserve">App: Update </w:t>
+      </w:r>
+      <w:proofErr w:type="spellStart"/>
+      <w:r>
+        <w:t>db</w:t>
+      </w:r>
+      <w:proofErr w:type="spellEnd"/>
     </w:p>
     <w:p>
       <w:pPr>
@@ -1122,10 +1183,7 @@
         </w:numPr>
       </w:pPr>
       <w:r>
-        <w:t>Budget</w:t>
-      </w:r>
-      <w:r>
-        <w:t xml:space="preserve"> Functionality</w:t>
+        <w:t>Local Foods Section</w:t>
       </w:r>
     </w:p>
     <w:p>
@@ -1137,7 +1195,7 @@
         </w:numPr>
       </w:pPr>
       <w:r>
-        <w:t>Local Foods Section</w:t>
+        <w:t>Display destination to destination driving time</w:t>
       </w:r>
     </w:p>
     <w:p/>
@@ -1220,7 +1278,7 @@
         <w:t>organize</w:t>
       </w:r>
       <w:r>
-        <w:t xml:space="preserve"> really</w:t>
+        <w:t>/plan</w:t>
       </w:r>
     </w:p>
     <w:p>
@@ -1279,8 +1337,28 @@
         </w:numPr>
       </w:pPr>
       <w:r>
-        <w:lastRenderedPageBreak/>
         <w:t>Before Road Trip Creation: Overview Screen:  Left Mini Map. Right Activities Per Day</w:t>
+      </w:r>
+      <w:r>
+        <w:tab/>
+      </w:r>
+      <w:r>
+        <w:rPr>
+          <w:highlight w:val="cyan"/>
+        </w:rPr>
+        <w:t>Halfway</w:t>
+      </w:r>
+    </w:p>
+    <w:p>
+      <w:pPr>
+        <w:pStyle w:val="ListParagraph"/>
+        <w:numPr>
+          <w:ilvl w:val="0"/>
+          <w:numId w:val="4"/>
+        </w:numPr>
+      </w:pPr>
+      <w:r>
+        <w:t>Costs View: Gas cost</w:t>
       </w:r>
     </w:p>
     <w:p>
@@ -1328,7 +1406,15 @@
         </w:numPr>
       </w:pPr>
       <w:r>
-        <w:t>Categories Impl (add one for each activity)</w:t>
+        <w:t xml:space="preserve">Categories </w:t>
+      </w:r>
+      <w:proofErr w:type="spellStart"/>
+      <w:r>
+        <w:t>Impl</w:t>
+      </w:r>
+      <w:proofErr w:type="spellEnd"/>
+      <w:r>
+        <w:t xml:space="preserve"> (add one for each activity)</w:t>
       </w:r>
     </w:p>
     <w:p>
@@ -1379,7 +1465,58 @@
         <w:t xml:space="preserve"> (Java)</w:t>
       </w:r>
       <w:r>
-        <w:t xml:space="preserve"> of RoadTrip based on the new structure (ui)</w:t>
+        <w:t xml:space="preserve"> of </w:t>
+      </w:r>
+      <w:proofErr w:type="spellStart"/>
+      <w:r>
+        <w:t>RoadTrip</w:t>
+      </w:r>
+      <w:proofErr w:type="spellEnd"/>
+      <w:r>
+        <w:t xml:space="preserve"> based on the new structure (</w:t>
+      </w:r>
+      <w:proofErr w:type="spellStart"/>
+      <w:r>
+        <w:t>ui</w:t>
+      </w:r>
+      <w:proofErr w:type="spellEnd"/>
+      <w:r>
+        <w:t>)</w:t>
+      </w:r>
+    </w:p>
+    <w:p>
+      <w:pPr>
+        <w:pStyle w:val="ListParagraph"/>
+        <w:numPr>
+          <w:ilvl w:val="0"/>
+          <w:numId w:val="5"/>
+        </w:numPr>
+      </w:pPr>
+      <w:proofErr w:type="spellStart"/>
+      <w:r>
+        <w:t>DayPlanner</w:t>
+      </w:r>
+      <w:proofErr w:type="spellEnd"/>
+      <w:r>
+        <w:t>: bottom of the day box, display total activities time</w:t>
+      </w:r>
+      <w:r>
+        <w:t xml:space="preserve"> (small grey text)</w:t>
+      </w:r>
+    </w:p>
+    <w:p>
+      <w:pPr>
+        <w:pStyle w:val="ListParagraph"/>
+        <w:numPr>
+          <w:ilvl w:val="0"/>
+          <w:numId w:val="5"/>
+        </w:numPr>
+      </w:pPr>
+      <w:r>
+        <w:t xml:space="preserve">Experiences Screen: </w:t>
+      </w:r>
+      <w:r>
+        <w:t>Some Info, Fun Fact. Activity has Star filled and heart</w:t>
       </w:r>
     </w:p>
     <w:p/>
@@ -1404,9 +1541,11 @@
       </w:r>
     </w:p>
     <w:p>
+      <w:proofErr w:type="spellStart"/>
       <w:r>
         <w:t>visitgreece</w:t>
       </w:r>
+      <w:proofErr w:type="spellEnd"/>
     </w:p>
     <w:p>
       <w:r>
@@ -1698,7 +1837,7 @@
         <w:rFonts w:ascii="Wingdings" w:hAnsi="Wingdings" w:hint="default"/>
       </w:rPr>
     </w:lvl>
-    <w:lvl w:ilvl="3" w:tplc="04090001" w:tentative="1">
+    <w:lvl w:ilvl="3" w:tplc="04090001">
       <w:start w:val="1"/>
       <w:numFmt w:val="bullet"/>
       <w:lvlText w:val=""/>
@@ -1710,7 +1849,7 @@
         <w:rFonts w:ascii="Symbol" w:hAnsi="Symbol" w:hint="default"/>
       </w:rPr>
     </w:lvl>
-    <w:lvl w:ilvl="4" w:tplc="04090003" w:tentative="1">
+    <w:lvl w:ilvl="4" w:tplc="04090003">
       <w:start w:val="1"/>
       <w:numFmt w:val="bullet"/>
       <w:lvlText w:val="o"/>
@@ -1722,7 +1861,7 @@
         <w:rFonts w:ascii="Courier New" w:hAnsi="Courier New" w:cs="Courier New" w:hint="default"/>
       </w:rPr>
     </w:lvl>
-    <w:lvl w:ilvl="5" w:tplc="04090005" w:tentative="1">
+    <w:lvl w:ilvl="5" w:tplc="04090005">
       <w:start w:val="1"/>
       <w:numFmt w:val="bullet"/>
       <w:lvlText w:val=""/>

</xml_diff>

<commit_message>
RoadTrip: submit screen started
</commit_message>
<xml_diff>
--- a/thesis.docx
+++ b/thesis.docx
@@ -154,7 +154,7 @@
     </w:p>
     <w:p>
       <w:pPr>
-        <w:pStyle w:val="ListParagraph"/>
+        <w:pStyle w:val="a4"/>
         <w:numPr>
           <w:ilvl w:val="0"/>
           <w:numId w:val="1"/>
@@ -169,14 +169,14 @@
       <w:hyperlink r:id="rId5" w:history="1">
         <w:r>
           <w:rPr>
-            <w:rStyle w:val="Hyperlink"/>
+            <w:rStyle w:val="-"/>
           </w:rPr>
           <w:t>https://rapidapi.com/razy7292/api/models3</w:t>
         </w:r>
       </w:hyperlink>
       <w:r>
         <w:rPr>
-          <w:rStyle w:val="Hyperlink"/>
+          <w:rStyle w:val="-"/>
         </w:rPr>
         <w:t xml:space="preserve">   </w:t>
       </w:r>
@@ -192,7 +192,7 @@
     </w:p>
     <w:p>
       <w:pPr>
-        <w:pStyle w:val="ListParagraph"/>
+        <w:pStyle w:val="a4"/>
         <w:numPr>
           <w:ilvl w:val="0"/>
           <w:numId w:val="1"/>
@@ -204,7 +204,7 @@
       <w:hyperlink r:id="rId6" w:history="1">
         <w:r>
           <w:rPr>
-            <w:rStyle w:val="Hyperlink"/>
+            <w:rStyle w:val="-"/>
           </w:rPr>
           <w:t>https://openrouteservice.org/</w:t>
         </w:r>
@@ -230,7 +230,7 @@
     </w:p>
     <w:p>
       <w:pPr>
-        <w:pStyle w:val="ListParagraph"/>
+        <w:pStyle w:val="a4"/>
         <w:numPr>
           <w:ilvl w:val="0"/>
           <w:numId w:val="1"/>
@@ -245,7 +245,7 @@
     </w:p>
     <w:p>
       <w:pPr>
-        <w:pStyle w:val="ListParagraph"/>
+        <w:pStyle w:val="a4"/>
         <w:numPr>
           <w:ilvl w:val="0"/>
           <w:numId w:val="1"/>
@@ -263,7 +263,7 @@
     </w:p>
     <w:p>
       <w:pPr>
-        <w:pStyle w:val="ListParagraph"/>
+        <w:pStyle w:val="a4"/>
         <w:numPr>
           <w:ilvl w:val="0"/>
           <w:numId w:val="1"/>
@@ -278,7 +278,7 @@
     </w:p>
     <w:p>
       <w:pPr>
-        <w:pStyle w:val="ListParagraph"/>
+        <w:pStyle w:val="a4"/>
         <w:numPr>
           <w:ilvl w:val="0"/>
           <w:numId w:val="1"/>
@@ -293,7 +293,7 @@
       <w:hyperlink r:id="rId7" w:history="1">
         <w:r>
           <w:rPr>
-            <w:rStyle w:val="Hyperlink"/>
+            <w:rStyle w:val="-"/>
           </w:rPr>
           <w:t>https://apidocs.geoapify.com/docs/places/api/api</w:t>
         </w:r>
@@ -339,7 +339,7 @@
     </w:p>
     <w:p>
       <w:pPr>
-        <w:pStyle w:val="ListParagraph"/>
+        <w:pStyle w:val="a4"/>
         <w:numPr>
           <w:ilvl w:val="0"/>
           <w:numId w:val="2"/>
@@ -373,7 +373,7 @@
     </w:p>
     <w:p>
       <w:pPr>
-        <w:pStyle w:val="ListParagraph"/>
+        <w:pStyle w:val="a4"/>
         <w:numPr>
           <w:ilvl w:val="0"/>
           <w:numId w:val="2"/>
@@ -385,7 +385,7 @@
     </w:p>
     <w:p>
       <w:pPr>
-        <w:pStyle w:val="ListParagraph"/>
+        <w:pStyle w:val="a4"/>
         <w:numPr>
           <w:ilvl w:val="1"/>
           <w:numId w:val="2"/>
@@ -425,7 +425,7 @@
     </w:p>
     <w:p>
       <w:pPr>
-        <w:pStyle w:val="ListParagraph"/>
+        <w:pStyle w:val="a4"/>
         <w:numPr>
           <w:ilvl w:val="1"/>
           <w:numId w:val="2"/>
@@ -459,7 +459,7 @@
     </w:p>
     <w:p>
       <w:pPr>
-        <w:pStyle w:val="ListParagraph"/>
+        <w:pStyle w:val="a4"/>
         <w:numPr>
           <w:ilvl w:val="0"/>
           <w:numId w:val="2"/>
@@ -471,7 +471,7 @@
     </w:p>
     <w:p>
       <w:pPr>
-        <w:pStyle w:val="ListParagraph"/>
+        <w:pStyle w:val="a4"/>
         <w:numPr>
           <w:ilvl w:val="1"/>
           <w:numId w:val="2"/>
@@ -483,7 +483,7 @@
     </w:p>
     <w:p>
       <w:pPr>
-        <w:pStyle w:val="ListParagraph"/>
+        <w:pStyle w:val="a4"/>
         <w:numPr>
           <w:ilvl w:val="2"/>
           <w:numId w:val="2"/>
@@ -513,7 +513,7 @@
     </w:p>
     <w:p>
       <w:pPr>
-        <w:pStyle w:val="ListParagraph"/>
+        <w:pStyle w:val="a4"/>
         <w:numPr>
           <w:ilvl w:val="2"/>
           <w:numId w:val="2"/>
@@ -550,7 +550,7 @@
     </w:p>
     <w:p>
       <w:pPr>
-        <w:pStyle w:val="ListParagraph"/>
+        <w:pStyle w:val="a4"/>
         <w:numPr>
           <w:ilvl w:val="2"/>
           <w:numId w:val="2"/>
@@ -577,7 +577,7 @@
     </w:p>
     <w:p>
       <w:pPr>
-        <w:pStyle w:val="ListParagraph"/>
+        <w:pStyle w:val="a4"/>
         <w:numPr>
           <w:ilvl w:val="2"/>
           <w:numId w:val="2"/>
@@ -598,7 +598,7 @@
     </w:p>
     <w:p>
       <w:pPr>
-        <w:pStyle w:val="ListParagraph"/>
+        <w:pStyle w:val="a4"/>
         <w:numPr>
           <w:ilvl w:val="2"/>
           <w:numId w:val="2"/>
@@ -641,7 +641,7 @@
     </w:p>
     <w:p>
       <w:pPr>
-        <w:pStyle w:val="ListParagraph"/>
+        <w:pStyle w:val="a4"/>
         <w:numPr>
           <w:ilvl w:val="2"/>
           <w:numId w:val="2"/>
@@ -668,7 +668,7 @@
     </w:p>
     <w:p>
       <w:pPr>
-        <w:pStyle w:val="ListParagraph"/>
+        <w:pStyle w:val="a4"/>
         <w:numPr>
           <w:ilvl w:val="2"/>
           <w:numId w:val="2"/>
@@ -689,7 +689,7 @@
     </w:p>
     <w:p>
       <w:pPr>
-        <w:pStyle w:val="ListParagraph"/>
+        <w:pStyle w:val="a4"/>
         <w:numPr>
           <w:ilvl w:val="2"/>
           <w:numId w:val="2"/>
@@ -710,7 +710,7 @@
     </w:p>
     <w:p>
       <w:pPr>
-        <w:pStyle w:val="ListParagraph"/>
+        <w:pStyle w:val="a4"/>
         <w:numPr>
           <w:ilvl w:val="2"/>
           <w:numId w:val="2"/>
@@ -722,10 +722,31 @@
       <w:r>
         <w:tab/>
       </w:r>
-    </w:p>
-    <w:p>
-      <w:pPr>
-        <w:pStyle w:val="ListParagraph"/>
+      <w:r>
+        <w:t>(</w:t>
+      </w:r>
+      <w:r>
+        <w:rPr>
+          <w:color w:val="00B050"/>
+        </w:rPr>
+        <w:t>Done</w:t>
+      </w:r>
+      <w:r>
+        <w:t xml:space="preserve">, </w:t>
+      </w:r>
+      <w:r>
+        <w:rPr>
+          <w:color w:val="FF0000"/>
+        </w:rPr>
+        <w:t>better styling</w:t>
+      </w:r>
+      <w:r>
+        <w:t>)</w:t>
+      </w:r>
+    </w:p>
+    <w:p>
+      <w:pPr>
+        <w:pStyle w:val="a4"/>
         <w:numPr>
           <w:ilvl w:val="2"/>
           <w:numId w:val="2"/>
@@ -737,7 +758,7 @@
     </w:p>
     <w:p>
       <w:pPr>
-        <w:pStyle w:val="ListParagraph"/>
+        <w:pStyle w:val="a4"/>
         <w:numPr>
           <w:ilvl w:val="2"/>
           <w:numId w:val="2"/>
@@ -765,7 +786,7 @@
     </w:p>
     <w:p>
       <w:pPr>
-        <w:pStyle w:val="ListParagraph"/>
+        <w:pStyle w:val="a4"/>
         <w:numPr>
           <w:ilvl w:val="3"/>
           <w:numId w:val="2"/>
@@ -780,7 +801,7 @@
     </w:p>
     <w:p>
       <w:pPr>
-        <w:pStyle w:val="ListParagraph"/>
+        <w:pStyle w:val="a4"/>
         <w:numPr>
           <w:ilvl w:val="4"/>
           <w:numId w:val="2"/>
@@ -795,7 +816,7 @@
     </w:p>
     <w:p>
       <w:pPr>
-        <w:pStyle w:val="ListParagraph"/>
+        <w:pStyle w:val="a4"/>
         <w:numPr>
           <w:ilvl w:val="4"/>
           <w:numId w:val="2"/>
@@ -810,7 +831,7 @@
     </w:p>
     <w:p>
       <w:pPr>
-        <w:pStyle w:val="ListParagraph"/>
+        <w:pStyle w:val="a4"/>
         <w:numPr>
           <w:ilvl w:val="2"/>
           <w:numId w:val="2"/>
@@ -825,7 +846,7 @@
     </w:p>
     <w:p>
       <w:pPr>
-        <w:pStyle w:val="ListParagraph"/>
+        <w:pStyle w:val="a4"/>
         <w:numPr>
           <w:ilvl w:val="2"/>
           <w:numId w:val="2"/>
@@ -837,7 +858,7 @@
     </w:p>
     <w:p>
       <w:pPr>
-        <w:pStyle w:val="ListParagraph"/>
+        <w:pStyle w:val="a4"/>
         <w:numPr>
           <w:ilvl w:val="1"/>
           <w:numId w:val="2"/>
@@ -849,7 +870,7 @@
     </w:p>
     <w:p>
       <w:pPr>
-        <w:pStyle w:val="ListParagraph"/>
+        <w:pStyle w:val="a4"/>
         <w:numPr>
           <w:ilvl w:val="2"/>
           <w:numId w:val="2"/>
@@ -861,7 +882,7 @@
     </w:p>
     <w:p>
       <w:pPr>
-        <w:pStyle w:val="ListParagraph"/>
+        <w:pStyle w:val="a4"/>
         <w:numPr>
           <w:ilvl w:val="2"/>
           <w:numId w:val="2"/>
@@ -873,7 +894,7 @@
     </w:p>
     <w:p>
       <w:pPr>
-        <w:pStyle w:val="ListParagraph"/>
+        <w:pStyle w:val="a4"/>
         <w:numPr>
           <w:ilvl w:val="1"/>
           <w:numId w:val="2"/>
@@ -932,7 +953,7 @@
     </w:p>
     <w:p>
       <w:pPr>
-        <w:pStyle w:val="ListParagraph"/>
+        <w:pStyle w:val="a4"/>
         <w:numPr>
           <w:ilvl w:val="0"/>
           <w:numId w:val="2"/>
@@ -944,7 +965,7 @@
     </w:p>
     <w:p>
       <w:pPr>
-        <w:pStyle w:val="ListParagraph"/>
+        <w:pStyle w:val="a4"/>
         <w:numPr>
           <w:ilvl w:val="1"/>
           <w:numId w:val="2"/>
@@ -968,7 +989,7 @@
     </w:p>
     <w:p>
       <w:pPr>
-        <w:pStyle w:val="ListParagraph"/>
+        <w:pStyle w:val="a4"/>
         <w:numPr>
           <w:ilvl w:val="2"/>
           <w:numId w:val="2"/>
@@ -986,7 +1007,7 @@
     </w:p>
     <w:p>
       <w:pPr>
-        <w:pStyle w:val="ListParagraph"/>
+        <w:pStyle w:val="a4"/>
         <w:numPr>
           <w:ilvl w:val="2"/>
           <w:numId w:val="2"/>
@@ -1001,7 +1022,7 @@
     </w:p>
     <w:p>
       <w:pPr>
-        <w:pStyle w:val="ListParagraph"/>
+        <w:pStyle w:val="a4"/>
         <w:numPr>
           <w:ilvl w:val="0"/>
           <w:numId w:val="2"/>
@@ -1019,7 +1040,7 @@
     </w:p>
     <w:p>
       <w:pPr>
-        <w:pStyle w:val="ListParagraph"/>
+        <w:pStyle w:val="a4"/>
         <w:numPr>
           <w:ilvl w:val="1"/>
           <w:numId w:val="2"/>
@@ -1029,17 +1050,12 @@
         <w:t>User: Like Destination, Activities</w:t>
       </w:r>
       <w:r>
-        <w:t xml:space="preserve">, </w:t>
-      </w:r>
-      <w:proofErr w:type="spellStart"/>
-      <w:r>
-        <w:t>RoadTrips</w:t>
-      </w:r>
-      <w:proofErr w:type="spellEnd"/>
-    </w:p>
-    <w:p>
-      <w:pPr>
-        <w:pStyle w:val="ListParagraph"/>
+        <w:t>, RoadTrips</w:t>
+      </w:r>
+    </w:p>
+    <w:p>
+      <w:pPr>
+        <w:pStyle w:val="a4"/>
         <w:numPr>
           <w:ilvl w:val="1"/>
           <w:numId w:val="2"/>
@@ -1051,7 +1067,7 @@
     </w:p>
     <w:p>
       <w:pPr>
-        <w:pStyle w:val="ListParagraph"/>
+        <w:pStyle w:val="a4"/>
         <w:numPr>
           <w:ilvl w:val="0"/>
           <w:numId w:val="2"/>
@@ -1063,7 +1079,7 @@
     </w:p>
     <w:p>
       <w:pPr>
-        <w:pStyle w:val="ListParagraph"/>
+        <w:pStyle w:val="a4"/>
         <w:numPr>
           <w:ilvl w:val="1"/>
           <w:numId w:val="2"/>
@@ -1075,7 +1091,7 @@
     </w:p>
     <w:p>
       <w:pPr>
-        <w:pStyle w:val="ListParagraph"/>
+        <w:pStyle w:val="a4"/>
         <w:numPr>
           <w:ilvl w:val="1"/>
           <w:numId w:val="2"/>
@@ -1102,7 +1118,7 @@
     </w:p>
     <w:p>
       <w:pPr>
-        <w:pStyle w:val="ListParagraph"/>
+        <w:pStyle w:val="a4"/>
         <w:numPr>
           <w:ilvl w:val="0"/>
           <w:numId w:val="2"/>
@@ -1114,7 +1130,7 @@
     </w:p>
     <w:p>
       <w:pPr>
-        <w:pStyle w:val="ListParagraph"/>
+        <w:pStyle w:val="a4"/>
         <w:numPr>
           <w:ilvl w:val="1"/>
           <w:numId w:val="2"/>
@@ -1135,7 +1151,7 @@
     </w:p>
     <w:p>
       <w:pPr>
-        <w:pStyle w:val="ListParagraph"/>
+        <w:pStyle w:val="a4"/>
         <w:numPr>
           <w:ilvl w:val="1"/>
           <w:numId w:val="2"/>
@@ -1159,24 +1175,19 @@
     </w:p>
     <w:p>
       <w:pPr>
-        <w:pStyle w:val="ListParagraph"/>
+        <w:pStyle w:val="a4"/>
         <w:numPr>
           <w:ilvl w:val="1"/>
           <w:numId w:val="2"/>
         </w:numPr>
       </w:pPr>
       <w:r>
-        <w:t xml:space="preserve">App: Update </w:t>
-      </w:r>
-      <w:proofErr w:type="spellStart"/>
-      <w:r>
-        <w:t>db</w:t>
-      </w:r>
-      <w:proofErr w:type="spellEnd"/>
-    </w:p>
-    <w:p>
-      <w:pPr>
-        <w:pStyle w:val="ListParagraph"/>
+        <w:t>App: Update db</w:t>
+      </w:r>
+    </w:p>
+    <w:p>
+      <w:pPr>
+        <w:pStyle w:val="a4"/>
         <w:numPr>
           <w:ilvl w:val="0"/>
           <w:numId w:val="2"/>
@@ -1188,7 +1199,7 @@
     </w:p>
     <w:p>
       <w:pPr>
-        <w:pStyle w:val="ListParagraph"/>
+        <w:pStyle w:val="a4"/>
         <w:numPr>
           <w:ilvl w:val="0"/>
           <w:numId w:val="2"/>
@@ -1229,7 +1240,7 @@
     </w:p>
     <w:p>
       <w:pPr>
-        <w:pStyle w:val="ListParagraph"/>
+        <w:pStyle w:val="a4"/>
         <w:numPr>
           <w:ilvl w:val="0"/>
           <w:numId w:val="3"/>
@@ -1241,7 +1252,7 @@
     </w:p>
     <w:p>
       <w:pPr>
-        <w:pStyle w:val="ListParagraph"/>
+        <w:pStyle w:val="a4"/>
         <w:numPr>
           <w:ilvl w:val="0"/>
           <w:numId w:val="3"/>
@@ -1253,7 +1264,7 @@
     </w:p>
     <w:p>
       <w:pPr>
-        <w:pStyle w:val="ListParagraph"/>
+        <w:pStyle w:val="a4"/>
         <w:numPr>
           <w:ilvl w:val="0"/>
           <w:numId w:val="3"/>
@@ -1265,7 +1276,7 @@
     </w:p>
     <w:p>
       <w:pPr>
-        <w:pStyle w:val="ListParagraph"/>
+        <w:pStyle w:val="a4"/>
         <w:numPr>
           <w:ilvl w:val="0"/>
           <w:numId w:val="3"/>
@@ -1318,7 +1329,7 @@
     </w:p>
     <w:p>
       <w:pPr>
-        <w:pStyle w:val="ListParagraph"/>
+        <w:pStyle w:val="a4"/>
         <w:numPr>
           <w:ilvl w:val="0"/>
           <w:numId w:val="4"/>
@@ -1330,7 +1341,7 @@
     </w:p>
     <w:p>
       <w:pPr>
-        <w:pStyle w:val="ListParagraph"/>
+        <w:pStyle w:val="a4"/>
         <w:numPr>
           <w:ilvl w:val="0"/>
           <w:numId w:val="4"/>
@@ -1351,7 +1362,7 @@
     </w:p>
     <w:p>
       <w:pPr>
-        <w:pStyle w:val="ListParagraph"/>
+        <w:pStyle w:val="a4"/>
         <w:numPr>
           <w:ilvl w:val="0"/>
           <w:numId w:val="4"/>
@@ -1363,7 +1374,7 @@
     </w:p>
     <w:p>
       <w:pPr>
-        <w:pStyle w:val="ListParagraph"/>
+        <w:pStyle w:val="a4"/>
         <w:numPr>
           <w:ilvl w:val="0"/>
           <w:numId w:val="4"/>
@@ -1399,27 +1410,19 @@
     </w:p>
     <w:p>
       <w:pPr>
-        <w:pStyle w:val="ListParagraph"/>
+        <w:pStyle w:val="a4"/>
         <w:numPr>
           <w:ilvl w:val="0"/>
           <w:numId w:val="5"/>
         </w:numPr>
       </w:pPr>
       <w:r>
-        <w:t xml:space="preserve">Categories </w:t>
-      </w:r>
-      <w:proofErr w:type="spellStart"/>
-      <w:r>
-        <w:t>Impl</w:t>
-      </w:r>
-      <w:proofErr w:type="spellEnd"/>
-      <w:r>
-        <w:t xml:space="preserve"> (add one for each activity)</w:t>
-      </w:r>
-    </w:p>
-    <w:p>
-      <w:pPr>
-        <w:pStyle w:val="ListParagraph"/>
+        <w:t>Categories Impl (add one for each activity)</w:t>
+      </w:r>
+    </w:p>
+    <w:p>
+      <w:pPr>
+        <w:pStyle w:val="a4"/>
         <w:numPr>
           <w:ilvl w:val="0"/>
           <w:numId w:val="5"/>
@@ -1440,7 +1443,7 @@
     </w:p>
     <w:p>
       <w:pPr>
-        <w:pStyle w:val="ListParagraph"/>
+        <w:pStyle w:val="a4"/>
         <w:numPr>
           <w:ilvl w:val="0"/>
           <w:numId w:val="5"/>
@@ -1452,7 +1455,7 @@
     </w:p>
     <w:p>
       <w:pPr>
-        <w:pStyle w:val="ListParagraph"/>
+        <w:pStyle w:val="a4"/>
         <w:numPr>
           <w:ilvl w:val="0"/>
           <w:numId w:val="5"/>
@@ -1465,40 +1468,19 @@
         <w:t xml:space="preserve"> (Java)</w:t>
       </w:r>
       <w:r>
-        <w:t xml:space="preserve"> of </w:t>
-      </w:r>
-      <w:proofErr w:type="spellStart"/>
-      <w:r>
-        <w:t>RoadTrip</w:t>
-      </w:r>
-      <w:proofErr w:type="spellEnd"/>
-      <w:r>
-        <w:t xml:space="preserve"> based on the new structure (</w:t>
-      </w:r>
-      <w:proofErr w:type="spellStart"/>
-      <w:r>
-        <w:t>ui</w:t>
-      </w:r>
-      <w:proofErr w:type="spellEnd"/>
-      <w:r>
-        <w:t>)</w:t>
-      </w:r>
-    </w:p>
-    <w:p>
-      <w:pPr>
-        <w:pStyle w:val="ListParagraph"/>
+        <w:t xml:space="preserve"> of RoadTrip based on the new structure (ui)</w:t>
+      </w:r>
+    </w:p>
+    <w:p>
+      <w:pPr>
+        <w:pStyle w:val="a4"/>
         <w:numPr>
           <w:ilvl w:val="0"/>
           <w:numId w:val="5"/>
         </w:numPr>
       </w:pPr>
-      <w:proofErr w:type="spellStart"/>
-      <w:r>
-        <w:t>DayPlanner</w:t>
-      </w:r>
-      <w:proofErr w:type="spellEnd"/>
-      <w:r>
-        <w:t>: bottom of the day box, display total activities time</w:t>
+      <w:r>
+        <w:t>DayPlanner: bottom of the day box, display total activities time</w:t>
       </w:r>
       <w:r>
         <w:t xml:space="preserve"> (small grey text)</w:t>
@@ -1506,7 +1488,7 @@
     </w:p>
     <w:p>
       <w:pPr>
-        <w:pStyle w:val="ListParagraph"/>
+        <w:pStyle w:val="a4"/>
         <w:numPr>
           <w:ilvl w:val="0"/>
           <w:numId w:val="5"/>
@@ -1541,11 +1523,9 @@
       </w:r>
     </w:p>
     <w:p>
-      <w:proofErr w:type="spellStart"/>
       <w:r>
         <w:t>visitgreece</w:t>
       </w:r>
-      <w:proofErr w:type="spellEnd"/>
     </w:p>
     <w:p>
       <w:r>
@@ -2551,17 +2531,17 @@
     <w:lsdException w:name="Unresolved Mention" w:semiHidden="1" w:unhideWhenUsed="1"/>
     <w:lsdException w:name="Smart Link" w:semiHidden="1" w:unhideWhenUsed="1"/>
   </w:latentStyles>
-  <w:style w:type="paragraph" w:default="1" w:styleId="Normal">
+  <w:style w:type="paragraph" w:default="1" w:styleId="a">
     <w:name w:val="Normal"/>
     <w:qFormat/>
   </w:style>
-  <w:style w:type="character" w:default="1" w:styleId="DefaultParagraphFont">
+  <w:style w:type="character" w:default="1" w:styleId="a0">
     <w:name w:val="Default Paragraph Font"/>
     <w:uiPriority w:val="1"/>
     <w:semiHidden/>
     <w:unhideWhenUsed/>
   </w:style>
-  <w:style w:type="table" w:default="1" w:styleId="TableNormal">
+  <w:style w:type="table" w:default="1" w:styleId="a1">
     <w:name w:val="Normal Table"/>
     <w:uiPriority w:val="99"/>
     <w:semiHidden/>
@@ -2576,15 +2556,15 @@
       </w:tblCellMar>
     </w:tblPr>
   </w:style>
-  <w:style w:type="numbering" w:default="1" w:styleId="NoList">
+  <w:style w:type="numbering" w:default="1" w:styleId="a2">
     <w:name w:val="No List"/>
     <w:uiPriority w:val="99"/>
     <w:semiHidden/>
     <w:unhideWhenUsed/>
   </w:style>
-  <w:style w:type="character" w:styleId="Hyperlink">
+  <w:style w:type="character" w:styleId="-">
     <w:name w:val="Hyperlink"/>
-    <w:basedOn w:val="DefaultParagraphFont"/>
+    <w:basedOn w:val="a0"/>
     <w:uiPriority w:val="99"/>
     <w:unhideWhenUsed/>
     <w:rsid w:val="00A84A81"/>
@@ -2593,9 +2573,9 @@
       <w:u w:val="single"/>
     </w:rPr>
   </w:style>
-  <w:style w:type="character" w:styleId="UnresolvedMention">
+  <w:style w:type="character" w:styleId="a3">
     <w:name w:val="Unresolved Mention"/>
-    <w:basedOn w:val="DefaultParagraphFont"/>
+    <w:basedOn w:val="a0"/>
     <w:uiPriority w:val="99"/>
     <w:semiHidden/>
     <w:unhideWhenUsed/>
@@ -2605,9 +2585,9 @@
       <w:shd w:val="clear" w:color="auto" w:fill="E1DFDD"/>
     </w:rPr>
   </w:style>
-  <w:style w:type="paragraph" w:styleId="ListParagraph">
+  <w:style w:type="paragraph" w:styleId="a4">
     <w:name w:val="List Paragraph"/>
-    <w:basedOn w:val="Normal"/>
+    <w:basedOn w:val="a"/>
     <w:uiPriority w:val="34"/>
     <w:qFormat/>
     <w:rsid w:val="00BD5421"/>

</xml_diff>

<commit_message>
Added: Categories Upgraded: Explore and DaysPlanner
</commit_message>
<xml_diff>
--- a/thesis.docx
+++ b/thesis.docx
@@ -78,35 +78,6 @@
       </w:r>
       <w:r>
         <w:t>.</w:t>
-      </w:r>
-    </w:p>
-    <w:p>
-      <w:r>
-        <w:t xml:space="preserve">API requests provide </w:t>
-      </w:r>
-      <w:r>
-        <w:t xml:space="preserve">Things </w:t>
-      </w:r>
-      <w:r>
-        <w:t>to d</w:t>
-      </w:r>
-      <w:r>
-        <w:t xml:space="preserve">o, POIs, </w:t>
-      </w:r>
-      <w:r>
-        <w:t>Sights</w:t>
-      </w:r>
-      <w:r>
-        <w:t xml:space="preserve"> and more.</w:t>
-      </w:r>
-      <w:r>
-        <w:t xml:space="preserve"> (If</w:t>
-      </w:r>
-      <w:r>
-        <w:t xml:space="preserve"> a</w:t>
-      </w:r>
-      <w:r>
-        <w:t xml:space="preserve"> good API is found)</w:t>
       </w:r>
     </w:p>
     <w:p>
@@ -765,49 +736,49 @@
         </w:numPr>
       </w:pPr>
       <w:r>
+        <w:t xml:space="preserve">User: </w:t>
+      </w:r>
+      <w:r>
+        <w:t>Customize</w:t>
+      </w:r>
+      <w:r>
+        <w:t xml:space="preserve"> </w:t>
+      </w:r>
+      <w:r>
+        <w:t>R</w:t>
+      </w:r>
+      <w:r>
+        <w:t>oute</w:t>
+      </w:r>
+      <w:r>
+        <w:t>, Destinations and Activities</w:t>
+      </w:r>
+    </w:p>
+    <w:p>
+      <w:pPr>
+        <w:pStyle w:val="a4"/>
+        <w:numPr>
+          <w:ilvl w:val="3"/>
+          <w:numId w:val="2"/>
+        </w:numPr>
+      </w:pPr>
+      <w:r>
+        <w:t xml:space="preserve">App: </w:t>
+      </w:r>
+      <w:r>
+        <w:t>Budget Functionality</w:t>
+      </w:r>
+    </w:p>
+    <w:p>
+      <w:pPr>
+        <w:pStyle w:val="a4"/>
+        <w:numPr>
+          <w:ilvl w:val="4"/>
+          <w:numId w:val="2"/>
+        </w:numPr>
+      </w:pPr>
+      <w:r>
         <w:lastRenderedPageBreak/>
-        <w:t xml:space="preserve">User: </w:t>
-      </w:r>
-      <w:r>
-        <w:t>Customize</w:t>
-      </w:r>
-      <w:r>
-        <w:t xml:space="preserve"> </w:t>
-      </w:r>
-      <w:r>
-        <w:t>R</w:t>
-      </w:r>
-      <w:r>
-        <w:t>oute</w:t>
-      </w:r>
-      <w:r>
-        <w:t>, Destinations and Activities</w:t>
-      </w:r>
-    </w:p>
-    <w:p>
-      <w:pPr>
-        <w:pStyle w:val="a4"/>
-        <w:numPr>
-          <w:ilvl w:val="3"/>
-          <w:numId w:val="2"/>
-        </w:numPr>
-      </w:pPr>
-      <w:r>
-        <w:t xml:space="preserve">App: </w:t>
-      </w:r>
-      <w:r>
-        <w:t>Budget Functionality</w:t>
-      </w:r>
-    </w:p>
-    <w:p>
-      <w:pPr>
-        <w:pStyle w:val="a4"/>
-        <w:numPr>
-          <w:ilvl w:val="4"/>
-          <w:numId w:val="2"/>
-        </w:numPr>
-      </w:pPr>
-      <w:r>
         <w:t>Gas Cost: Insert l/100km consumption.</w:t>
       </w:r>
       <w:r>
@@ -1324,6 +1295,7 @@
           <w:szCs w:val="24"/>
           <w:u w:val="single"/>
         </w:rPr>
+        <w:lastRenderedPageBreak/>
         <w:t>Tasks</w:t>
       </w:r>
     </w:p>
@@ -1348,28 +1320,7 @@
         </w:numPr>
       </w:pPr>
       <w:r>
-        <w:t>Before Road Trip Creation: Overview Screen:  Left Mini Map. Right Activities Per Day</w:t>
-      </w:r>
-      <w:r>
-        <w:tab/>
-      </w:r>
-      <w:r>
-        <w:rPr>
-          <w:highlight w:val="cyan"/>
-        </w:rPr>
-        <w:t>Halfway</w:t>
-      </w:r>
-    </w:p>
-    <w:p>
-      <w:pPr>
-        <w:pStyle w:val="a4"/>
-        <w:numPr>
-          <w:ilvl w:val="0"/>
-          <w:numId w:val="4"/>
-        </w:numPr>
-      </w:pPr>
-      <w:r>
-        <w:t>Costs View: Gas cost</w:t>
+        <w:t>In explore, have the option to favorite activities. Favorited activities will be shown first when selecting</w:t>
       </w:r>
     </w:p>
     <w:p>
@@ -1417,7 +1368,16 @@
         </w:numPr>
       </w:pPr>
       <w:r>
-        <w:t>Categories Impl (add one for each activity)</w:t>
+        <w:t xml:space="preserve">Fetch, Display and onclick </w:t>
+      </w:r>
+      <w:r>
+        <w:rPr>
+          <w:highlight w:val="yellow"/>
+        </w:rPr>
+        <w:t>review</w:t>
+      </w:r>
+      <w:r>
+        <w:t xml:space="preserve"> destinations and activities</w:t>
       </w:r>
     </w:p>
     <w:p>
@@ -1429,16 +1389,7 @@
         </w:numPr>
       </w:pPr>
       <w:r>
-        <w:t xml:space="preserve">Fetch, Display and onclick </w:t>
-      </w:r>
-      <w:r>
-        <w:rPr>
-          <w:highlight w:val="yellow"/>
-        </w:rPr>
-        <w:t>review</w:t>
-      </w:r>
-      <w:r>
-        <w:t xml:space="preserve"> destinations and activities</w:t>
+        <w:t>(4) for Reviews</w:t>
       </w:r>
     </w:p>
     <w:p>
@@ -1450,18 +1401,6 @@
         </w:numPr>
       </w:pPr>
       <w:r>
-        <w:t>(4) for Reviews</w:t>
-      </w:r>
-    </w:p>
-    <w:p>
-      <w:pPr>
-        <w:pStyle w:val="a4"/>
-        <w:numPr>
-          <w:ilvl w:val="0"/>
-          <w:numId w:val="5"/>
-        </w:numPr>
-      </w:pPr>
-      <w:r>
         <w:t>Fix MVC</w:t>
       </w:r>
       <w:r>
@@ -1469,21 +1408,6 @@
       </w:r>
       <w:r>
         <w:t xml:space="preserve"> of RoadTrip based on the new structure (ui)</w:t>
-      </w:r>
-    </w:p>
-    <w:p>
-      <w:pPr>
-        <w:pStyle w:val="a4"/>
-        <w:numPr>
-          <w:ilvl w:val="0"/>
-          <w:numId w:val="5"/>
-        </w:numPr>
-      </w:pPr>
-      <w:r>
-        <w:t>DayPlanner: bottom of the day box, display total activities time</w:t>
-      </w:r>
-      <w:r>
-        <w:t xml:space="preserve"> (small grey text)</w:t>
       </w:r>
     </w:p>
     <w:p>

</xml_diff>

<commit_message>
Changes: RoadTrip and routeData
</commit_message>
<xml_diff>
--- a/thesis.docx
+++ b/thesis.docx
@@ -192,27 +192,6 @@
         </w:rPr>
         <w:t>Added</w:t>
       </w:r>
-      <w:r>
-        <w:rPr>
-          <w:color w:val="00B050"/>
-        </w:rPr>
-        <w:br/>
-      </w:r>
-    </w:p>
-    <w:p>
-      <w:pPr>
-        <w:pStyle w:val="a4"/>
-        <w:numPr>
-          <w:ilvl w:val="0"/>
-          <w:numId w:val="1"/>
-        </w:numPr>
-      </w:pPr>
-      <w:r>
-        <w:t xml:space="preserve">Get Pois, close to the place of choice: </w:t>
-      </w:r>
-      <w:r>
-        <w:t>https://dev.opentripmap.org/tiles</w:t>
-      </w:r>
     </w:p>
     <w:p>
       <w:pPr>
@@ -495,7 +474,6 @@
       </w:r>
       <w:r>
         <w:tab/>
-        <w:t>(</w:t>
       </w:r>
       <w:r>
         <w:rPr>
@@ -513,9 +491,6 @@
         <w:t>better styling</w:t>
       </w:r>
       <w:r>
-        <w:t>)</w:t>
-      </w:r>
-      <w:r>
         <w:tab/>
       </w:r>
     </w:p>
@@ -564,7 +539,7 @@
         <w:t xml:space="preserve"> or search</w:t>
       </w:r>
       <w:r>
-        <w:t>, display AI text, describing how the weather is usually at that point of the year.</w:t>
+        <w:t>, display AI text, describing how the weather is usually at that point of the year</w:t>
       </w:r>
     </w:p>
     <w:p>
@@ -589,7 +564,6 @@
       </w:r>
       <w:r>
         <w:tab/>
-        <w:t>(</w:t>
       </w:r>
       <w:r>
         <w:rPr>
@@ -606,9 +580,6 @@
         </w:rPr>
         <w:t>better styling</w:t>
       </w:r>
-      <w:r>
-        <w:t>)</w:t>
-      </w:r>
     </w:p>
     <w:p>
       <w:pPr>
@@ -652,9 +623,15 @@
         <w:t xml:space="preserve"> </w:t>
       </w:r>
       <w:r>
+        <w:rPr>
+          <w:highlight w:val="yellow"/>
+        </w:rPr>
         <w:t>Create Optimal</w:t>
       </w:r>
       <w:r>
+        <w:rPr>
+          <w:highlight w:val="yellow"/>
+        </w:rPr>
         <w:t xml:space="preserve"> Route</w:t>
       </w:r>
     </w:p>
@@ -694,9 +671,6 @@
         <w:tab/>
       </w:r>
       <w:r>
-        <w:t>(</w:t>
-      </w:r>
-      <w:r>
         <w:rPr>
           <w:color w:val="00B050"/>
         </w:rPr>
@@ -711,9 +685,6 @@
         </w:rPr>
         <w:t>better styling</w:t>
       </w:r>
-      <w:r>
-        <w:t>)</w:t>
-      </w:r>
     </w:p>
     <w:p>
       <w:pPr>
@@ -778,22 +749,22 @@
         </w:numPr>
       </w:pPr>
       <w:r>
+        <w:t>Gas Cost: Insert l/100km consumption.</w:t>
+      </w:r>
+      <w:r>
+        <w:t xml:space="preserve"> Calculate.</w:t>
+      </w:r>
+    </w:p>
+    <w:p>
+      <w:pPr>
+        <w:pStyle w:val="a4"/>
+        <w:numPr>
+          <w:ilvl w:val="4"/>
+          <w:numId w:val="2"/>
+        </w:numPr>
+      </w:pPr>
+      <w:r>
         <w:lastRenderedPageBreak/>
-        <w:t>Gas Cost: Insert l/100km consumption.</w:t>
-      </w:r>
-      <w:r>
-        <w:t xml:space="preserve"> Calculate.</w:t>
-      </w:r>
-    </w:p>
-    <w:p>
-      <w:pPr>
-        <w:pStyle w:val="a4"/>
-        <w:numPr>
-          <w:ilvl w:val="4"/>
-          <w:numId w:val="2"/>
-        </w:numPr>
-      </w:pPr>
-      <w:r>
         <w:t>Activities Cost: each time selected activities are updated, calculate cost</w:t>
       </w:r>
       <w:r>
@@ -1096,64 +1067,7 @@
         </w:numPr>
       </w:pPr>
       <w:r>
-        <w:t>Social Media</w:t>
-      </w:r>
-    </w:p>
-    <w:p>
-      <w:pPr>
-        <w:pStyle w:val="a4"/>
-        <w:numPr>
-          <w:ilvl w:val="1"/>
-          <w:numId w:val="2"/>
-        </w:numPr>
-      </w:pPr>
-      <w:r>
-        <w:t xml:space="preserve">App: Show </w:t>
-      </w:r>
-      <w:r>
-        <w:t>Feed. O</w:t>
-      </w:r>
-      <w:r>
-        <w:t xml:space="preserve">ther </w:t>
-      </w:r>
-      <w:r>
-        <w:t>Road Trips.</w:t>
-      </w:r>
-    </w:p>
-    <w:p>
-      <w:pPr>
-        <w:pStyle w:val="a4"/>
-        <w:numPr>
-          <w:ilvl w:val="1"/>
-          <w:numId w:val="2"/>
-        </w:numPr>
-      </w:pPr>
-      <w:r>
-        <w:t xml:space="preserve">User: </w:t>
-      </w:r>
-      <w:r>
-        <w:t xml:space="preserve">Scroll, </w:t>
-      </w:r>
-      <w:r>
-        <w:t xml:space="preserve">Follow other users; like Road </w:t>
-      </w:r>
-      <w:r>
-        <w:t>T</w:t>
-      </w:r>
-      <w:r>
-        <w:t>rips</w:t>
-      </w:r>
-    </w:p>
-    <w:p>
-      <w:pPr>
-        <w:pStyle w:val="a4"/>
-        <w:numPr>
-          <w:ilvl w:val="1"/>
-          <w:numId w:val="2"/>
-        </w:numPr>
-      </w:pPr>
-      <w:r>
-        <w:t>App: Update db</w:t>
+        <w:t>Local Foods Section</w:t>
       </w:r>
     </w:p>
     <w:p>
@@ -1163,9 +1077,50 @@
           <w:ilvl w:val="0"/>
           <w:numId w:val="2"/>
         </w:numPr>
-      </w:pPr>
-      <w:r>
-        <w:t>Local Foods Section</w:t>
+        <w:rPr>
+          <w:highlight w:val="yellow"/>
+        </w:rPr>
+      </w:pPr>
+      <w:r>
+        <w:rPr>
+          <w:highlight w:val="yellow"/>
+        </w:rPr>
+        <w:t>Display destination to destination driving time</w:t>
+      </w:r>
+    </w:p>
+    <w:p/>
+    <w:p/>
+    <w:p>
+      <w:pPr>
+        <w:rPr>
+          <w:b/>
+          <w:bCs/>
+          <w:color w:val="FF0000"/>
+        </w:rPr>
+      </w:pPr>
+      <w:r>
+        <w:rPr>
+          <w:b/>
+          <w:bCs/>
+          <w:color w:val="FF0000"/>
+        </w:rPr>
+        <w:t>CURRENT TASK</w:t>
+      </w:r>
+      <w:r>
+        <w:rPr>
+          <w:b/>
+          <w:bCs/>
+          <w:color w:val="FF0000"/>
+        </w:rPr>
+        <w:t>S</w:t>
+      </w:r>
+      <w:r>
+        <w:rPr>
+          <w:b/>
+          <w:bCs/>
+          <w:color w:val="FF0000"/>
+        </w:rPr>
+        <w:t>:</w:t>
       </w:r>
     </w:p>
     <w:p>
@@ -1173,13 +1128,115 @@
         <w:pStyle w:val="a4"/>
         <w:numPr>
           <w:ilvl w:val="0"/>
-          <w:numId w:val="2"/>
-        </w:numPr>
-      </w:pPr>
-      <w:r>
-        <w:t>Display destination to destination driving time</w:t>
-      </w:r>
-    </w:p>
+          <w:numId w:val="5"/>
+        </w:numPr>
+      </w:pPr>
+      <w:r>
+        <w:t>Display dest to dest distance</w:t>
+      </w:r>
+    </w:p>
+    <w:p>
+      <w:pPr>
+        <w:pStyle w:val="a4"/>
+        <w:numPr>
+          <w:ilvl w:val="0"/>
+          <w:numId w:val="5"/>
+        </w:numPr>
+      </w:pPr>
+      <w:r>
+        <w:t xml:space="preserve">Fetch, Display and onclick </w:t>
+      </w:r>
+      <w:r>
+        <w:rPr>
+          <w:highlight w:val="yellow"/>
+        </w:rPr>
+        <w:t>review</w:t>
+      </w:r>
+      <w:r>
+        <w:t xml:space="preserve"> destinations and activities</w:t>
+      </w:r>
+      <w:r>
+        <w:t xml:space="preserve"> + (4) for Reviews</w:t>
+      </w:r>
+    </w:p>
+    <w:p>
+      <w:pPr>
+        <w:pStyle w:val="a4"/>
+        <w:numPr>
+          <w:ilvl w:val="0"/>
+          <w:numId w:val="5"/>
+        </w:numPr>
+      </w:pPr>
+      <w:r>
+        <w:t xml:space="preserve">Fix </w:t>
+      </w:r>
+      <w:r>
+        <w:rPr>
+          <w:highlight w:val="cyan"/>
+        </w:rPr>
+        <w:t>MVC</w:t>
+      </w:r>
+      <w:r>
+        <w:t xml:space="preserve"> (Java)</w:t>
+      </w:r>
+      <w:r>
+        <w:t xml:space="preserve"> of RoadTrip based on the new structure (ui)</w:t>
+      </w:r>
+    </w:p>
+    <w:p>
+      <w:pPr>
+        <w:pStyle w:val="a4"/>
+        <w:numPr>
+          <w:ilvl w:val="0"/>
+          <w:numId w:val="5"/>
+        </w:numPr>
+      </w:pPr>
+      <w:r>
+        <w:t xml:space="preserve">Experiences Screen: </w:t>
+      </w:r>
+      <w:r>
+        <w:t>Some Info, Fun Fact. Activity has Star filled and heart</w:t>
+      </w:r>
+    </w:p>
+    <w:p>
+      <w:pPr>
+        <w:pStyle w:val="a4"/>
+        <w:numPr>
+          <w:ilvl w:val="0"/>
+          <w:numId w:val="5"/>
+        </w:numPr>
+      </w:pPr>
+      <w:r>
+        <w:t>Beutify stringified jsons passed to roadTrip POST.</w:t>
+      </w:r>
+    </w:p>
+    <w:p>
+      <w:pPr>
+        <w:pStyle w:val="a4"/>
+        <w:numPr>
+          <w:ilvl w:val="0"/>
+          <w:numId w:val="5"/>
+        </w:numPr>
+      </w:pPr>
+      <w:r>
+        <w:t>In explore, have the option to favorite activities. Favorited activities will be shown first when selecting</w:t>
+      </w:r>
+    </w:p>
+    <w:p>
+      <w:pPr>
+        <w:pStyle w:val="a4"/>
+        <w:numPr>
+          <w:ilvl w:val="0"/>
+          <w:numId w:val="5"/>
+        </w:numPr>
+      </w:pPr>
+      <w:r>
+        <w:t>Make sure structure is followed: MVC – DB – UI (4)</w:t>
+      </w:r>
+    </w:p>
+    <w:p/>
+    <w:p/>
+    <w:p/>
     <w:p/>
     <w:p>
       <w:pPr>
@@ -1189,7 +1246,31 @@
           <w:u w:val="single"/>
         </w:rPr>
       </w:pPr>
-    </w:p>
+      <w:r>
+        <w:rPr>
+          <w:sz w:val="24"/>
+          <w:szCs w:val="24"/>
+          <w:u w:val="single"/>
+        </w:rPr>
+        <w:t>Similar Sites</w:t>
+      </w:r>
+    </w:p>
+    <w:p>
+      <w:r>
+        <w:t>visitgreece</w:t>
+      </w:r>
+    </w:p>
+    <w:p>
+      <w:r>
+        <w:t>https://triptile.com/balkans</w:t>
+      </w:r>
+    </w:p>
+    <w:p>
+      <w:r>
+        <w:t>https://wanderlog.com/guides</w:t>
+      </w:r>
+    </w:p>
+    <w:p/>
     <w:p>
       <w:pPr>
         <w:rPr>
@@ -1254,212 +1335,115 @@
         </w:numPr>
       </w:pPr>
       <w:r>
-        <w:t xml:space="preserve">Get Inspired, not </w:t>
-      </w:r>
-      <w:r>
-        <w:t>organize</w:t>
-      </w:r>
-      <w:r>
-        <w:t>/plan</w:t>
-      </w:r>
-    </w:p>
-    <w:p>
-      <w:pPr>
-        <w:rPr>
-          <w:sz w:val="24"/>
-          <w:szCs w:val="24"/>
-          <w:u w:val="single"/>
-        </w:rPr>
-      </w:pPr>
-    </w:p>
-    <w:p>
-      <w:pPr>
-        <w:rPr>
-          <w:sz w:val="24"/>
-          <w:szCs w:val="24"/>
-          <w:u w:val="single"/>
-        </w:rPr>
-      </w:pPr>
-    </w:p>
-    <w:p>
-      <w:pPr>
-        <w:rPr>
-          <w:sz w:val="24"/>
-          <w:szCs w:val="24"/>
-          <w:u w:val="single"/>
-        </w:rPr>
-      </w:pPr>
-      <w:r>
-        <w:rPr>
-          <w:sz w:val="24"/>
-          <w:szCs w:val="24"/>
-          <w:u w:val="single"/>
-        </w:rPr>
-        <w:lastRenderedPageBreak/>
-        <w:t>Tasks</w:t>
-      </w:r>
-    </w:p>
-    <w:p>
-      <w:pPr>
-        <w:pStyle w:val="a4"/>
-        <w:numPr>
-          <w:ilvl w:val="0"/>
-          <w:numId w:val="4"/>
-        </w:numPr>
-      </w:pPr>
-      <w:r>
-        <w:t>Beutify stringified jsons passed to roadTrip POST.</w:t>
-      </w:r>
-    </w:p>
-    <w:p>
-      <w:pPr>
-        <w:pStyle w:val="a4"/>
-        <w:numPr>
-          <w:ilvl w:val="0"/>
-          <w:numId w:val="4"/>
-        </w:numPr>
-      </w:pPr>
-      <w:r>
-        <w:t>In explore, have the option to favorite activities. Favorited activities will be shown first when selecting</w:t>
-      </w:r>
-    </w:p>
-    <w:p>
-      <w:pPr>
-        <w:pStyle w:val="a4"/>
-        <w:numPr>
-          <w:ilvl w:val="0"/>
-          <w:numId w:val="4"/>
-        </w:numPr>
-      </w:pPr>
-      <w:r>
-        <w:t xml:space="preserve">Make sure structure is followed: </w:t>
-      </w:r>
-      <w:r>
-        <w:t xml:space="preserve">MVC – DB – UI </w:t>
-      </w:r>
-      <w:r>
-        <w:t>(4)</w:t>
-      </w:r>
-    </w:p>
-    <w:p/>
-    <w:p>
-      <w:pPr>
-        <w:rPr>
-          <w:b/>
-          <w:bCs/>
-          <w:color w:val="FF0000"/>
-        </w:rPr>
-      </w:pPr>
-      <w:r>
-        <w:rPr>
-          <w:b/>
-          <w:bCs/>
-          <w:color w:val="FF0000"/>
-        </w:rPr>
-        <w:t>CURRENT TASK:</w:t>
-      </w:r>
-    </w:p>
-    <w:p>
-      <w:pPr>
-        <w:pStyle w:val="a4"/>
-        <w:numPr>
-          <w:ilvl w:val="0"/>
-          <w:numId w:val="5"/>
-        </w:numPr>
-      </w:pPr>
-      <w:r>
-        <w:t xml:space="preserve">Fetch, Display and onclick </w:t>
-      </w:r>
-      <w:r>
-        <w:rPr>
-          <w:highlight w:val="yellow"/>
-        </w:rPr>
-        <w:t>review</w:t>
-      </w:r>
-      <w:r>
-        <w:t xml:space="preserve"> destinations and activities</w:t>
-      </w:r>
-      <w:r>
-        <w:t xml:space="preserve"> + (4) for Reviews</w:t>
-      </w:r>
-    </w:p>
-    <w:p>
-      <w:pPr>
-        <w:pStyle w:val="a4"/>
-        <w:numPr>
-          <w:ilvl w:val="0"/>
-          <w:numId w:val="5"/>
-        </w:numPr>
-      </w:pPr>
-      <w:r>
-        <w:t xml:space="preserve">Fix </w:t>
-      </w:r>
-      <w:r>
-        <w:rPr>
-          <w:highlight w:val="cyan"/>
-        </w:rPr>
-        <w:t>MVC</w:t>
-      </w:r>
-      <w:r>
-        <w:t xml:space="preserve"> (Java)</w:t>
-      </w:r>
-      <w:r>
-        <w:t xml:space="preserve"> of RoadTrip based on the new structure (ui)</w:t>
-      </w:r>
-    </w:p>
-    <w:p>
-      <w:pPr>
-        <w:pStyle w:val="a4"/>
-        <w:numPr>
-          <w:ilvl w:val="0"/>
-          <w:numId w:val="5"/>
-        </w:numPr>
-      </w:pPr>
-      <w:r>
-        <w:t xml:space="preserve">Experiences Screen: </w:t>
-      </w:r>
-      <w:r>
-        <w:t>Some Info, Fun Fact. Activity has Star filled and heart</w:t>
+        <w:t>Get Inspired, not organize/plan</w:t>
       </w:r>
     </w:p>
     <w:p/>
     <w:p/>
-    <w:p/>
-    <w:p/>
-    <w:p>
-      <w:pPr>
-        <w:rPr>
-          <w:sz w:val="24"/>
-          <w:szCs w:val="24"/>
+    <w:p>
+      <w:pPr>
+        <w:rPr>
+          <w:sz w:val="18"/>
+          <w:szCs w:val="18"/>
           <w:u w:val="single"/>
         </w:rPr>
       </w:pPr>
       <w:r>
         <w:rPr>
-          <w:sz w:val="24"/>
-          <w:szCs w:val="24"/>
+          <w:sz w:val="18"/>
+          <w:szCs w:val="18"/>
           <w:u w:val="single"/>
         </w:rPr>
-        <w:t>Similar Sites</w:t>
-      </w:r>
-    </w:p>
-    <w:p>
-      <w:r>
-        <w:t>visitgreece</w:t>
-      </w:r>
-    </w:p>
-    <w:p>
-      <w:r>
-        <w:t>https://triptile.com/balkans</w:t>
-      </w:r>
-    </w:p>
-    <w:p>
-      <w:r>
-        <w:t>https://wanderlog.com/guides</w:t>
-      </w:r>
-    </w:p>
-    <w:p/>
-    <w:p/>
+        <w:t>Future Ideas:</w:t>
+      </w:r>
+    </w:p>
+    <w:p>
+      <w:pPr>
+        <w:pStyle w:val="a4"/>
+        <w:numPr>
+          <w:ilvl w:val="0"/>
+          <w:numId w:val="2"/>
+        </w:numPr>
+        <w:rPr>
+          <w:sz w:val="18"/>
+          <w:szCs w:val="18"/>
+        </w:rPr>
+      </w:pPr>
+      <w:r>
+        <w:rPr>
+          <w:sz w:val="18"/>
+          <w:szCs w:val="18"/>
+        </w:rPr>
+        <w:t>Social Media</w:t>
+      </w:r>
+    </w:p>
+    <w:p>
+      <w:pPr>
+        <w:pStyle w:val="a4"/>
+        <w:numPr>
+          <w:ilvl w:val="1"/>
+          <w:numId w:val="2"/>
+        </w:numPr>
+        <w:rPr>
+          <w:sz w:val="18"/>
+          <w:szCs w:val="18"/>
+        </w:rPr>
+      </w:pPr>
+      <w:r>
+        <w:rPr>
+          <w:sz w:val="18"/>
+          <w:szCs w:val="18"/>
+        </w:rPr>
+        <w:t>App: Show Feed. Other Road Trips.</w:t>
+      </w:r>
+    </w:p>
+    <w:p>
+      <w:pPr>
+        <w:pStyle w:val="a4"/>
+        <w:numPr>
+          <w:ilvl w:val="1"/>
+          <w:numId w:val="2"/>
+        </w:numPr>
+        <w:rPr>
+          <w:sz w:val="18"/>
+          <w:szCs w:val="18"/>
+        </w:rPr>
+      </w:pPr>
+      <w:r>
+        <w:rPr>
+          <w:sz w:val="18"/>
+          <w:szCs w:val="18"/>
+        </w:rPr>
+        <w:t>User: Scroll, Follow other users; like Road Trips</w:t>
+      </w:r>
+    </w:p>
+    <w:p>
+      <w:pPr>
+        <w:pStyle w:val="a4"/>
+        <w:numPr>
+          <w:ilvl w:val="0"/>
+          <w:numId w:val="2"/>
+        </w:numPr>
+        <w:rPr>
+          <w:sz w:val="18"/>
+          <w:szCs w:val="18"/>
+        </w:rPr>
+      </w:pPr>
+      <w:r>
+        <w:rPr>
+          <w:sz w:val="18"/>
+          <w:szCs w:val="18"/>
+        </w:rPr>
+        <w:t>API: g</w:t>
+      </w:r>
+      <w:r>
+        <w:rPr>
+          <w:sz w:val="18"/>
+          <w:szCs w:val="18"/>
+        </w:rPr>
+        <w:t>et Pois, close to the place of choice: https://dev.opentripmap.org/tiles</w:t>
+      </w:r>
+    </w:p>
     <w:sectPr>
       <w:pgSz w:w="12240" w:h="15840"/>
       <w:pgMar w:top="1440" w:right="1440" w:bottom="1440" w:left="1440" w:header="720" w:footer="720" w:gutter="0"/>

</xml_diff>

<commit_message>
login, register + roadTrip POST minor fixes. (user_id)
</commit_message>
<xml_diff>
--- a/thesis.docx
+++ b/thesis.docx
@@ -829,6 +829,18 @@
       </w:pPr>
       <w:r>
         <w:t>Using AI prompt, set ideal days of stay for each destination</w:t>
+      </w:r>
+    </w:p>
+    <w:p>
+      <w:pPr>
+        <w:pStyle w:val="a4"/>
+        <w:numPr>
+          <w:ilvl w:val="0"/>
+          <w:numId w:val="2"/>
+        </w:numPr>
+      </w:pPr>
+      <w:r>
+        <w:t>User: choose or upload avatar</w:t>
       </w:r>
     </w:p>
     <w:p/>
@@ -891,21 +903,35 @@
           <w:sz w:val="24"/>
           <w:szCs w:val="24"/>
         </w:rPr>
-        <w:t xml:space="preserve">Backend Fixes: </w:t>
+        <w:t>Backend Fixes: return userId</w:t>
       </w:r>
       <w:r>
         <w:rPr>
           <w:sz w:val="24"/>
           <w:szCs w:val="24"/>
         </w:rPr>
-        <w:t>return userId</w:t>
+        <w:t xml:space="preserve"> in roadTrips, return destinationId in activities</w:t>
       </w:r>
       <w:r>
         <w:rPr>
           <w:sz w:val="24"/>
           <w:szCs w:val="24"/>
         </w:rPr>
-        <w:t xml:space="preserve"> in roadTrips, return destinationId in activities</w:t>
+        <w:t>.</w:t>
+      </w:r>
+      <w:r>
+        <w:rPr>
+          <w:sz w:val="24"/>
+          <w:szCs w:val="24"/>
+        </w:rPr>
+        <w:t xml:space="preserve"> =</w:t>
+      </w:r>
+      <w:r>
+        <w:rPr>
+          <w:sz w:val="24"/>
+          <w:szCs w:val="24"/>
+        </w:rPr>
+        <w:t xml:space="preserve"> Add to the DTOs!</w:t>
       </w:r>
     </w:p>
     <w:p>
@@ -925,14 +951,34 @@
           <w:sz w:val="24"/>
           <w:szCs w:val="24"/>
         </w:rPr>
-        <w:t xml:space="preserve">Reviews Functionality: </w:t>
-      </w:r>
-      <w:r>
+        <w:t>Reviews Functionality: onclick review destinations and activities</w:t>
+      </w:r>
+    </w:p>
+    <w:p>
+      <w:pPr>
+        <w:pStyle w:val="a4"/>
+        <w:numPr>
+          <w:ilvl w:val="0"/>
+          <w:numId w:val="5"/>
+        </w:numPr>
         <w:rPr>
           <w:sz w:val="24"/>
           <w:szCs w:val="24"/>
         </w:rPr>
-        <w:t>onclick review destinations and activities</w:t>
+      </w:pPr>
+      <w:r>
+        <w:rPr>
+          <w:sz w:val="24"/>
+          <w:szCs w:val="24"/>
+        </w:rPr>
+        <w:t xml:space="preserve">Experiences Screen: </w:t>
+      </w:r>
+      <w:r>
+        <w:rPr>
+          <w:sz w:val="24"/>
+          <w:szCs w:val="24"/>
+        </w:rPr>
+        <w:t>Some Info, Fun Fact. Activity has Star filled and heart</w:t>
       </w:r>
     </w:p>
     <w:p>
@@ -952,79 +998,51 @@
           <w:sz w:val="24"/>
           <w:szCs w:val="24"/>
         </w:rPr>
-        <w:t xml:space="preserve">Experiences Screen: </w:t>
+        <w:t xml:space="preserve">Favorites Functionality: </w:t>
       </w:r>
       <w:r>
         <w:rPr>
           <w:sz w:val="24"/>
           <w:szCs w:val="24"/>
         </w:rPr>
-        <w:t>Some Info, Fun Fact. Activity has Star filled and heart</w:t>
-      </w:r>
-    </w:p>
-    <w:p>
-      <w:pPr>
-        <w:pStyle w:val="a4"/>
-        <w:numPr>
-          <w:ilvl w:val="0"/>
-          <w:numId w:val="5"/>
-        </w:numPr>
+        <w:t xml:space="preserve">In explore, have the option to favorite activities. Favorited activities will be shown first </w:t>
+      </w:r>
+      <w:r>
         <w:rPr>
           <w:sz w:val="24"/>
           <w:szCs w:val="24"/>
         </w:rPr>
-      </w:pPr>
+        <w:t xml:space="preserve">in </w:t>
+      </w:r>
       <w:r>
         <w:rPr>
           <w:sz w:val="24"/>
           <w:szCs w:val="24"/>
         </w:rPr>
-        <w:t xml:space="preserve">Favorites Functionality: </w:t>
+        <w:t>A</w:t>
       </w:r>
       <w:r>
         <w:rPr>
           <w:sz w:val="24"/>
           <w:szCs w:val="24"/>
         </w:rPr>
-        <w:t xml:space="preserve">In explore, have the option to favorite activities. Favorited activities will be shown first </w:t>
+        <w:t>ctivitiesS</w:t>
       </w:r>
       <w:r>
         <w:rPr>
           <w:sz w:val="24"/>
           <w:szCs w:val="24"/>
         </w:rPr>
-        <w:t xml:space="preserve">in </w:t>
+        <w:t>elect</w:t>
       </w:r>
       <w:r>
         <w:rPr>
           <w:sz w:val="24"/>
           <w:szCs w:val="24"/>
         </w:rPr>
-        <w:t>A</w:t>
-      </w:r>
-      <w:r>
-        <w:rPr>
-          <w:sz w:val="24"/>
-          <w:szCs w:val="24"/>
-        </w:rPr>
-        <w:t>ctivitiesS</w:t>
-      </w:r>
-      <w:r>
-        <w:rPr>
-          <w:sz w:val="24"/>
-          <w:szCs w:val="24"/>
-        </w:rPr>
-        <w:t>elect</w:t>
-      </w:r>
-      <w:r>
-        <w:rPr>
-          <w:sz w:val="24"/>
-          <w:szCs w:val="24"/>
-        </w:rPr>
         <w:t>or</w:t>
       </w:r>
     </w:p>
-    <w:p/>
     <w:p/>
     <w:p>
       <w:pPr>

</xml_diff>

<commit_message>
ActivitiesExplore changes: added loading spinner and info section  + code cleanup
</commit_message>
<xml_diff>
--- a/thesis.docx
+++ b/thesis.docx
@@ -125,7 +125,7 @@
     </w:p>
     <w:p>
       <w:pPr>
-        <w:pStyle w:val="a4"/>
+        <w:pStyle w:val="ListParagraph"/>
         <w:numPr>
           <w:ilvl w:val="0"/>
           <w:numId w:val="2"/>
@@ -155,7 +155,7 @@
     </w:p>
     <w:p>
       <w:pPr>
-        <w:pStyle w:val="a4"/>
+        <w:pStyle w:val="ListParagraph"/>
         <w:numPr>
           <w:ilvl w:val="0"/>
           <w:numId w:val="2"/>
@@ -167,7 +167,7 @@
     </w:p>
     <w:p>
       <w:pPr>
-        <w:pStyle w:val="a4"/>
+        <w:pStyle w:val="ListParagraph"/>
         <w:numPr>
           <w:ilvl w:val="1"/>
           <w:numId w:val="2"/>
@@ -191,7 +191,7 @@
     </w:p>
     <w:p>
       <w:pPr>
-        <w:pStyle w:val="a4"/>
+        <w:pStyle w:val="ListParagraph"/>
         <w:numPr>
           <w:ilvl w:val="1"/>
           <w:numId w:val="2"/>
@@ -212,7 +212,7 @@
     </w:p>
     <w:p>
       <w:pPr>
-        <w:pStyle w:val="a4"/>
+        <w:pStyle w:val="ListParagraph"/>
         <w:numPr>
           <w:ilvl w:val="0"/>
           <w:numId w:val="2"/>
@@ -224,7 +224,7 @@
     </w:p>
     <w:p>
       <w:pPr>
-        <w:pStyle w:val="a4"/>
+        <w:pStyle w:val="ListParagraph"/>
         <w:numPr>
           <w:ilvl w:val="1"/>
           <w:numId w:val="2"/>
@@ -236,325 +236,316 @@
     </w:p>
     <w:p>
       <w:pPr>
-        <w:pStyle w:val="a4"/>
+        <w:pStyle w:val="ListParagraph"/>
         <w:numPr>
           <w:ilvl w:val="2"/>
           <w:numId w:val="2"/>
         </w:numPr>
       </w:pPr>
       <w:r>
-        <w:t>User: Choose</w:t>
+        <w:t xml:space="preserve">User: </w:t>
+      </w:r>
+      <w:r>
+        <w:t xml:space="preserve">Choose </w:t>
+      </w:r>
+      <w:r>
+        <w:t xml:space="preserve">start </w:t>
+      </w:r>
+      <w:r>
+        <w:t>and finish points</w:t>
+      </w:r>
+    </w:p>
+    <w:p>
+      <w:pPr>
+        <w:pStyle w:val="ListParagraph"/>
+        <w:numPr>
+          <w:ilvl w:val="2"/>
+          <w:numId w:val="2"/>
+        </w:numPr>
+      </w:pPr>
+      <w:r>
+        <w:t>App: List all Destinations</w:t>
+      </w:r>
+      <w:r>
+        <w:tab/>
+      </w:r>
+      <w:r>
+        <w:rPr>
+          <w:color w:val="00B050"/>
+        </w:rPr>
+        <w:t>Done</w:t>
+      </w:r>
+      <w:r>
+        <w:tab/>
+      </w:r>
+    </w:p>
+    <w:p>
+      <w:pPr>
+        <w:pStyle w:val="ListParagraph"/>
+        <w:numPr>
+          <w:ilvl w:val="2"/>
+          <w:numId w:val="2"/>
+        </w:numPr>
+      </w:pPr>
+      <w:r>
+        <w:t xml:space="preserve">User: </w:t>
+      </w:r>
+      <w:r>
+        <w:t>Select</w:t>
+      </w:r>
+      <w:r>
+        <w:t xml:space="preserve"> Destinations</w:t>
+      </w:r>
+      <w:r>
+        <w:tab/>
+      </w:r>
+      <w:r>
+        <w:rPr>
+          <w:color w:val="00B050"/>
+        </w:rPr>
+        <w:t>Done</w:t>
+      </w:r>
+    </w:p>
+    <w:p>
+      <w:pPr>
+        <w:pStyle w:val="ListParagraph"/>
+        <w:numPr>
+          <w:ilvl w:val="2"/>
+          <w:numId w:val="2"/>
+        </w:numPr>
+      </w:pPr>
+      <w:r>
+        <w:t xml:space="preserve">App: Retrieve </w:t>
+      </w:r>
+      <w:r>
+        <w:t>Activities</w:t>
+      </w:r>
+      <w:r>
+        <w:t xml:space="preserve"> using API</w:t>
+      </w:r>
+      <w:r>
+        <w:t xml:space="preserve"> or DB</w:t>
+      </w:r>
+      <w:r>
+        <w:tab/>
+      </w:r>
+      <w:r>
+        <w:rPr>
+          <w:color w:val="00B050"/>
+        </w:rPr>
+        <w:t>Done</w:t>
+      </w:r>
+    </w:p>
+    <w:p>
+      <w:pPr>
+        <w:pStyle w:val="ListParagraph"/>
+        <w:numPr>
+          <w:ilvl w:val="2"/>
+          <w:numId w:val="2"/>
+        </w:numPr>
+      </w:pPr>
+      <w:r>
+        <w:t xml:space="preserve">User: </w:t>
+      </w:r>
+      <w:r>
+        <w:t>Select</w:t>
+      </w:r>
+      <w:r>
+        <w:t xml:space="preserve"> Activities</w:t>
+      </w:r>
+      <w:r>
+        <w:tab/>
+      </w:r>
+      <w:r>
+        <w:rPr>
+          <w:color w:val="00B050"/>
+        </w:rPr>
+        <w:t>Done</w:t>
+      </w:r>
+    </w:p>
+    <w:p>
+      <w:pPr>
+        <w:pStyle w:val="ListParagraph"/>
+        <w:numPr>
+          <w:ilvl w:val="2"/>
+          <w:numId w:val="2"/>
+        </w:numPr>
+      </w:pPr>
+      <w:r>
+        <w:t>App:</w:t>
       </w:r>
       <w:r>
         <w:t xml:space="preserve"> </w:t>
       </w:r>
       <w:r>
-        <w:t xml:space="preserve">month, </w:t>
-      </w:r>
-      <w:r>
-        <w:t>start</w:t>
-      </w:r>
-      <w:r>
-        <w:t>ing</w:t>
+        <w:rPr>
+          <w:highlight w:val="yellow"/>
+        </w:rPr>
+        <w:t>Create Optimal</w:t>
+      </w:r>
+      <w:r>
+        <w:rPr>
+          <w:highlight w:val="yellow"/>
+        </w:rPr>
+        <w:t xml:space="preserve"> Route</w:t>
+      </w:r>
+    </w:p>
+    <w:p>
+      <w:pPr>
+        <w:pStyle w:val="ListParagraph"/>
+        <w:numPr>
+          <w:ilvl w:val="2"/>
+          <w:numId w:val="2"/>
+        </w:numPr>
+      </w:pPr>
+      <w:r>
+        <w:t>App: Display Map</w:t>
+      </w:r>
+      <w:r>
+        <w:tab/>
+      </w:r>
+      <w:r>
+        <w:rPr>
+          <w:color w:val="00B050"/>
+        </w:rPr>
+        <w:t>Done</w:t>
+      </w:r>
+    </w:p>
+    <w:p>
+      <w:pPr>
+        <w:pStyle w:val="ListParagraph"/>
+        <w:numPr>
+          <w:ilvl w:val="2"/>
+          <w:numId w:val="2"/>
+        </w:numPr>
+      </w:pPr>
+      <w:r>
+        <w:t>App: Display AI text about this road trip</w:t>
+      </w:r>
+    </w:p>
+    <w:p>
+      <w:pPr>
+        <w:pStyle w:val="ListParagraph"/>
+        <w:numPr>
+          <w:ilvl w:val="2"/>
+          <w:numId w:val="2"/>
+        </w:numPr>
+      </w:pPr>
+      <w:r>
+        <w:t xml:space="preserve">User: </w:t>
+      </w:r>
+      <w:r>
+        <w:t>Customize</w:t>
       </w:r>
       <w:r>
         <w:t xml:space="preserve"> </w:t>
       </w:r>
       <w:r>
-        <w:t>and finish points</w:t>
-      </w:r>
-    </w:p>
-    <w:p>
-      <w:pPr>
-        <w:pStyle w:val="a4"/>
+        <w:t>R</w:t>
+      </w:r>
+      <w:r>
+        <w:t>oute</w:t>
+      </w:r>
+      <w:r>
+        <w:t>, Destinations and Activities</w:t>
+      </w:r>
+    </w:p>
+    <w:p>
+      <w:pPr>
+        <w:pStyle w:val="ListParagraph"/>
+        <w:numPr>
+          <w:ilvl w:val="3"/>
+          <w:numId w:val="2"/>
+        </w:numPr>
+      </w:pPr>
+      <w:r>
+        <w:t xml:space="preserve">App: </w:t>
+      </w:r>
+      <w:r>
+        <w:t>Budget Functionality</w:t>
+      </w:r>
+    </w:p>
+    <w:p>
+      <w:pPr>
+        <w:pStyle w:val="ListParagraph"/>
+        <w:numPr>
+          <w:ilvl w:val="4"/>
+          <w:numId w:val="2"/>
+        </w:numPr>
+      </w:pPr>
+      <w:r>
+        <w:t>Gas Cost: Insert l/100km consumption.</w:t>
+      </w:r>
+      <w:r>
+        <w:t xml:space="preserve"> Calculate.</w:t>
+      </w:r>
+      <w:r>
+        <w:tab/>
+      </w:r>
+      <w:r>
+        <w:rPr>
+          <w:color w:val="00B050"/>
+        </w:rPr>
+        <w:t>Done</w:t>
+      </w:r>
+    </w:p>
+    <w:p>
+      <w:pPr>
+        <w:pStyle w:val="ListParagraph"/>
+        <w:numPr>
+          <w:ilvl w:val="4"/>
+          <w:numId w:val="2"/>
+        </w:numPr>
+      </w:pPr>
+      <w:r>
+        <w:t>Activities Cost: each time selected activities are updated, calculate cost</w:t>
+      </w:r>
+      <w:r>
+        <w:t>.</w:t>
+      </w:r>
+    </w:p>
+    <w:p>
+      <w:pPr>
+        <w:pStyle w:val="ListParagraph"/>
         <w:numPr>
           <w:ilvl w:val="2"/>
           <w:numId w:val="2"/>
         </w:numPr>
       </w:pPr>
       <w:r>
-        <w:t>App: List all Destinations</w:t>
+        <w:t xml:space="preserve">User: Confirm </w:t>
+      </w:r>
+      <w:r>
+        <w:t>Creation</w:t>
       </w:r>
       <w:r>
         <w:tab/>
       </w:r>
       <w:r>
-        <w:rPr>
-          <w:color w:val="00B050"/>
-        </w:rPr>
-        <w:t>Done</w:t>
-      </w:r>
-      <w:r>
         <w:tab/>
       </w:r>
-    </w:p>
-    <w:p>
-      <w:pPr>
-        <w:pStyle w:val="a4"/>
+      <w:r>
+        <w:rPr>
+          <w:color w:val="FF0000"/>
+        </w:rPr>
+        <w:t>fix backend</w:t>
+      </w:r>
+    </w:p>
+    <w:p>
+      <w:pPr>
+        <w:pStyle w:val="ListParagraph"/>
         <w:numPr>
           <w:ilvl w:val="2"/>
           <w:numId w:val="2"/>
         </w:numPr>
       </w:pPr>
       <w:r>
-        <w:t xml:space="preserve">User: </w:t>
-      </w:r>
-      <w:r>
-        <w:t>Select</w:t>
-      </w:r>
-      <w:r>
-        <w:t xml:space="preserve"> Destinations</w:t>
-      </w:r>
-      <w:r>
-        <w:tab/>
-      </w:r>
-      <w:r>
-        <w:rPr>
-          <w:color w:val="00B050"/>
-        </w:rPr>
-        <w:t>Done</w:t>
-      </w:r>
-    </w:p>
-    <w:p>
-      <w:pPr>
-        <w:pStyle w:val="a4"/>
-        <w:numPr>
-          <w:ilvl w:val="2"/>
-          <w:numId w:val="2"/>
-        </w:numPr>
-      </w:pPr>
-      <w:r>
-        <w:t xml:space="preserve">App: Retrieve </w:t>
-      </w:r>
-      <w:r>
-        <w:t>Activities</w:t>
-      </w:r>
-      <w:r>
-        <w:t xml:space="preserve"> using API</w:t>
-      </w:r>
-      <w:r>
-        <w:t xml:space="preserve"> or DB</w:t>
-      </w:r>
-      <w:r>
-        <w:tab/>
-      </w:r>
-      <w:r>
-        <w:rPr>
-          <w:color w:val="00B050"/>
-        </w:rPr>
-        <w:t>Done</w:t>
-      </w:r>
-    </w:p>
-    <w:p>
-      <w:pPr>
-        <w:pStyle w:val="a4"/>
-        <w:numPr>
-          <w:ilvl w:val="2"/>
-          <w:numId w:val="2"/>
-        </w:numPr>
-      </w:pPr>
-      <w:r>
-        <w:t xml:space="preserve">User: </w:t>
-      </w:r>
-      <w:r>
-        <w:t>Select</w:t>
-      </w:r>
-      <w:r>
-        <w:t xml:space="preserve"> Activities</w:t>
-      </w:r>
-      <w:r>
-        <w:tab/>
-      </w:r>
-      <w:r>
-        <w:rPr>
-          <w:color w:val="00B050"/>
-        </w:rPr>
-        <w:t>Done</w:t>
-      </w:r>
-    </w:p>
-    <w:p>
-      <w:pPr>
-        <w:pStyle w:val="a4"/>
-        <w:numPr>
-          <w:ilvl w:val="2"/>
-          <w:numId w:val="2"/>
-        </w:numPr>
-      </w:pPr>
-      <w:r>
-        <w:t>App:</w:t>
-      </w:r>
-      <w:r>
-        <w:t xml:space="preserve"> </w:t>
-      </w:r>
-      <w:r>
-        <w:rPr>
-          <w:highlight w:val="yellow"/>
-        </w:rPr>
-        <w:t>Create Optimal</w:t>
-      </w:r>
-      <w:r>
-        <w:rPr>
-          <w:highlight w:val="yellow"/>
-        </w:rPr>
-        <w:t xml:space="preserve"> Route</w:t>
-      </w:r>
-    </w:p>
-    <w:p>
-      <w:pPr>
-        <w:pStyle w:val="a4"/>
-        <w:numPr>
-          <w:ilvl w:val="2"/>
-          <w:numId w:val="2"/>
-        </w:numPr>
-      </w:pPr>
-      <w:r>
-        <w:t>App: Display Map</w:t>
-      </w:r>
-      <w:r>
-        <w:tab/>
-      </w:r>
-      <w:r>
-        <w:rPr>
-          <w:color w:val="00B050"/>
-        </w:rPr>
-        <w:t>Done</w:t>
-      </w:r>
-    </w:p>
-    <w:p>
-      <w:pPr>
-        <w:pStyle w:val="a4"/>
-        <w:numPr>
-          <w:ilvl w:val="2"/>
-          <w:numId w:val="2"/>
-        </w:numPr>
-      </w:pPr>
-      <w:r>
-        <w:t>App: Display AI text about this road trip</w:t>
-      </w:r>
-    </w:p>
-    <w:p>
-      <w:pPr>
-        <w:pStyle w:val="a4"/>
-        <w:numPr>
-          <w:ilvl w:val="2"/>
-          <w:numId w:val="2"/>
-        </w:numPr>
-      </w:pPr>
-      <w:r>
-        <w:t xml:space="preserve">User: </w:t>
-      </w:r>
-      <w:r>
-        <w:t>Customize</w:t>
-      </w:r>
-      <w:r>
-        <w:t xml:space="preserve"> </w:t>
-      </w:r>
-      <w:r>
-        <w:t>R</w:t>
-      </w:r>
-      <w:r>
-        <w:t>oute</w:t>
-      </w:r>
-      <w:r>
-        <w:t>, Destinations and Activities</w:t>
-      </w:r>
-    </w:p>
-    <w:p>
-      <w:pPr>
-        <w:pStyle w:val="a4"/>
-        <w:numPr>
-          <w:ilvl w:val="3"/>
-          <w:numId w:val="2"/>
-        </w:numPr>
-      </w:pPr>
-      <w:r>
-        <w:t xml:space="preserve">App: </w:t>
-      </w:r>
-      <w:r>
-        <w:t>Budget Functionality</w:t>
-      </w:r>
-    </w:p>
-    <w:p>
-      <w:pPr>
-        <w:pStyle w:val="a4"/>
-        <w:numPr>
-          <w:ilvl w:val="4"/>
-          <w:numId w:val="2"/>
-        </w:numPr>
-      </w:pPr>
-      <w:r>
-        <w:t>Gas Cost: Insert l/100km consumption.</w:t>
-      </w:r>
-      <w:r>
-        <w:t xml:space="preserve"> Calculate.</w:t>
-      </w:r>
-      <w:r>
-        <w:tab/>
-      </w:r>
-      <w:r>
-        <w:rPr>
-          <w:color w:val="00B050"/>
-        </w:rPr>
-        <w:t>Done</w:t>
-      </w:r>
-    </w:p>
-    <w:p>
-      <w:pPr>
-        <w:pStyle w:val="a4"/>
-        <w:numPr>
-          <w:ilvl w:val="4"/>
-          <w:numId w:val="2"/>
-        </w:numPr>
-      </w:pPr>
-      <w:r>
-        <w:t>Activities Cost: each time selected activities are updated, calculate cost</w:t>
-      </w:r>
-      <w:r>
-        <w:t>.</w:t>
-      </w:r>
-    </w:p>
-    <w:p>
-      <w:pPr>
-        <w:pStyle w:val="a4"/>
-        <w:numPr>
-          <w:ilvl w:val="2"/>
-          <w:numId w:val="2"/>
-        </w:numPr>
-      </w:pPr>
-      <w:r>
-        <w:t xml:space="preserve">User: Confirm </w:t>
-      </w:r>
-      <w:r>
-        <w:t>Creation</w:t>
-      </w:r>
-      <w:r>
-        <w:tab/>
-      </w:r>
-      <w:r>
-        <w:tab/>
-      </w:r>
-      <w:r>
-        <w:rPr>
-          <w:color w:val="FF0000"/>
-        </w:rPr>
-        <w:t>fix backend</w:t>
-      </w:r>
-    </w:p>
-    <w:p>
-      <w:pPr>
-        <w:pStyle w:val="a4"/>
-        <w:numPr>
-          <w:ilvl w:val="2"/>
-          <w:numId w:val="2"/>
-        </w:numPr>
-      </w:pPr>
-      <w:r>
         <w:t>App: Save all data in database</w:t>
       </w:r>
     </w:p>
     <w:p>
       <w:pPr>
-        <w:pStyle w:val="a4"/>
+        <w:pStyle w:val="ListParagraph"/>
         <w:numPr>
           <w:ilvl w:val="1"/>
           <w:numId w:val="2"/>
@@ -613,7 +604,7 @@
     </w:p>
     <w:p>
       <w:pPr>
-        <w:pStyle w:val="a4"/>
+        <w:pStyle w:val="ListParagraph"/>
         <w:numPr>
           <w:ilvl w:val="0"/>
           <w:numId w:val="2"/>
@@ -625,7 +616,7 @@
     </w:p>
     <w:p>
       <w:pPr>
-        <w:pStyle w:val="a4"/>
+        <w:pStyle w:val="ListParagraph"/>
         <w:numPr>
           <w:ilvl w:val="1"/>
           <w:numId w:val="2"/>
@@ -649,7 +640,7 @@
     </w:p>
     <w:p>
       <w:pPr>
-        <w:pStyle w:val="a4"/>
+        <w:pStyle w:val="ListParagraph"/>
         <w:numPr>
           <w:ilvl w:val="2"/>
           <w:numId w:val="2"/>
@@ -667,7 +658,7 @@
     </w:p>
     <w:p>
       <w:pPr>
-        <w:pStyle w:val="a4"/>
+        <w:pStyle w:val="ListParagraph"/>
         <w:numPr>
           <w:ilvl w:val="2"/>
           <w:numId w:val="2"/>
@@ -682,7 +673,7 @@
     </w:p>
     <w:p>
       <w:pPr>
-        <w:pStyle w:val="a4"/>
+        <w:pStyle w:val="ListParagraph"/>
         <w:numPr>
           <w:ilvl w:val="0"/>
           <w:numId w:val="2"/>
@@ -697,7 +688,7 @@
     </w:p>
     <w:p>
       <w:pPr>
-        <w:pStyle w:val="a4"/>
+        <w:pStyle w:val="ListParagraph"/>
         <w:numPr>
           <w:ilvl w:val="1"/>
           <w:numId w:val="2"/>
@@ -708,12 +699,17 @@
         <w:t>User: Like Destination, Activities</w:t>
       </w:r>
       <w:r>
-        <w:t>, RoadTrips</w:t>
-      </w:r>
-    </w:p>
-    <w:p>
-      <w:pPr>
-        <w:pStyle w:val="a4"/>
+        <w:t xml:space="preserve">, </w:t>
+      </w:r>
+      <w:proofErr w:type="spellStart"/>
+      <w:r>
+        <w:t>RoadTrips</w:t>
+      </w:r>
+      <w:proofErr w:type="spellEnd"/>
+    </w:p>
+    <w:p>
+      <w:pPr>
+        <w:pStyle w:val="ListParagraph"/>
         <w:numPr>
           <w:ilvl w:val="1"/>
           <w:numId w:val="2"/>
@@ -725,7 +721,7 @@
     </w:p>
     <w:p>
       <w:pPr>
-        <w:pStyle w:val="a4"/>
+        <w:pStyle w:val="ListParagraph"/>
         <w:numPr>
           <w:ilvl w:val="0"/>
           <w:numId w:val="2"/>
@@ -737,7 +733,7 @@
     </w:p>
     <w:p>
       <w:pPr>
-        <w:pStyle w:val="a4"/>
+        <w:pStyle w:val="ListParagraph"/>
         <w:numPr>
           <w:ilvl w:val="1"/>
           <w:numId w:val="2"/>
@@ -749,7 +745,7 @@
     </w:p>
     <w:p>
       <w:pPr>
-        <w:pStyle w:val="a4"/>
+        <w:pStyle w:val="ListParagraph"/>
         <w:numPr>
           <w:ilvl w:val="1"/>
           <w:numId w:val="2"/>
@@ -776,7 +772,7 @@
     </w:p>
     <w:p>
       <w:pPr>
-        <w:pStyle w:val="a4"/>
+        <w:pStyle w:val="ListParagraph"/>
         <w:numPr>
           <w:ilvl w:val="0"/>
           <w:numId w:val="2"/>
@@ -788,7 +784,7 @@
     </w:p>
     <w:p>
       <w:pPr>
-        <w:pStyle w:val="a4"/>
+        <w:pStyle w:val="ListParagraph"/>
         <w:numPr>
           <w:ilvl w:val="0"/>
           <w:numId w:val="2"/>
@@ -809,7 +805,7 @@
     </w:p>
     <w:p>
       <w:pPr>
-        <w:pStyle w:val="a4"/>
+        <w:pStyle w:val="ListParagraph"/>
         <w:numPr>
           <w:ilvl w:val="0"/>
           <w:numId w:val="2"/>
@@ -821,7 +817,7 @@
     </w:p>
     <w:p>
       <w:pPr>
-        <w:pStyle w:val="a4"/>
+        <w:pStyle w:val="ListParagraph"/>
         <w:numPr>
           <w:ilvl w:val="0"/>
           <w:numId w:val="2"/>
@@ -833,7 +829,7 @@
     </w:p>
     <w:p>
       <w:pPr>
-        <w:pStyle w:val="a4"/>
+        <w:pStyle w:val="ListParagraph"/>
         <w:numPr>
           <w:ilvl w:val="0"/>
           <w:numId w:val="2"/>
@@ -888,7 +884,7 @@
     </w:p>
     <w:p>
       <w:pPr>
-        <w:pStyle w:val="a4"/>
+        <w:pStyle w:val="ListParagraph"/>
         <w:numPr>
           <w:ilvl w:val="0"/>
           <w:numId w:val="5"/>
@@ -903,14 +899,55 @@
           <w:sz w:val="24"/>
           <w:szCs w:val="24"/>
         </w:rPr>
-        <w:t>Backend Fixes: return userId</w:t>
-      </w:r>
-      <w:r>
-        <w:rPr>
-          <w:sz w:val="24"/>
-          <w:szCs w:val="24"/>
-        </w:rPr>
-        <w:t xml:space="preserve"> in roadTrips, return destinationId in activities</w:t>
+        <w:t xml:space="preserve">Backend Fixes: return </w:t>
+      </w:r>
+      <w:proofErr w:type="spellStart"/>
+      <w:r>
+        <w:rPr>
+          <w:sz w:val="24"/>
+          <w:szCs w:val="24"/>
+        </w:rPr>
+        <w:t>userId</w:t>
+      </w:r>
+      <w:proofErr w:type="spellEnd"/>
+      <w:r>
+        <w:rPr>
+          <w:sz w:val="24"/>
+          <w:szCs w:val="24"/>
+        </w:rPr>
+        <w:t xml:space="preserve"> in </w:t>
+      </w:r>
+      <w:proofErr w:type="spellStart"/>
+      <w:r>
+        <w:rPr>
+          <w:sz w:val="24"/>
+          <w:szCs w:val="24"/>
+        </w:rPr>
+        <w:t>roadTrips</w:t>
+      </w:r>
+      <w:proofErr w:type="spellEnd"/>
+      <w:r>
+        <w:rPr>
+          <w:sz w:val="24"/>
+          <w:szCs w:val="24"/>
+        </w:rPr>
+        <w:t xml:space="preserve">, return </w:t>
+      </w:r>
+      <w:proofErr w:type="spellStart"/>
+      <w:r>
+        <w:rPr>
+          <w:sz w:val="24"/>
+          <w:szCs w:val="24"/>
+        </w:rPr>
+        <w:t>destinationId</w:t>
+      </w:r>
+      <w:proofErr w:type="spellEnd"/>
+      <w:r>
+        <w:rPr>
+          <w:sz w:val="24"/>
+          <w:szCs w:val="24"/>
+        </w:rPr>
+        <w:t xml:space="preserve"> in activities</w:t>
       </w:r>
       <w:r>
         <w:rPr>
@@ -936,7 +973,7 @@
     </w:p>
     <w:p>
       <w:pPr>
-        <w:pStyle w:val="a4"/>
+        <w:pStyle w:val="ListParagraph"/>
         <w:numPr>
           <w:ilvl w:val="0"/>
           <w:numId w:val="5"/>
@@ -956,7 +993,7 @@
     </w:p>
     <w:p>
       <w:pPr>
-        <w:pStyle w:val="a4"/>
+        <w:pStyle w:val="ListParagraph"/>
         <w:numPr>
           <w:ilvl w:val="0"/>
           <w:numId w:val="5"/>
@@ -983,7 +1020,7 @@
     </w:p>
     <w:p>
       <w:pPr>
-        <w:pStyle w:val="a4"/>
+        <w:pStyle w:val="ListParagraph"/>
         <w:numPr>
           <w:ilvl w:val="0"/>
           <w:numId w:val="5"/>
@@ -1014,6 +1051,7 @@
         </w:rPr>
         <w:t xml:space="preserve">in </w:t>
       </w:r>
+      <w:proofErr w:type="spellStart"/>
       <w:r>
         <w:rPr>
           <w:sz w:val="24"/>
@@ -1041,6 +1079,27 @@
           <w:szCs w:val="24"/>
         </w:rPr>
         <w:t>or</w:t>
+      </w:r>
+      <w:proofErr w:type="spellEnd"/>
+    </w:p>
+    <w:p>
+      <w:pPr>
+        <w:pStyle w:val="ListParagraph"/>
+        <w:numPr>
+          <w:ilvl w:val="0"/>
+          <w:numId w:val="5"/>
+        </w:numPr>
+        <w:rPr>
+          <w:sz w:val="24"/>
+          <w:szCs w:val="24"/>
+        </w:rPr>
+      </w:pPr>
+      <w:r>
+        <w:rPr>
+          <w:sz w:val="24"/>
+          <w:szCs w:val="24"/>
+        </w:rPr>
+        <w:t xml:space="preserve">Frontend: adjust navbar based on screen size </w:t>
       </w:r>
     </w:p>
     <w:p/>
@@ -1170,7 +1229,6 @@
           <w:sz w:val="28"/>
           <w:szCs w:val="28"/>
         </w:rPr>
-        <w:lastRenderedPageBreak/>
         <w:t>Extras</w:t>
       </w:r>
     </w:p>
@@ -1193,9 +1251,11 @@
       </w:r>
     </w:p>
     <w:p>
+      <w:proofErr w:type="spellStart"/>
       <w:r>
         <w:t>visitgreece</w:t>
       </w:r>
+      <w:proofErr w:type="spellEnd"/>
     </w:p>
     <w:p>
       <w:r>
@@ -1231,7 +1291,7 @@
     </w:p>
     <w:p>
       <w:pPr>
-        <w:pStyle w:val="a4"/>
+        <w:pStyle w:val="ListParagraph"/>
         <w:numPr>
           <w:ilvl w:val="0"/>
           <w:numId w:val="3"/>
@@ -1243,7 +1303,7 @@
     </w:p>
     <w:p>
       <w:pPr>
-        <w:pStyle w:val="a4"/>
+        <w:pStyle w:val="ListParagraph"/>
         <w:numPr>
           <w:ilvl w:val="0"/>
           <w:numId w:val="3"/>
@@ -1255,7 +1315,7 @@
     </w:p>
     <w:p>
       <w:pPr>
-        <w:pStyle w:val="a4"/>
+        <w:pStyle w:val="ListParagraph"/>
         <w:numPr>
           <w:ilvl w:val="0"/>
           <w:numId w:val="3"/>
@@ -1267,7 +1327,7 @@
     </w:p>
     <w:p>
       <w:pPr>
-        <w:pStyle w:val="a4"/>
+        <w:pStyle w:val="ListParagraph"/>
         <w:numPr>
           <w:ilvl w:val="0"/>
           <w:numId w:val="3"/>
@@ -1298,7 +1358,7 @@
     </w:p>
     <w:p>
       <w:pPr>
-        <w:pStyle w:val="a4"/>
+        <w:pStyle w:val="ListParagraph"/>
         <w:numPr>
           <w:ilvl w:val="0"/>
           <w:numId w:val="2"/>
@@ -1318,7 +1378,7 @@
     </w:p>
     <w:p>
       <w:pPr>
-        <w:pStyle w:val="a4"/>
+        <w:pStyle w:val="ListParagraph"/>
         <w:numPr>
           <w:ilvl w:val="1"/>
           <w:numId w:val="2"/>
@@ -1338,7 +1398,7 @@
     </w:p>
     <w:p>
       <w:pPr>
-        <w:pStyle w:val="a4"/>
+        <w:pStyle w:val="ListParagraph"/>
         <w:numPr>
           <w:ilvl w:val="1"/>
           <w:numId w:val="2"/>
@@ -1358,7 +1418,7 @@
     </w:p>
     <w:p>
       <w:pPr>
-        <w:pStyle w:val="a4"/>
+        <w:pStyle w:val="ListParagraph"/>
         <w:numPr>
           <w:ilvl w:val="1"/>
           <w:numId w:val="2"/>
@@ -1378,7 +1438,7 @@
       <w:hyperlink r:id="rId5" w:history="1">
         <w:r>
           <w:rPr>
-            <w:rStyle w:val="-"/>
+            <w:rStyle w:val="Hyperlink"/>
             <w:sz w:val="20"/>
             <w:szCs w:val="20"/>
           </w:rPr>
@@ -1388,7 +1448,7 @@
     </w:p>
     <w:p>
       <w:pPr>
-        <w:pStyle w:val="a4"/>
+        <w:pStyle w:val="ListParagraph"/>
         <w:numPr>
           <w:ilvl w:val="1"/>
           <w:numId w:val="2"/>
@@ -1408,7 +1468,7 @@
     </w:p>
     <w:p>
       <w:pPr>
-        <w:pStyle w:val="a4"/>
+        <w:pStyle w:val="ListParagraph"/>
         <w:numPr>
           <w:ilvl w:val="2"/>
           <w:numId w:val="2"/>
@@ -1428,7 +1488,7 @@
     </w:p>
     <w:p>
       <w:pPr>
-        <w:pStyle w:val="a4"/>
+        <w:pStyle w:val="ListParagraph"/>
         <w:numPr>
           <w:ilvl w:val="2"/>
           <w:numId w:val="2"/>
@@ -1483,7 +1543,7 @@
     </w:p>
     <w:p>
       <w:pPr>
-        <w:pStyle w:val="a4"/>
+        <w:pStyle w:val="ListParagraph"/>
         <w:numPr>
           <w:ilvl w:val="0"/>
           <w:numId w:val="1"/>
@@ -1503,7 +1563,7 @@
       <w:hyperlink r:id="rId6" w:history="1">
         <w:r>
           <w:rPr>
-            <w:rStyle w:val="-"/>
+            <w:rStyle w:val="Hyperlink"/>
             <w:sz w:val="20"/>
             <w:szCs w:val="20"/>
           </w:rPr>
@@ -1512,7 +1572,7 @@
       </w:hyperlink>
       <w:r>
         <w:rPr>
-          <w:rStyle w:val="-"/>
+          <w:rStyle w:val="Hyperlink"/>
           <w:sz w:val="20"/>
           <w:szCs w:val="20"/>
         </w:rPr>
@@ -1536,7 +1596,7 @@
     </w:p>
     <w:p>
       <w:pPr>
-        <w:pStyle w:val="a4"/>
+        <w:pStyle w:val="ListParagraph"/>
         <w:numPr>
           <w:ilvl w:val="0"/>
           <w:numId w:val="1"/>
@@ -1556,7 +1616,7 @@
       <w:hyperlink r:id="rId7" w:history="1">
         <w:r>
           <w:rPr>
-            <w:rStyle w:val="-"/>
+            <w:rStyle w:val="Hyperlink"/>
             <w:sz w:val="20"/>
             <w:szCs w:val="20"/>
           </w:rPr>
@@ -1588,7 +1648,7 @@
     </w:p>
     <w:p>
       <w:pPr>
-        <w:pStyle w:val="a4"/>
+        <w:pStyle w:val="ListParagraph"/>
         <w:numPr>
           <w:ilvl w:val="0"/>
           <w:numId w:val="1"/>
@@ -1608,7 +1668,7 @@
     </w:p>
     <w:p>
       <w:pPr>
-        <w:pStyle w:val="a4"/>
+        <w:pStyle w:val="ListParagraph"/>
         <w:numPr>
           <w:ilvl w:val="0"/>
           <w:numId w:val="1"/>
@@ -1628,7 +1688,7 @@
     </w:p>
     <w:p>
       <w:pPr>
-        <w:pStyle w:val="a4"/>
+        <w:pStyle w:val="ListParagraph"/>
         <w:numPr>
           <w:ilvl w:val="0"/>
           <w:numId w:val="1"/>
@@ -1648,7 +1708,7 @@
       <w:hyperlink r:id="rId8" w:history="1">
         <w:r>
           <w:rPr>
-            <w:rStyle w:val="-"/>
+            <w:rStyle w:val="Hyperlink"/>
             <w:sz w:val="20"/>
             <w:szCs w:val="20"/>
           </w:rPr>
@@ -2656,17 +2716,17 @@
     <w:lsdException w:name="Unresolved Mention" w:semiHidden="1" w:unhideWhenUsed="1"/>
     <w:lsdException w:name="Smart Link" w:semiHidden="1" w:unhideWhenUsed="1"/>
   </w:latentStyles>
-  <w:style w:type="paragraph" w:default="1" w:styleId="a">
+  <w:style w:type="paragraph" w:default="1" w:styleId="Normal">
     <w:name w:val="Normal"/>
     <w:qFormat/>
   </w:style>
-  <w:style w:type="character" w:default="1" w:styleId="a0">
+  <w:style w:type="character" w:default="1" w:styleId="DefaultParagraphFont">
     <w:name w:val="Default Paragraph Font"/>
     <w:uiPriority w:val="1"/>
     <w:semiHidden/>
     <w:unhideWhenUsed/>
   </w:style>
-  <w:style w:type="table" w:default="1" w:styleId="a1">
+  <w:style w:type="table" w:default="1" w:styleId="TableNormal">
     <w:name w:val="Normal Table"/>
     <w:uiPriority w:val="99"/>
     <w:semiHidden/>
@@ -2681,15 +2741,15 @@
       </w:tblCellMar>
     </w:tblPr>
   </w:style>
-  <w:style w:type="numbering" w:default="1" w:styleId="a2">
+  <w:style w:type="numbering" w:default="1" w:styleId="NoList">
     <w:name w:val="No List"/>
     <w:uiPriority w:val="99"/>
     <w:semiHidden/>
     <w:unhideWhenUsed/>
   </w:style>
-  <w:style w:type="character" w:styleId="-">
+  <w:style w:type="character" w:styleId="Hyperlink">
     <w:name w:val="Hyperlink"/>
-    <w:basedOn w:val="a0"/>
+    <w:basedOn w:val="DefaultParagraphFont"/>
     <w:uiPriority w:val="99"/>
     <w:unhideWhenUsed/>
     <w:rsid w:val="00A84A81"/>
@@ -2698,9 +2758,9 @@
       <w:u w:val="single"/>
     </w:rPr>
   </w:style>
-  <w:style w:type="character" w:styleId="a3">
+  <w:style w:type="character" w:styleId="UnresolvedMention">
     <w:name w:val="Unresolved Mention"/>
-    <w:basedOn w:val="a0"/>
+    <w:basedOn w:val="DefaultParagraphFont"/>
     <w:uiPriority w:val="99"/>
     <w:semiHidden/>
     <w:unhideWhenUsed/>
@@ -2710,9 +2770,9 @@
       <w:shd w:val="clear" w:color="auto" w:fill="E1DFDD"/>
     </w:rPr>
   </w:style>
-  <w:style w:type="paragraph" w:styleId="a4">
+  <w:style w:type="paragraph" w:styleId="ListParagraph">
     <w:name w:val="List Paragraph"/>
-    <w:basedOn w:val="a"/>
+    <w:basedOn w:val="Normal"/>
     <w:uiPriority w:val="34"/>
     <w:qFormat/>
     <w:rsid w:val="00BD5421"/>
@@ -2721,9 +2781,9 @@
       <w:contextualSpacing/>
     </w:pPr>
   </w:style>
-  <w:style w:type="character" w:styleId="-0">
+  <w:style w:type="character" w:styleId="FollowedHyperlink">
     <w:name w:val="FollowedHyperlink"/>
-    <w:basedOn w:val="a0"/>
+    <w:basedOn w:val="DefaultParagraphFont"/>
     <w:uiPriority w:val="99"/>
     <w:semiHidden/>
     <w:unhideWhenUsed/>

</xml_diff>

<commit_message>
UI changes: ActivitiesExplore. Favorites Impl started
</commit_message>
<xml_diff>
--- a/thesis.docx
+++ b/thesis.docx
@@ -125,7 +125,7 @@
     </w:p>
     <w:p>
       <w:pPr>
-        <w:pStyle w:val="ListParagraph"/>
+        <w:pStyle w:val="a4"/>
         <w:numPr>
           <w:ilvl w:val="0"/>
           <w:numId w:val="2"/>
@@ -155,7 +155,7 @@
     </w:p>
     <w:p>
       <w:pPr>
-        <w:pStyle w:val="ListParagraph"/>
+        <w:pStyle w:val="a4"/>
         <w:numPr>
           <w:ilvl w:val="0"/>
           <w:numId w:val="2"/>
@@ -167,7 +167,7 @@
     </w:p>
     <w:p>
       <w:pPr>
-        <w:pStyle w:val="ListParagraph"/>
+        <w:pStyle w:val="a4"/>
         <w:numPr>
           <w:ilvl w:val="1"/>
           <w:numId w:val="2"/>
@@ -191,7 +191,7 @@
     </w:p>
     <w:p>
       <w:pPr>
-        <w:pStyle w:val="ListParagraph"/>
+        <w:pStyle w:val="a4"/>
         <w:numPr>
           <w:ilvl w:val="1"/>
           <w:numId w:val="2"/>
@@ -212,7 +212,7 @@
     </w:p>
     <w:p>
       <w:pPr>
-        <w:pStyle w:val="ListParagraph"/>
+        <w:pStyle w:val="a4"/>
         <w:numPr>
           <w:ilvl w:val="0"/>
           <w:numId w:val="2"/>
@@ -224,7 +224,7 @@
     </w:p>
     <w:p>
       <w:pPr>
-        <w:pStyle w:val="ListParagraph"/>
+        <w:pStyle w:val="a4"/>
         <w:numPr>
           <w:ilvl w:val="1"/>
           <w:numId w:val="2"/>
@@ -236,7 +236,7 @@
     </w:p>
     <w:p>
       <w:pPr>
-        <w:pStyle w:val="ListParagraph"/>
+        <w:pStyle w:val="a4"/>
         <w:numPr>
           <w:ilvl w:val="2"/>
           <w:numId w:val="2"/>
@@ -257,7 +257,7 @@
     </w:p>
     <w:p>
       <w:pPr>
-        <w:pStyle w:val="ListParagraph"/>
+        <w:pStyle w:val="a4"/>
         <w:numPr>
           <w:ilvl w:val="2"/>
           <w:numId w:val="2"/>
@@ -281,7 +281,7 @@
     </w:p>
     <w:p>
       <w:pPr>
-        <w:pStyle w:val="ListParagraph"/>
+        <w:pStyle w:val="a4"/>
         <w:numPr>
           <w:ilvl w:val="2"/>
           <w:numId w:val="2"/>
@@ -308,7 +308,7 @@
     </w:p>
     <w:p>
       <w:pPr>
-        <w:pStyle w:val="ListParagraph"/>
+        <w:pStyle w:val="a4"/>
         <w:numPr>
           <w:ilvl w:val="2"/>
           <w:numId w:val="2"/>
@@ -338,7 +338,7 @@
     </w:p>
     <w:p>
       <w:pPr>
-        <w:pStyle w:val="ListParagraph"/>
+        <w:pStyle w:val="a4"/>
         <w:numPr>
           <w:ilvl w:val="2"/>
           <w:numId w:val="2"/>
@@ -365,7 +365,7 @@
     </w:p>
     <w:p>
       <w:pPr>
-        <w:pStyle w:val="ListParagraph"/>
+        <w:pStyle w:val="a4"/>
         <w:numPr>
           <w:ilvl w:val="2"/>
           <w:numId w:val="2"/>
@@ -392,7 +392,7 @@
     </w:p>
     <w:p>
       <w:pPr>
-        <w:pStyle w:val="ListParagraph"/>
+        <w:pStyle w:val="a4"/>
         <w:numPr>
           <w:ilvl w:val="2"/>
           <w:numId w:val="2"/>
@@ -413,7 +413,7 @@
     </w:p>
     <w:p>
       <w:pPr>
-        <w:pStyle w:val="ListParagraph"/>
+        <w:pStyle w:val="a4"/>
         <w:numPr>
           <w:ilvl w:val="2"/>
           <w:numId w:val="2"/>
@@ -425,7 +425,7 @@
     </w:p>
     <w:p>
       <w:pPr>
-        <w:pStyle w:val="ListParagraph"/>
+        <w:pStyle w:val="a4"/>
         <w:numPr>
           <w:ilvl w:val="2"/>
           <w:numId w:val="2"/>
@@ -452,7 +452,7 @@
     </w:p>
     <w:p>
       <w:pPr>
-        <w:pStyle w:val="ListParagraph"/>
+        <w:pStyle w:val="a4"/>
         <w:numPr>
           <w:ilvl w:val="3"/>
           <w:numId w:val="2"/>
@@ -467,7 +467,7 @@
     </w:p>
     <w:p>
       <w:pPr>
-        <w:pStyle w:val="ListParagraph"/>
+        <w:pStyle w:val="a4"/>
         <w:numPr>
           <w:ilvl w:val="4"/>
           <w:numId w:val="2"/>
@@ -491,7 +491,7 @@
     </w:p>
     <w:p>
       <w:pPr>
-        <w:pStyle w:val="ListParagraph"/>
+        <w:pStyle w:val="a4"/>
         <w:numPr>
           <w:ilvl w:val="4"/>
           <w:numId w:val="2"/>
@@ -506,7 +506,7 @@
     </w:p>
     <w:p>
       <w:pPr>
-        <w:pStyle w:val="ListParagraph"/>
+        <w:pStyle w:val="a4"/>
         <w:numPr>
           <w:ilvl w:val="2"/>
           <w:numId w:val="2"/>
@@ -533,7 +533,7 @@
     </w:p>
     <w:p>
       <w:pPr>
-        <w:pStyle w:val="ListParagraph"/>
+        <w:pStyle w:val="a4"/>
         <w:numPr>
           <w:ilvl w:val="2"/>
           <w:numId w:val="2"/>
@@ -545,7 +545,7 @@
     </w:p>
     <w:p>
       <w:pPr>
-        <w:pStyle w:val="ListParagraph"/>
+        <w:pStyle w:val="a4"/>
         <w:numPr>
           <w:ilvl w:val="1"/>
           <w:numId w:val="2"/>
@@ -604,7 +604,7 @@
     </w:p>
     <w:p>
       <w:pPr>
-        <w:pStyle w:val="ListParagraph"/>
+        <w:pStyle w:val="a4"/>
         <w:numPr>
           <w:ilvl w:val="0"/>
           <w:numId w:val="2"/>
@@ -616,7 +616,7 @@
     </w:p>
     <w:p>
       <w:pPr>
-        <w:pStyle w:val="ListParagraph"/>
+        <w:pStyle w:val="a4"/>
         <w:numPr>
           <w:ilvl w:val="1"/>
           <w:numId w:val="2"/>
@@ -640,7 +640,7 @@
     </w:p>
     <w:p>
       <w:pPr>
-        <w:pStyle w:val="ListParagraph"/>
+        <w:pStyle w:val="a4"/>
         <w:numPr>
           <w:ilvl w:val="2"/>
           <w:numId w:val="2"/>
@@ -658,7 +658,7 @@
     </w:p>
     <w:p>
       <w:pPr>
-        <w:pStyle w:val="ListParagraph"/>
+        <w:pStyle w:val="a4"/>
         <w:numPr>
           <w:ilvl w:val="2"/>
           <w:numId w:val="2"/>
@@ -673,7 +673,7 @@
     </w:p>
     <w:p>
       <w:pPr>
-        <w:pStyle w:val="ListParagraph"/>
+        <w:pStyle w:val="a4"/>
         <w:numPr>
           <w:ilvl w:val="0"/>
           <w:numId w:val="2"/>
@@ -688,7 +688,7 @@
     </w:p>
     <w:p>
       <w:pPr>
-        <w:pStyle w:val="ListParagraph"/>
+        <w:pStyle w:val="a4"/>
         <w:numPr>
           <w:ilvl w:val="1"/>
           <w:numId w:val="2"/>
@@ -699,17 +699,12 @@
         <w:t>User: Like Destination, Activities</w:t>
       </w:r>
       <w:r>
-        <w:t xml:space="preserve">, </w:t>
-      </w:r>
-      <w:proofErr w:type="spellStart"/>
-      <w:r>
-        <w:t>RoadTrips</w:t>
-      </w:r>
-      <w:proofErr w:type="spellEnd"/>
-    </w:p>
-    <w:p>
-      <w:pPr>
-        <w:pStyle w:val="ListParagraph"/>
+        <w:t>, RoadTrips</w:t>
+      </w:r>
+    </w:p>
+    <w:p>
+      <w:pPr>
+        <w:pStyle w:val="a4"/>
         <w:numPr>
           <w:ilvl w:val="1"/>
           <w:numId w:val="2"/>
@@ -721,7 +716,7 @@
     </w:p>
     <w:p>
       <w:pPr>
-        <w:pStyle w:val="ListParagraph"/>
+        <w:pStyle w:val="a4"/>
         <w:numPr>
           <w:ilvl w:val="0"/>
           <w:numId w:val="2"/>
@@ -733,7 +728,7 @@
     </w:p>
     <w:p>
       <w:pPr>
-        <w:pStyle w:val="ListParagraph"/>
+        <w:pStyle w:val="a4"/>
         <w:numPr>
           <w:ilvl w:val="1"/>
           <w:numId w:val="2"/>
@@ -745,7 +740,7 @@
     </w:p>
     <w:p>
       <w:pPr>
-        <w:pStyle w:val="ListParagraph"/>
+        <w:pStyle w:val="a4"/>
         <w:numPr>
           <w:ilvl w:val="1"/>
           <w:numId w:val="2"/>
@@ -772,7 +767,7 @@
     </w:p>
     <w:p>
       <w:pPr>
-        <w:pStyle w:val="ListParagraph"/>
+        <w:pStyle w:val="a4"/>
         <w:numPr>
           <w:ilvl w:val="0"/>
           <w:numId w:val="2"/>
@@ -784,7 +779,7 @@
     </w:p>
     <w:p>
       <w:pPr>
-        <w:pStyle w:val="ListParagraph"/>
+        <w:pStyle w:val="a4"/>
         <w:numPr>
           <w:ilvl w:val="0"/>
           <w:numId w:val="2"/>
@@ -805,7 +800,7 @@
     </w:p>
     <w:p>
       <w:pPr>
-        <w:pStyle w:val="ListParagraph"/>
+        <w:pStyle w:val="a4"/>
         <w:numPr>
           <w:ilvl w:val="0"/>
           <w:numId w:val="2"/>
@@ -817,7 +812,7 @@
     </w:p>
     <w:p>
       <w:pPr>
-        <w:pStyle w:val="ListParagraph"/>
+        <w:pStyle w:val="a4"/>
         <w:numPr>
           <w:ilvl w:val="0"/>
           <w:numId w:val="2"/>
@@ -829,7 +824,7 @@
     </w:p>
     <w:p>
       <w:pPr>
-        <w:pStyle w:val="ListParagraph"/>
+        <w:pStyle w:val="a4"/>
         <w:numPr>
           <w:ilvl w:val="0"/>
           <w:numId w:val="2"/>
@@ -884,7 +879,7 @@
     </w:p>
     <w:p>
       <w:pPr>
-        <w:pStyle w:val="ListParagraph"/>
+        <w:pStyle w:val="a4"/>
         <w:numPr>
           <w:ilvl w:val="0"/>
           <w:numId w:val="5"/>
@@ -899,81 +894,87 @@
           <w:sz w:val="24"/>
           <w:szCs w:val="24"/>
         </w:rPr>
-        <w:t xml:space="preserve">Backend Fixes: return </w:t>
-      </w:r>
-      <w:proofErr w:type="spellStart"/>
+        <w:t>Backend Fixes: return userId</w:t>
+      </w:r>
       <w:r>
         <w:rPr>
           <w:sz w:val="24"/>
           <w:szCs w:val="24"/>
         </w:rPr>
-        <w:t>userId</w:t>
-      </w:r>
-      <w:proofErr w:type="spellEnd"/>
+        <w:t xml:space="preserve"> in roadTrips, return destinationId in activities</w:t>
+      </w:r>
       <w:r>
         <w:rPr>
           <w:sz w:val="24"/>
           <w:szCs w:val="24"/>
         </w:rPr>
-        <w:t xml:space="preserve"> in </w:t>
-      </w:r>
-      <w:proofErr w:type="spellStart"/>
+        <w:t>.</w:t>
+      </w:r>
       <w:r>
         <w:rPr>
           <w:sz w:val="24"/>
           <w:szCs w:val="24"/>
         </w:rPr>
-        <w:t>roadTrips</w:t>
-      </w:r>
-      <w:proofErr w:type="spellEnd"/>
+        <w:t xml:space="preserve"> =</w:t>
+      </w:r>
       <w:r>
         <w:rPr>
           <w:sz w:val="24"/>
           <w:szCs w:val="24"/>
         </w:rPr>
-        <w:t xml:space="preserve">, return </w:t>
-      </w:r>
-      <w:proofErr w:type="spellStart"/>
-      <w:r>
+        <w:t xml:space="preserve"> Add to the DTOs!</w:t>
+      </w:r>
+    </w:p>
+    <w:p>
+      <w:pPr>
+        <w:pStyle w:val="a4"/>
+        <w:numPr>
+          <w:ilvl w:val="0"/>
+          <w:numId w:val="5"/>
+        </w:numPr>
         <w:rPr>
           <w:sz w:val="24"/>
           <w:szCs w:val="24"/>
         </w:rPr>
-        <w:t>destinationId</w:t>
-      </w:r>
-      <w:proofErr w:type="spellEnd"/>
+      </w:pPr>
       <w:r>
         <w:rPr>
           <w:sz w:val="24"/>
           <w:szCs w:val="24"/>
         </w:rPr>
-        <w:t xml:space="preserve"> in activities</w:t>
-      </w:r>
-      <w:r>
+        <w:t>Reviews Functionality: onclick review destinations and activities</w:t>
+      </w:r>
+    </w:p>
+    <w:p>
+      <w:pPr>
+        <w:pStyle w:val="a4"/>
+        <w:numPr>
+          <w:ilvl w:val="0"/>
+          <w:numId w:val="5"/>
+        </w:numPr>
         <w:rPr>
           <w:sz w:val="24"/>
           <w:szCs w:val="24"/>
         </w:rPr>
-        <w:t>.</w:t>
-      </w:r>
+      </w:pPr>
       <w:r>
         <w:rPr>
           <w:sz w:val="24"/>
           <w:szCs w:val="24"/>
         </w:rPr>
-        <w:t xml:space="preserve"> =</w:t>
+        <w:t xml:space="preserve">Experiences Screen: </w:t>
       </w:r>
       <w:r>
         <w:rPr>
           <w:sz w:val="24"/>
           <w:szCs w:val="24"/>
         </w:rPr>
-        <w:t xml:space="preserve"> Add to the DTOs!</w:t>
-      </w:r>
-    </w:p>
-    <w:p>
-      <w:pPr>
-        <w:pStyle w:val="ListParagraph"/>
+        <w:t>Some Info, Fun Fact. Activity has Star filled and heart</w:t>
+      </w:r>
+    </w:p>
+    <w:p>
+      <w:pPr>
+        <w:pStyle w:val="a4"/>
         <w:numPr>
           <w:ilvl w:val="0"/>
           <w:numId w:val="5"/>
@@ -988,103 +989,61 @@
           <w:sz w:val="24"/>
           <w:szCs w:val="24"/>
         </w:rPr>
-        <w:t>Reviews Functionality: onclick review destinations and activities</w:t>
-      </w:r>
-    </w:p>
-    <w:p>
-      <w:pPr>
-        <w:pStyle w:val="ListParagraph"/>
-        <w:numPr>
-          <w:ilvl w:val="0"/>
-          <w:numId w:val="5"/>
-        </w:numPr>
+        <w:t xml:space="preserve">Favorites Functionality: </w:t>
+      </w:r>
+      <w:r>
         <w:rPr>
           <w:sz w:val="24"/>
           <w:szCs w:val="24"/>
         </w:rPr>
-      </w:pPr>
+        <w:t xml:space="preserve">Backend Implementation. </w:t>
+      </w:r>
       <w:r>
         <w:rPr>
           <w:sz w:val="24"/>
           <w:szCs w:val="24"/>
         </w:rPr>
-        <w:t xml:space="preserve">Experiences Screen: </w:t>
+        <w:t xml:space="preserve">Favorited activities will be shown first </w:t>
       </w:r>
       <w:r>
         <w:rPr>
           <w:sz w:val="24"/>
           <w:szCs w:val="24"/>
         </w:rPr>
-        <w:t>Some Info, Fun Fact. Activity has Star filled and heart</w:t>
-      </w:r>
-    </w:p>
-    <w:p>
-      <w:pPr>
-        <w:pStyle w:val="ListParagraph"/>
-        <w:numPr>
-          <w:ilvl w:val="0"/>
-          <w:numId w:val="5"/>
-        </w:numPr>
+        <w:t xml:space="preserve">in </w:t>
+      </w:r>
+      <w:r>
         <w:rPr>
           <w:sz w:val="24"/>
           <w:szCs w:val="24"/>
         </w:rPr>
-      </w:pPr>
+        <w:t>A</w:t>
+      </w:r>
       <w:r>
         <w:rPr>
           <w:sz w:val="24"/>
           <w:szCs w:val="24"/>
         </w:rPr>
-        <w:t xml:space="preserve">Favorites Functionality: </w:t>
+        <w:t>ctivitiesS</w:t>
       </w:r>
       <w:r>
         <w:rPr>
           <w:sz w:val="24"/>
           <w:szCs w:val="24"/>
         </w:rPr>
-        <w:t xml:space="preserve">In explore, have the option to favorite activities. Favorited activities will be shown first </w:t>
+        <w:t>elect</w:t>
       </w:r>
       <w:r>
         <w:rPr>
           <w:sz w:val="24"/>
           <w:szCs w:val="24"/>
         </w:rPr>
-        <w:t xml:space="preserve">in </w:t>
-      </w:r>
-      <w:proofErr w:type="spellStart"/>
-      <w:r>
-        <w:rPr>
-          <w:sz w:val="24"/>
-          <w:szCs w:val="24"/>
-        </w:rPr>
-        <w:t>A</w:t>
-      </w:r>
-      <w:r>
-        <w:rPr>
-          <w:sz w:val="24"/>
-          <w:szCs w:val="24"/>
-        </w:rPr>
-        <w:t>ctivitiesS</w:t>
-      </w:r>
-      <w:r>
-        <w:rPr>
-          <w:sz w:val="24"/>
-          <w:szCs w:val="24"/>
-        </w:rPr>
-        <w:t>elect</w:t>
-      </w:r>
-      <w:r>
-        <w:rPr>
-          <w:sz w:val="24"/>
-          <w:szCs w:val="24"/>
-        </w:rPr>
         <w:t>or</w:t>
       </w:r>
-      <w:proofErr w:type="spellEnd"/>
-    </w:p>
-    <w:p>
-      <w:pPr>
-        <w:pStyle w:val="ListParagraph"/>
+    </w:p>
+    <w:p>
+      <w:pPr>
+        <w:pStyle w:val="a4"/>
         <w:numPr>
           <w:ilvl w:val="0"/>
           <w:numId w:val="5"/>
@@ -1251,11 +1210,9 @@
       </w:r>
     </w:p>
     <w:p>
-      <w:proofErr w:type="spellStart"/>
       <w:r>
         <w:t>visitgreece</w:t>
       </w:r>
-      <w:proofErr w:type="spellEnd"/>
     </w:p>
     <w:p>
       <w:r>
@@ -1291,7 +1248,7 @@
     </w:p>
     <w:p>
       <w:pPr>
-        <w:pStyle w:val="ListParagraph"/>
+        <w:pStyle w:val="a4"/>
         <w:numPr>
           <w:ilvl w:val="0"/>
           <w:numId w:val="3"/>
@@ -1303,7 +1260,7 @@
     </w:p>
     <w:p>
       <w:pPr>
-        <w:pStyle w:val="ListParagraph"/>
+        <w:pStyle w:val="a4"/>
         <w:numPr>
           <w:ilvl w:val="0"/>
           <w:numId w:val="3"/>
@@ -1315,7 +1272,7 @@
     </w:p>
     <w:p>
       <w:pPr>
-        <w:pStyle w:val="ListParagraph"/>
+        <w:pStyle w:val="a4"/>
         <w:numPr>
           <w:ilvl w:val="0"/>
           <w:numId w:val="3"/>
@@ -1327,7 +1284,7 @@
     </w:p>
     <w:p>
       <w:pPr>
-        <w:pStyle w:val="ListParagraph"/>
+        <w:pStyle w:val="a4"/>
         <w:numPr>
           <w:ilvl w:val="0"/>
           <w:numId w:val="3"/>
@@ -1358,7 +1315,7 @@
     </w:p>
     <w:p>
       <w:pPr>
-        <w:pStyle w:val="ListParagraph"/>
+        <w:pStyle w:val="a4"/>
         <w:numPr>
           <w:ilvl w:val="0"/>
           <w:numId w:val="2"/>
@@ -1378,7 +1335,7 @@
     </w:p>
     <w:p>
       <w:pPr>
-        <w:pStyle w:val="ListParagraph"/>
+        <w:pStyle w:val="a4"/>
         <w:numPr>
           <w:ilvl w:val="1"/>
           <w:numId w:val="2"/>
@@ -1398,7 +1355,7 @@
     </w:p>
     <w:p>
       <w:pPr>
-        <w:pStyle w:val="ListParagraph"/>
+        <w:pStyle w:val="a4"/>
         <w:numPr>
           <w:ilvl w:val="1"/>
           <w:numId w:val="2"/>
@@ -1418,7 +1375,7 @@
     </w:p>
     <w:p>
       <w:pPr>
-        <w:pStyle w:val="ListParagraph"/>
+        <w:pStyle w:val="a4"/>
         <w:numPr>
           <w:ilvl w:val="1"/>
           <w:numId w:val="2"/>
@@ -1438,7 +1395,7 @@
       <w:hyperlink r:id="rId5" w:history="1">
         <w:r>
           <w:rPr>
-            <w:rStyle w:val="Hyperlink"/>
+            <w:rStyle w:val="-"/>
             <w:sz w:val="20"/>
             <w:szCs w:val="20"/>
           </w:rPr>
@@ -1448,7 +1405,7 @@
     </w:p>
     <w:p>
       <w:pPr>
-        <w:pStyle w:val="ListParagraph"/>
+        <w:pStyle w:val="a4"/>
         <w:numPr>
           <w:ilvl w:val="1"/>
           <w:numId w:val="2"/>
@@ -1468,7 +1425,7 @@
     </w:p>
     <w:p>
       <w:pPr>
-        <w:pStyle w:val="ListParagraph"/>
+        <w:pStyle w:val="a4"/>
         <w:numPr>
           <w:ilvl w:val="2"/>
           <w:numId w:val="2"/>
@@ -1488,7 +1445,7 @@
     </w:p>
     <w:p>
       <w:pPr>
-        <w:pStyle w:val="ListParagraph"/>
+        <w:pStyle w:val="a4"/>
         <w:numPr>
           <w:ilvl w:val="2"/>
           <w:numId w:val="2"/>
@@ -1543,7 +1500,7 @@
     </w:p>
     <w:p>
       <w:pPr>
-        <w:pStyle w:val="ListParagraph"/>
+        <w:pStyle w:val="a4"/>
         <w:numPr>
           <w:ilvl w:val="0"/>
           <w:numId w:val="1"/>
@@ -1563,7 +1520,7 @@
       <w:hyperlink r:id="rId6" w:history="1">
         <w:r>
           <w:rPr>
-            <w:rStyle w:val="Hyperlink"/>
+            <w:rStyle w:val="-"/>
             <w:sz w:val="20"/>
             <w:szCs w:val="20"/>
           </w:rPr>
@@ -1572,7 +1529,7 @@
       </w:hyperlink>
       <w:r>
         <w:rPr>
-          <w:rStyle w:val="Hyperlink"/>
+          <w:rStyle w:val="-"/>
           <w:sz w:val="20"/>
           <w:szCs w:val="20"/>
         </w:rPr>
@@ -1596,7 +1553,7 @@
     </w:p>
     <w:p>
       <w:pPr>
-        <w:pStyle w:val="ListParagraph"/>
+        <w:pStyle w:val="a4"/>
         <w:numPr>
           <w:ilvl w:val="0"/>
           <w:numId w:val="1"/>
@@ -1616,7 +1573,7 @@
       <w:hyperlink r:id="rId7" w:history="1">
         <w:r>
           <w:rPr>
-            <w:rStyle w:val="Hyperlink"/>
+            <w:rStyle w:val="-"/>
             <w:sz w:val="20"/>
             <w:szCs w:val="20"/>
           </w:rPr>
@@ -1648,7 +1605,7 @@
     </w:p>
     <w:p>
       <w:pPr>
-        <w:pStyle w:val="ListParagraph"/>
+        <w:pStyle w:val="a4"/>
         <w:numPr>
           <w:ilvl w:val="0"/>
           <w:numId w:val="1"/>
@@ -1668,7 +1625,7 @@
     </w:p>
     <w:p>
       <w:pPr>
-        <w:pStyle w:val="ListParagraph"/>
+        <w:pStyle w:val="a4"/>
         <w:numPr>
           <w:ilvl w:val="0"/>
           <w:numId w:val="1"/>
@@ -1688,7 +1645,7 @@
     </w:p>
     <w:p>
       <w:pPr>
-        <w:pStyle w:val="ListParagraph"/>
+        <w:pStyle w:val="a4"/>
         <w:numPr>
           <w:ilvl w:val="0"/>
           <w:numId w:val="1"/>
@@ -1708,7 +1665,7 @@
       <w:hyperlink r:id="rId8" w:history="1">
         <w:r>
           <w:rPr>
-            <w:rStyle w:val="Hyperlink"/>
+            <w:rStyle w:val="-"/>
             <w:sz w:val="20"/>
             <w:szCs w:val="20"/>
           </w:rPr>
@@ -2716,17 +2673,17 @@
     <w:lsdException w:name="Unresolved Mention" w:semiHidden="1" w:unhideWhenUsed="1"/>
     <w:lsdException w:name="Smart Link" w:semiHidden="1" w:unhideWhenUsed="1"/>
   </w:latentStyles>
-  <w:style w:type="paragraph" w:default="1" w:styleId="Normal">
+  <w:style w:type="paragraph" w:default="1" w:styleId="a">
     <w:name w:val="Normal"/>
     <w:qFormat/>
   </w:style>
-  <w:style w:type="character" w:default="1" w:styleId="DefaultParagraphFont">
+  <w:style w:type="character" w:default="1" w:styleId="a0">
     <w:name w:val="Default Paragraph Font"/>
     <w:uiPriority w:val="1"/>
     <w:semiHidden/>
     <w:unhideWhenUsed/>
   </w:style>
-  <w:style w:type="table" w:default="1" w:styleId="TableNormal">
+  <w:style w:type="table" w:default="1" w:styleId="a1">
     <w:name w:val="Normal Table"/>
     <w:uiPriority w:val="99"/>
     <w:semiHidden/>
@@ -2741,15 +2698,15 @@
       </w:tblCellMar>
     </w:tblPr>
   </w:style>
-  <w:style w:type="numbering" w:default="1" w:styleId="NoList">
+  <w:style w:type="numbering" w:default="1" w:styleId="a2">
     <w:name w:val="No List"/>
     <w:uiPriority w:val="99"/>
     <w:semiHidden/>
     <w:unhideWhenUsed/>
   </w:style>
-  <w:style w:type="character" w:styleId="Hyperlink">
+  <w:style w:type="character" w:styleId="-">
     <w:name w:val="Hyperlink"/>
-    <w:basedOn w:val="DefaultParagraphFont"/>
+    <w:basedOn w:val="a0"/>
     <w:uiPriority w:val="99"/>
     <w:unhideWhenUsed/>
     <w:rsid w:val="00A84A81"/>
@@ -2758,9 +2715,9 @@
       <w:u w:val="single"/>
     </w:rPr>
   </w:style>
-  <w:style w:type="character" w:styleId="UnresolvedMention">
+  <w:style w:type="character" w:styleId="a3">
     <w:name w:val="Unresolved Mention"/>
-    <w:basedOn w:val="DefaultParagraphFont"/>
+    <w:basedOn w:val="a0"/>
     <w:uiPriority w:val="99"/>
     <w:semiHidden/>
     <w:unhideWhenUsed/>
@@ -2770,9 +2727,9 @@
       <w:shd w:val="clear" w:color="auto" w:fill="E1DFDD"/>
     </w:rPr>
   </w:style>
-  <w:style w:type="paragraph" w:styleId="ListParagraph">
+  <w:style w:type="paragraph" w:styleId="a4">
     <w:name w:val="List Paragraph"/>
-    <w:basedOn w:val="Normal"/>
+    <w:basedOn w:val="a"/>
     <w:uiPriority w:val="34"/>
     <w:qFormat/>
     <w:rsid w:val="00BD5421"/>
@@ -2781,9 +2738,9 @@
       <w:contextualSpacing/>
     </w:pPr>
   </w:style>
-  <w:style w:type="character" w:styleId="FollowedHyperlink">
+  <w:style w:type="character" w:styleId="-0">
     <w:name w:val="FollowedHyperlink"/>
-    <w:basedOn w:val="DefaultParagraphFont"/>
+    <w:basedOn w:val="a0"/>
     <w:uiPriority w:val="99"/>
     <w:semiHidden/>
     <w:unhideWhenUsed/>

</xml_diff>

<commit_message>
favoriteActivities Impl (done) + styling
</commit_message>
<xml_diff>
--- a/thesis.docx
+++ b/thesis.docx
@@ -246,13 +246,7 @@
         <w:t xml:space="preserve">User: </w:t>
       </w:r>
       <w:r>
-        <w:t xml:space="preserve">Choose </w:t>
-      </w:r>
-      <w:r>
-        <w:t xml:space="preserve">start </w:t>
-      </w:r>
-      <w:r>
-        <w:t>and finish points</w:t>
+        <w:t>start == finish</w:t>
       </w:r>
     </w:p>
     <w:p>
@@ -600,169 +594,6 @@
           <w:szCs w:val="28"/>
         </w:rPr>
         <w:t>unctionalities - Extra</w:t>
-      </w:r>
-    </w:p>
-    <w:p>
-      <w:pPr>
-        <w:pStyle w:val="a4"/>
-        <w:numPr>
-          <w:ilvl w:val="0"/>
-          <w:numId w:val="2"/>
-        </w:numPr>
-      </w:pPr>
-      <w:r>
-        <w:t>Popular Destinations</w:t>
-      </w:r>
-    </w:p>
-    <w:p>
-      <w:pPr>
-        <w:pStyle w:val="a4"/>
-        <w:numPr>
-          <w:ilvl w:val="1"/>
-          <w:numId w:val="2"/>
-        </w:numPr>
-      </w:pPr>
-      <w:r>
-        <w:t>Rank</w:t>
-      </w:r>
-      <w:r>
-        <w:t xml:space="preserve"> Destinations</w:t>
-      </w:r>
-      <w:r>
-        <w:t xml:space="preserve"> (Top 5</w:t>
-      </w:r>
-      <w:r>
-        <w:t>/</w:t>
-      </w:r>
-      <w:r>
-        <w:t>10)</w:t>
-      </w:r>
-    </w:p>
-    <w:p>
-      <w:pPr>
-        <w:pStyle w:val="a4"/>
-        <w:numPr>
-          <w:ilvl w:val="2"/>
-          <w:numId w:val="2"/>
-        </w:numPr>
-      </w:pPr>
-      <w:r>
-        <w:t xml:space="preserve">App: Each time </w:t>
-      </w:r>
-      <w:r>
-        <w:t>Destination is searched</w:t>
-      </w:r>
-      <w:r>
-        <w:t xml:space="preserve"> (explore) or added in a Road Trip, increase its popularity index</w:t>
-      </w:r>
-    </w:p>
-    <w:p>
-      <w:pPr>
-        <w:pStyle w:val="a4"/>
-        <w:numPr>
-          <w:ilvl w:val="2"/>
-          <w:numId w:val="2"/>
-        </w:numPr>
-      </w:pPr>
-      <w:r>
-        <w:t xml:space="preserve">App: </w:t>
-      </w:r>
-      <w:r>
-        <w:t>Calculate list of most popular of last 3 days/week/15 days</w:t>
-      </w:r>
-    </w:p>
-    <w:p>
-      <w:pPr>
-        <w:pStyle w:val="a4"/>
-        <w:numPr>
-          <w:ilvl w:val="0"/>
-          <w:numId w:val="2"/>
-        </w:numPr>
-      </w:pPr>
-      <w:r>
-        <w:t>Favorite</w:t>
-      </w:r>
-      <w:r>
-        <w:t xml:space="preserve"> Mechanism</w:t>
-      </w:r>
-    </w:p>
-    <w:p>
-      <w:pPr>
-        <w:pStyle w:val="a4"/>
-        <w:numPr>
-          <w:ilvl w:val="1"/>
-          <w:numId w:val="2"/>
-        </w:numPr>
-      </w:pPr>
-      <w:r>
-        <w:lastRenderedPageBreak/>
-        <w:t>User: Like Destination, Activities</w:t>
-      </w:r>
-      <w:r>
-        <w:t>, RoadTrips</w:t>
-      </w:r>
-    </w:p>
-    <w:p>
-      <w:pPr>
-        <w:pStyle w:val="a4"/>
-        <w:numPr>
-          <w:ilvl w:val="1"/>
-          <w:numId w:val="2"/>
-        </w:numPr>
-      </w:pPr>
-      <w:r>
-        <w:t>App: Update database</w:t>
-      </w:r>
-    </w:p>
-    <w:p>
-      <w:pPr>
-        <w:pStyle w:val="a4"/>
-        <w:numPr>
-          <w:ilvl w:val="0"/>
-          <w:numId w:val="2"/>
-        </w:numPr>
-      </w:pPr>
-      <w:r>
-        <w:t>Review Destination</w:t>
-      </w:r>
-    </w:p>
-    <w:p>
-      <w:pPr>
-        <w:pStyle w:val="a4"/>
-        <w:numPr>
-          <w:ilvl w:val="1"/>
-          <w:numId w:val="2"/>
-        </w:numPr>
-      </w:pPr>
-      <w:r>
-        <w:t>User: Set 1-10 stars. Leave comment</w:t>
-      </w:r>
-    </w:p>
-    <w:p>
-      <w:pPr>
-        <w:pStyle w:val="a4"/>
-        <w:numPr>
-          <w:ilvl w:val="1"/>
-          <w:numId w:val="2"/>
-        </w:numPr>
-      </w:pPr>
-      <w:r>
-        <w:t xml:space="preserve">App: </w:t>
-      </w:r>
-      <w:r>
-        <w:t>Map User to Review</w:t>
-      </w:r>
-      <w:r>
-        <w:t>;</w:t>
-      </w:r>
-      <w:r>
-        <w:t xml:space="preserve"> Review to Destination</w:t>
-      </w:r>
-      <w:r>
-        <w:t xml:space="preserve">; </w:t>
-      </w:r>
-      <w:r>
-        <w:t>Update database</w:t>
       </w:r>
     </w:p>
     <w:p>
@@ -942,7 +773,56 @@
           <w:sz w:val="24"/>
           <w:szCs w:val="24"/>
         </w:rPr>
-        <w:t>Reviews Functionality: onclick review destinations and activities</w:t>
+        <w:t xml:space="preserve">Favorited activities will be shown first </w:t>
+      </w:r>
+      <w:r>
+        <w:rPr>
+          <w:sz w:val="24"/>
+          <w:szCs w:val="24"/>
+        </w:rPr>
+        <w:t xml:space="preserve">in </w:t>
+      </w:r>
+      <w:r>
+        <w:rPr>
+          <w:sz w:val="24"/>
+          <w:szCs w:val="24"/>
+        </w:rPr>
+        <w:t>everywhere: (</w:t>
+      </w:r>
+      <w:r>
+        <w:rPr>
+          <w:sz w:val="24"/>
+          <w:szCs w:val="24"/>
+        </w:rPr>
+        <w:t>A</w:t>
+      </w:r>
+      <w:r>
+        <w:rPr>
+          <w:sz w:val="24"/>
+          <w:szCs w:val="24"/>
+        </w:rPr>
+        <w:t>ctivitiesS</w:t>
+      </w:r>
+      <w:r>
+        <w:rPr>
+          <w:sz w:val="24"/>
+          <w:szCs w:val="24"/>
+        </w:rPr>
+        <w:t>elect</w:t>
+      </w:r>
+      <w:r>
+        <w:rPr>
+          <w:sz w:val="24"/>
+          <w:szCs w:val="24"/>
+        </w:rPr>
+        <w:t>or</w:t>
+      </w:r>
+      <w:r>
+        <w:rPr>
+          <w:sz w:val="24"/>
+          <w:szCs w:val="24"/>
+        </w:rPr>
+        <w:t>, Experiences)</w:t>
       </w:r>
     </w:p>
     <w:p>
@@ -962,14 +842,28 @@
           <w:sz w:val="24"/>
           <w:szCs w:val="24"/>
         </w:rPr>
-        <w:t xml:space="preserve">Experiences Screen: </w:t>
-      </w:r>
-      <w:r>
-        <w:rPr>
-          <w:sz w:val="24"/>
-          <w:szCs w:val="24"/>
-        </w:rPr>
-        <w:t>Some Info, Fun Fact. Activity has Star filled and heart</w:t>
+        <w:t>In destination selector: small icon for each destination. Onclick it should open a small popup with the description of the destination, number of each activity type (e.g. 5 religion activities, 2 leisure, ++) and if possible show where it is on the map.</w:t>
+      </w:r>
+      <w:r>
+        <w:rPr>
+          <w:sz w:val="24"/>
+          <w:szCs w:val="24"/>
+        </w:rPr>
+        <w:t xml:space="preserve"> (i</w:t>
+      </w:r>
+      <w:r>
+        <w:rPr>
+          <w:sz w:val="24"/>
+          <w:szCs w:val="24"/>
+        </w:rPr>
+        <w:t>nfo</w:t>
+      </w:r>
+      <w:r>
+        <w:rPr>
+          <w:sz w:val="24"/>
+          <w:szCs w:val="24"/>
+        </w:rPr>
+        <w:t>)</w:t>
       </w:r>
     </w:p>
     <w:p>
@@ -989,56 +883,7 @@
           <w:sz w:val="24"/>
           <w:szCs w:val="24"/>
         </w:rPr>
-        <w:t xml:space="preserve">Favorites Functionality: </w:t>
-      </w:r>
-      <w:r>
-        <w:rPr>
-          <w:sz w:val="24"/>
-          <w:szCs w:val="24"/>
-        </w:rPr>
-        <w:t xml:space="preserve">Backend Implementation. </w:t>
-      </w:r>
-      <w:r>
-        <w:rPr>
-          <w:sz w:val="24"/>
-          <w:szCs w:val="24"/>
-        </w:rPr>
-        <w:t xml:space="preserve">Favorited activities will be shown first </w:t>
-      </w:r>
-      <w:r>
-        <w:rPr>
-          <w:sz w:val="24"/>
-          <w:szCs w:val="24"/>
-        </w:rPr>
-        <w:t xml:space="preserve">in </w:t>
-      </w:r>
-      <w:r>
-        <w:rPr>
-          <w:sz w:val="24"/>
-          <w:szCs w:val="24"/>
-        </w:rPr>
-        <w:t>A</w:t>
-      </w:r>
-      <w:r>
-        <w:rPr>
-          <w:sz w:val="24"/>
-          <w:szCs w:val="24"/>
-        </w:rPr>
-        <w:t>ctivitiesS</w:t>
-      </w:r>
-      <w:r>
-        <w:rPr>
-          <w:sz w:val="24"/>
-          <w:szCs w:val="24"/>
-        </w:rPr>
-        <w:t>elect</w:t>
-      </w:r>
-      <w:r>
-        <w:rPr>
-          <w:sz w:val="24"/>
-          <w:szCs w:val="24"/>
-        </w:rPr>
-        <w:t>or</w:t>
+        <w:t>Before destinations selection. First select start, then choose type round or not.</w:t>
       </w:r>
     </w:p>
     <w:p>
@@ -1058,7 +903,28 @@
           <w:sz w:val="24"/>
           <w:szCs w:val="24"/>
         </w:rPr>
-        <w:t xml:space="preserve">Frontend: adjust navbar based on screen size </w:t>
+        <w:t xml:space="preserve">Frontend: </w:t>
+      </w:r>
+      <w:r>
+        <w:rPr>
+          <w:sz w:val="24"/>
+          <w:szCs w:val="24"/>
+        </w:rPr>
+        <w:t>find better images for Experiences view</w:t>
+      </w:r>
+      <w:r>
+        <w:rPr>
+          <w:sz w:val="24"/>
+          <w:szCs w:val="24"/>
+        </w:rPr>
+        <w:t xml:space="preserve">, </w:t>
+      </w:r>
+      <w:r>
+        <w:rPr>
+          <w:sz w:val="24"/>
+          <w:szCs w:val="24"/>
+        </w:rPr>
+        <w:t>adjust navbar based on screen size</w:t>
       </w:r>
     </w:p>
     <w:p/>
@@ -1311,6 +1177,127 @@
           <w:u w:val="single"/>
         </w:rPr>
         <w:t>Future Ideas:</w:t>
+      </w:r>
+    </w:p>
+    <w:p>
+      <w:pPr>
+        <w:pStyle w:val="a4"/>
+        <w:numPr>
+          <w:ilvl w:val="0"/>
+          <w:numId w:val="2"/>
+        </w:numPr>
+        <w:rPr>
+          <w:sz w:val="20"/>
+          <w:szCs w:val="20"/>
+        </w:rPr>
+      </w:pPr>
+      <w:r>
+        <w:rPr>
+          <w:sz w:val="20"/>
+          <w:szCs w:val="20"/>
+        </w:rPr>
+        <w:t>Popular Destinations</w:t>
+      </w:r>
+    </w:p>
+    <w:p>
+      <w:pPr>
+        <w:pStyle w:val="a4"/>
+        <w:numPr>
+          <w:ilvl w:val="1"/>
+          <w:numId w:val="2"/>
+        </w:numPr>
+        <w:rPr>
+          <w:sz w:val="20"/>
+          <w:szCs w:val="20"/>
+        </w:rPr>
+      </w:pPr>
+      <w:r>
+        <w:rPr>
+          <w:sz w:val="20"/>
+          <w:szCs w:val="20"/>
+        </w:rPr>
+        <w:t>Rank Destinations (Top 5/10)</w:t>
+      </w:r>
+    </w:p>
+    <w:p>
+      <w:pPr>
+        <w:pStyle w:val="a4"/>
+        <w:numPr>
+          <w:ilvl w:val="2"/>
+          <w:numId w:val="2"/>
+        </w:numPr>
+        <w:rPr>
+          <w:sz w:val="14"/>
+          <w:szCs w:val="14"/>
+        </w:rPr>
+      </w:pPr>
+      <w:r>
+        <w:rPr>
+          <w:sz w:val="20"/>
+          <w:szCs w:val="20"/>
+        </w:rPr>
+        <w:t>Each time Destination is searched (explore) or added in a Road Trip, increase its popularity index</w:t>
+      </w:r>
+    </w:p>
+    <w:p>
+      <w:pPr>
+        <w:pStyle w:val="a4"/>
+        <w:numPr>
+          <w:ilvl w:val="2"/>
+          <w:numId w:val="2"/>
+        </w:numPr>
+        <w:rPr>
+          <w:sz w:val="14"/>
+          <w:szCs w:val="14"/>
+        </w:rPr>
+      </w:pPr>
+      <w:r>
+        <w:rPr>
+          <w:sz w:val="20"/>
+          <w:szCs w:val="20"/>
+        </w:rPr>
+        <w:t>Calculate list of most popular of last 3 days/week/15 days</w:t>
+      </w:r>
+    </w:p>
+    <w:p>
+      <w:pPr>
+        <w:pStyle w:val="a4"/>
+        <w:numPr>
+          <w:ilvl w:val="0"/>
+          <w:numId w:val="2"/>
+        </w:numPr>
+        <w:rPr>
+          <w:sz w:val="16"/>
+          <w:szCs w:val="16"/>
+        </w:rPr>
+      </w:pPr>
+      <w:r>
+        <w:rPr>
+          <w:sz w:val="20"/>
+          <w:szCs w:val="20"/>
+        </w:rPr>
+        <w:t>Reviews Functionality</w:t>
+      </w:r>
+      <w:r>
+        <w:rPr>
+          <w:sz w:val="20"/>
+          <w:szCs w:val="20"/>
+        </w:rPr>
+        <w:t>:</w:t>
+      </w:r>
+      <w:r>
+        <w:rPr>
+          <w:sz w:val="20"/>
+          <w:szCs w:val="20"/>
+        </w:rPr>
+        <w:t xml:space="preserve"> onclick review destinations and activities</w:t>
+      </w:r>
+      <w:r>
+        <w:rPr>
+          <w:sz w:val="20"/>
+          <w:szCs w:val="20"/>
+        </w:rPr>
+        <w:t>/experiences</w:t>
       </w:r>
     </w:p>
     <w:p>

</xml_diff>

<commit_message>
RoadTrip changes + destinations visit order optimization started
</commit_message>
<xml_diff>
--- a/thesis.docx
+++ b/thesis.docx
@@ -65,13 +65,7 @@
         <w:t>Activities</w:t>
       </w:r>
       <w:r>
-        <w:t>, Road</w:t>
-      </w:r>
-      <w:r>
-        <w:t>-</w:t>
-      </w:r>
-      <w:r>
-        <w:t>Trips</w:t>
+        <w:t>, RoadTrips</w:t>
       </w:r>
       <w:r>
         <w:t xml:space="preserve"> and User data</w:t>
@@ -725,14 +719,14 @@
           <w:sz w:val="24"/>
           <w:szCs w:val="24"/>
         </w:rPr>
-        <w:t>Backend Fixes: return userId</w:t>
+        <w:t xml:space="preserve">Backend Fixes: </w:t>
       </w:r>
       <w:r>
         <w:rPr>
           <w:sz w:val="24"/>
           <w:szCs w:val="24"/>
         </w:rPr>
-        <w:t xml:space="preserve"> in roadTrips, return destinationId in activities</w:t>
+        <w:t>return destinationId in activities</w:t>
       </w:r>
       <w:r>
         <w:rPr>
@@ -773,56 +767,86 @@
           <w:sz w:val="24"/>
           <w:szCs w:val="24"/>
         </w:rPr>
-        <w:t xml:space="preserve">Favorited activities will be shown first </w:t>
+        <w:t xml:space="preserve">In destination selector: small icon for each destination. Onclick it should open a small popup with the description of the destination, number of each activity type (e.g. 5 religion activities, 2 leisure, ++) and </w:t>
+      </w:r>
+      <w:r>
+        <w:rPr>
+          <w:i/>
+          <w:iCs/>
+        </w:rPr>
+        <w:t>if possible</w:t>
+      </w:r>
+      <w:r>
+        <w:t xml:space="preserve"> </w:t>
       </w:r>
       <w:r>
         <w:rPr>
           <w:sz w:val="24"/>
           <w:szCs w:val="24"/>
         </w:rPr>
-        <w:t xml:space="preserve">in </w:t>
+        <w:t>show it on the map</w:t>
       </w:r>
       <w:r>
         <w:rPr>
           <w:sz w:val="24"/>
           <w:szCs w:val="24"/>
         </w:rPr>
-        <w:t>everywhere: (</w:t>
+        <w:t xml:space="preserve"> =</w:t>
       </w:r>
       <w:r>
         <w:rPr>
           <w:sz w:val="24"/>
           <w:szCs w:val="24"/>
         </w:rPr>
-        <w:t>A</w:t>
+        <w:t xml:space="preserve"> (i</w:t>
       </w:r>
       <w:r>
         <w:rPr>
           <w:sz w:val="24"/>
           <w:szCs w:val="24"/>
         </w:rPr>
-        <w:t>ctivitiesS</w:t>
+        <w:t>nfo</w:t>
       </w:r>
       <w:r>
         <w:rPr>
           <w:sz w:val="24"/>
           <w:szCs w:val="24"/>
         </w:rPr>
-        <w:t>elect</w:t>
-      </w:r>
-      <w:r>
+        <w:t>)</w:t>
+      </w:r>
+    </w:p>
+    <w:p>
+      <w:pPr>
+        <w:pStyle w:val="a4"/>
+        <w:numPr>
+          <w:ilvl w:val="0"/>
+          <w:numId w:val="5"/>
+        </w:numPr>
         <w:rPr>
           <w:sz w:val="24"/>
           <w:szCs w:val="24"/>
         </w:rPr>
-        <w:t>or</w:t>
-      </w:r>
+      </w:pPr>
       <w:r>
         <w:rPr>
           <w:sz w:val="24"/>
           <w:szCs w:val="24"/>
         </w:rPr>
-        <w:t>, Experiences)</w:t>
+        <w:t xml:space="preserve">Frontend: </w:t>
+      </w:r>
+      <w:r>
+        <w:rPr>
+          <w:sz w:val="24"/>
+          <w:szCs w:val="24"/>
+        </w:rPr>
+        <w:t>find better images for Experiences view</w:t>
+      </w:r>
+      <w:r>
+        <w:rPr>
+          <w:sz w:val="24"/>
+          <w:szCs w:val="24"/>
+        </w:rPr>
+        <w:t>, adjust navbar based on screen size</w:t>
       </w:r>
     </w:p>
     <w:p>
@@ -842,89 +866,14 @@
           <w:sz w:val="24"/>
           <w:szCs w:val="24"/>
         </w:rPr>
-        <w:t>In destination selector: small icon for each destination. Onclick it should open a small popup with the description of the destination, number of each activity type (e.g. 5 religion activities, 2 leisure, ++) and if possible show where it is on the map.</w:t>
+        <w:t>Beautify route json before creating roadTrip</w:t>
       </w:r>
       <w:r>
         <w:rPr>
           <w:sz w:val="24"/>
           <w:szCs w:val="24"/>
         </w:rPr>
-        <w:t xml:space="preserve"> (i</w:t>
-      </w:r>
-      <w:r>
-        <w:rPr>
-          <w:sz w:val="24"/>
-          <w:szCs w:val="24"/>
-        </w:rPr>
-        <w:t>nfo</w:t>
-      </w:r>
-      <w:r>
-        <w:rPr>
-          <w:sz w:val="24"/>
-          <w:szCs w:val="24"/>
-        </w:rPr>
-        <w:t>)</w:t>
-      </w:r>
-    </w:p>
-    <w:p>
-      <w:pPr>
-        <w:pStyle w:val="a4"/>
-        <w:numPr>
-          <w:ilvl w:val="0"/>
-          <w:numId w:val="5"/>
-        </w:numPr>
-        <w:rPr>
-          <w:sz w:val="24"/>
-          <w:szCs w:val="24"/>
-        </w:rPr>
-      </w:pPr>
-      <w:r>
-        <w:rPr>
-          <w:sz w:val="24"/>
-          <w:szCs w:val="24"/>
-        </w:rPr>
-        <w:t>Before destinations selection. First select start, then choose type round or not.</w:t>
-      </w:r>
-    </w:p>
-    <w:p>
-      <w:pPr>
-        <w:pStyle w:val="a4"/>
-        <w:numPr>
-          <w:ilvl w:val="0"/>
-          <w:numId w:val="5"/>
-        </w:numPr>
-        <w:rPr>
-          <w:sz w:val="24"/>
-          <w:szCs w:val="24"/>
-        </w:rPr>
-      </w:pPr>
-      <w:r>
-        <w:rPr>
-          <w:sz w:val="24"/>
-          <w:szCs w:val="24"/>
-        </w:rPr>
-        <w:t xml:space="preserve">Frontend: </w:t>
-      </w:r>
-      <w:r>
-        <w:rPr>
-          <w:sz w:val="24"/>
-          <w:szCs w:val="24"/>
-        </w:rPr>
-        <w:t>find better images for Experiences view</w:t>
-      </w:r>
-      <w:r>
-        <w:rPr>
-          <w:sz w:val="24"/>
-          <w:szCs w:val="24"/>
-        </w:rPr>
-        <w:t xml:space="preserve">, </w:t>
-      </w:r>
-      <w:r>
-        <w:rPr>
-          <w:sz w:val="24"/>
-          <w:szCs w:val="24"/>
-        </w:rPr>
-        <w:t>adjust navbar based on screen size</w:t>
+        <w:t xml:space="preserve"> (make smaller)</w:t>
       </w:r>
     </w:p>
     <w:p/>
@@ -964,15 +913,6 @@
     <w:p>
       <w:pPr>
         <w:rPr>
-          <w:color w:val="4472C4" w:themeColor="accent1"/>
-          <w:sz w:val="28"/>
-          <w:szCs w:val="28"/>
-        </w:rPr>
-      </w:pPr>
-    </w:p>
-    <w:p>
-      <w:pPr>
-        <w:rPr>
           <w:i/>
           <w:iCs/>
           <w:color w:val="4472C4" w:themeColor="accent1"/>
@@ -1013,9 +953,7 @@
           <w:szCs w:val="28"/>
         </w:rPr>
       </w:pPr>
-    </w:p>
-    <w:p>
-      <w:pPr>
+      <w:r>
         <w:rPr>
           <w:i/>
           <w:iCs/>
@@ -1023,37 +961,6 @@
           <w:sz w:val="28"/>
           <w:szCs w:val="28"/>
         </w:rPr>
-      </w:pPr>
-    </w:p>
-    <w:p>
-      <w:pPr>
-        <w:rPr>
-          <w:i/>
-          <w:iCs/>
-          <w:color w:val="4472C4" w:themeColor="accent1"/>
-          <w:sz w:val="28"/>
-          <w:szCs w:val="28"/>
-        </w:rPr>
-      </w:pPr>
-    </w:p>
-    <w:p>
-      <w:pPr>
-        <w:rPr>
-          <w:i/>
-          <w:iCs/>
-          <w:color w:val="4472C4" w:themeColor="accent1"/>
-          <w:sz w:val="28"/>
-          <w:szCs w:val="28"/>
-        </w:rPr>
-      </w:pPr>
-      <w:r>
-        <w:rPr>
-          <w:i/>
-          <w:iCs/>
-          <w:color w:val="4472C4" w:themeColor="accent1"/>
-          <w:sz w:val="28"/>
-          <w:szCs w:val="28"/>
-        </w:rPr>
         <w:t>Extras</w:t>
       </w:r>
     </w:p>
@@ -1276,21 +1183,7 @@
           <w:sz w:val="20"/>
           <w:szCs w:val="20"/>
         </w:rPr>
-        <w:t>Reviews Functionality</w:t>
-      </w:r>
-      <w:r>
-        <w:rPr>
-          <w:sz w:val="20"/>
-          <w:szCs w:val="20"/>
-        </w:rPr>
-        <w:t>:</w:t>
-      </w:r>
-      <w:r>
-        <w:rPr>
-          <w:sz w:val="20"/>
-          <w:szCs w:val="20"/>
-        </w:rPr>
-        <w:t xml:space="preserve"> onclick review destinations and activities</w:t>
+        <w:t>Reviews Functionality: onclick review destinations and activities</w:t>
       </w:r>
       <w:r>
         <w:rPr>

</xml_diff>

<commit_message>
minor cleanup, new targets (day planner)
</commit_message>
<xml_diff>
--- a/thesis.docx
+++ b/thesis.docx
@@ -1,6 +1,6 @@
 
 <file path=word/document.xml><?xml version="1.0" encoding="utf-8"?>
-<w:document xmlns:wpc="http://schemas.microsoft.com/office/word/2010/wordprocessingCanvas" xmlns:cx="http://schemas.microsoft.com/office/drawing/2014/chartex" xmlns:cx1="http://schemas.microsoft.com/office/drawing/2015/9/8/chartex" xmlns:cx2="http://schemas.microsoft.com/office/drawing/2015/10/21/chartex" xmlns:cx3="http://schemas.microsoft.com/office/drawing/2016/5/9/chartex" xmlns:cx4="http://schemas.microsoft.com/office/drawing/2016/5/10/chartex" xmlns:cx5="http://schemas.microsoft.com/office/drawing/2016/5/11/chartex" xmlns:cx6="http://schemas.microsoft.com/office/drawing/2016/5/12/chartex" xmlns:cx7="http://schemas.microsoft.com/office/drawing/2016/5/13/chartex" xmlns:cx8="http://schemas.microsoft.com/office/drawing/2016/5/14/chartex" xmlns:mc="http://schemas.openxmlformats.org/markup-compatibility/2006" xmlns:aink="http://schemas.microsoft.com/office/drawing/2016/ink" xmlns:am3d="http://schemas.microsoft.com/office/drawing/2017/model3d" xmlns:o="urn:schemas-microsoft-com:office:office" xmlns:oel="http://schemas.microsoft.com/office/2019/extlst" xmlns:r="http://schemas.openxmlformats.org/officeDocument/2006/relationships" xmlns:m="http://schemas.openxmlformats.org/officeDocument/2006/math" xmlns:v="urn:schemas-microsoft-com:vml" xmlns:wp14="http://schemas.microsoft.com/office/word/2010/wordprocessingDrawing" xmlns:wp="http://schemas.openxmlformats.org/drawingml/2006/wordprocessingDrawing" xmlns:w10="urn:schemas-microsoft-com:office:word" xmlns:w="http://schemas.openxmlformats.org/wordprocessingml/2006/main" xmlns:w14="http://schemas.microsoft.com/office/word/2010/wordml" xmlns:w15="http://schemas.microsoft.com/office/word/2012/wordml" xmlns:w16cex="http://schemas.microsoft.com/office/word/2018/wordml/cex" xmlns:w16cid="http://schemas.microsoft.com/office/word/2016/wordml/cid" xmlns:w16="http://schemas.microsoft.com/office/word/2018/wordml" xmlns:w16sdtdh="http://schemas.microsoft.com/office/word/2020/wordml/sdtdatahash" xmlns:w16se="http://schemas.microsoft.com/office/word/2015/wordml/symex" xmlns:wpg="http://schemas.microsoft.com/office/word/2010/wordprocessingGroup" xmlns:wpi="http://schemas.microsoft.com/office/word/2010/wordprocessingInk" xmlns:wne="http://schemas.microsoft.com/office/word/2006/wordml" xmlns:wps="http://schemas.microsoft.com/office/word/2010/wordprocessingShape" mc:Ignorable="w14 w15 w16se w16cid w16 w16cex w16sdtdh wp14">
+<w:document xmlns:wpc="http://schemas.microsoft.com/office/word/2010/wordprocessingCanvas" xmlns:cx="http://schemas.microsoft.com/office/drawing/2014/chartex" xmlns:cx1="http://schemas.microsoft.com/office/drawing/2015/9/8/chartex" xmlns:cx2="http://schemas.microsoft.com/office/drawing/2015/10/21/chartex" xmlns:cx3="http://schemas.microsoft.com/office/drawing/2016/5/9/chartex" xmlns:cx4="http://schemas.microsoft.com/office/drawing/2016/5/10/chartex" xmlns:cx5="http://schemas.microsoft.com/office/drawing/2016/5/11/chartex" xmlns:cx6="http://schemas.microsoft.com/office/drawing/2016/5/12/chartex" xmlns:cx7="http://schemas.microsoft.com/office/drawing/2016/5/13/chartex" xmlns:cx8="http://schemas.microsoft.com/office/drawing/2016/5/14/chartex" xmlns:mc="http://schemas.openxmlformats.org/markup-compatibility/2006" xmlns:aink="http://schemas.microsoft.com/office/drawing/2016/ink" xmlns:am3d="http://schemas.microsoft.com/office/drawing/2017/model3d" xmlns:o="urn:schemas-microsoft-com:office:office" xmlns:oel="http://schemas.microsoft.com/office/2019/extlst" xmlns:r="http://schemas.openxmlformats.org/officeDocument/2006/relationships" xmlns:m="http://schemas.openxmlformats.org/officeDocument/2006/math" xmlns:v="urn:schemas-microsoft-com:vml" xmlns:wp14="http://schemas.microsoft.com/office/word/2010/wordprocessingDrawing" xmlns:wp="http://schemas.openxmlformats.org/drawingml/2006/wordprocessingDrawing" xmlns:w10="urn:schemas-microsoft-com:office:word" xmlns:w="http://schemas.openxmlformats.org/wordprocessingml/2006/main" xmlns:w14="http://schemas.microsoft.com/office/word/2010/wordml" xmlns:w15="http://schemas.microsoft.com/office/word/2012/wordml" xmlns:w16cex="http://schemas.microsoft.com/office/word/2018/wordml/cex" xmlns:w16cid="http://schemas.microsoft.com/office/word/2016/wordml/cid" xmlns:w16="http://schemas.microsoft.com/office/word/2018/wordml" xmlns:w16du="http://schemas.microsoft.com/office/word/2023/wordml/word16du" xmlns:w16sdtdh="http://schemas.microsoft.com/office/word/2020/wordml/sdtdatahash" xmlns:w16se="http://schemas.microsoft.com/office/word/2015/wordml/symex" xmlns:wpg="http://schemas.microsoft.com/office/word/2010/wordprocessingGroup" xmlns:wpi="http://schemas.microsoft.com/office/word/2010/wordprocessingInk" xmlns:wne="http://schemas.microsoft.com/office/word/2006/wordml" xmlns:wps="http://schemas.microsoft.com/office/word/2010/wordprocessingShape" mc:Ignorable="w14 w15 w16se w16cid w16 w16cex w16sdtdh w16du wp14">
   <w:body>
     <w:p>
       <w:pPr>
@@ -65,8 +65,13 @@
         <w:t>Activities</w:t>
       </w:r>
       <w:r>
-        <w:t>, RoadTrips</w:t>
-      </w:r>
+        <w:t xml:space="preserve">, </w:t>
+      </w:r>
+      <w:proofErr w:type="spellStart"/>
+      <w:r>
+        <w:t>RoadTrips</w:t>
+      </w:r>
+      <w:proofErr w:type="spellEnd"/>
       <w:r>
         <w:t xml:space="preserve"> and User data</w:t>
       </w:r>
@@ -119,7 +124,7 @@
     </w:p>
     <w:p>
       <w:pPr>
-        <w:pStyle w:val="a4"/>
+        <w:pStyle w:val="ListParagraph"/>
         <w:numPr>
           <w:ilvl w:val="0"/>
           <w:numId w:val="2"/>
@@ -149,7 +154,7 @@
     </w:p>
     <w:p>
       <w:pPr>
-        <w:pStyle w:val="a4"/>
+        <w:pStyle w:val="ListParagraph"/>
         <w:numPr>
           <w:ilvl w:val="0"/>
           <w:numId w:val="2"/>
@@ -161,7 +166,7 @@
     </w:p>
     <w:p>
       <w:pPr>
-        <w:pStyle w:val="a4"/>
+        <w:pStyle w:val="ListParagraph"/>
         <w:numPr>
           <w:ilvl w:val="1"/>
           <w:numId w:val="2"/>
@@ -185,7 +190,7 @@
     </w:p>
     <w:p>
       <w:pPr>
-        <w:pStyle w:val="a4"/>
+        <w:pStyle w:val="ListParagraph"/>
         <w:numPr>
           <w:ilvl w:val="1"/>
           <w:numId w:val="2"/>
@@ -206,7 +211,7 @@
     </w:p>
     <w:p>
       <w:pPr>
-        <w:pStyle w:val="a4"/>
+        <w:pStyle w:val="ListParagraph"/>
         <w:numPr>
           <w:ilvl w:val="0"/>
           <w:numId w:val="2"/>
@@ -218,7 +223,7 @@
     </w:p>
     <w:p>
       <w:pPr>
-        <w:pStyle w:val="a4"/>
+        <w:pStyle w:val="ListParagraph"/>
         <w:numPr>
           <w:ilvl w:val="1"/>
           <w:numId w:val="2"/>
@@ -230,7 +235,7 @@
     </w:p>
     <w:p>
       <w:pPr>
-        <w:pStyle w:val="a4"/>
+        <w:pStyle w:val="ListParagraph"/>
         <w:numPr>
           <w:ilvl w:val="2"/>
           <w:numId w:val="2"/>
@@ -245,7 +250,7 @@
     </w:p>
     <w:p>
       <w:pPr>
-        <w:pStyle w:val="a4"/>
+        <w:pStyle w:val="ListParagraph"/>
         <w:numPr>
           <w:ilvl w:val="2"/>
           <w:numId w:val="2"/>
@@ -269,7 +274,7 @@
     </w:p>
     <w:p>
       <w:pPr>
-        <w:pStyle w:val="a4"/>
+        <w:pStyle w:val="ListParagraph"/>
         <w:numPr>
           <w:ilvl w:val="2"/>
           <w:numId w:val="2"/>
@@ -296,7 +301,7 @@
     </w:p>
     <w:p>
       <w:pPr>
-        <w:pStyle w:val="a4"/>
+        <w:pStyle w:val="ListParagraph"/>
         <w:numPr>
           <w:ilvl w:val="2"/>
           <w:numId w:val="2"/>
@@ -326,7 +331,7 @@
     </w:p>
     <w:p>
       <w:pPr>
-        <w:pStyle w:val="a4"/>
+        <w:pStyle w:val="ListParagraph"/>
         <w:numPr>
           <w:ilvl w:val="2"/>
           <w:numId w:val="2"/>
@@ -353,7 +358,7 @@
     </w:p>
     <w:p>
       <w:pPr>
-        <w:pStyle w:val="a4"/>
+        <w:pStyle w:val="ListParagraph"/>
         <w:numPr>
           <w:ilvl w:val="2"/>
           <w:numId w:val="2"/>
@@ -380,7 +385,7 @@
     </w:p>
     <w:p>
       <w:pPr>
-        <w:pStyle w:val="a4"/>
+        <w:pStyle w:val="ListParagraph"/>
         <w:numPr>
           <w:ilvl w:val="2"/>
           <w:numId w:val="2"/>
@@ -401,7 +406,7 @@
     </w:p>
     <w:p>
       <w:pPr>
-        <w:pStyle w:val="a4"/>
+        <w:pStyle w:val="ListParagraph"/>
         <w:numPr>
           <w:ilvl w:val="2"/>
           <w:numId w:val="2"/>
@@ -413,7 +418,7 @@
     </w:p>
     <w:p>
       <w:pPr>
-        <w:pStyle w:val="a4"/>
+        <w:pStyle w:val="ListParagraph"/>
         <w:numPr>
           <w:ilvl w:val="2"/>
           <w:numId w:val="2"/>
@@ -440,7 +445,7 @@
     </w:p>
     <w:p>
       <w:pPr>
-        <w:pStyle w:val="a4"/>
+        <w:pStyle w:val="ListParagraph"/>
         <w:numPr>
           <w:ilvl w:val="3"/>
           <w:numId w:val="2"/>
@@ -455,7 +460,7 @@
     </w:p>
     <w:p>
       <w:pPr>
-        <w:pStyle w:val="a4"/>
+        <w:pStyle w:val="ListParagraph"/>
         <w:numPr>
           <w:ilvl w:val="4"/>
           <w:numId w:val="2"/>
@@ -479,7 +484,7 @@
     </w:p>
     <w:p>
       <w:pPr>
-        <w:pStyle w:val="a4"/>
+        <w:pStyle w:val="ListParagraph"/>
         <w:numPr>
           <w:ilvl w:val="4"/>
           <w:numId w:val="2"/>
@@ -494,7 +499,7 @@
     </w:p>
     <w:p>
       <w:pPr>
-        <w:pStyle w:val="a4"/>
+        <w:pStyle w:val="ListParagraph"/>
         <w:numPr>
           <w:ilvl w:val="2"/>
           <w:numId w:val="2"/>
@@ -521,7 +526,7 @@
     </w:p>
     <w:p>
       <w:pPr>
-        <w:pStyle w:val="a4"/>
+        <w:pStyle w:val="ListParagraph"/>
         <w:numPr>
           <w:ilvl w:val="2"/>
           <w:numId w:val="2"/>
@@ -533,7 +538,7 @@
     </w:p>
     <w:p>
       <w:pPr>
-        <w:pStyle w:val="a4"/>
+        <w:pStyle w:val="ListParagraph"/>
         <w:numPr>
           <w:ilvl w:val="1"/>
           <w:numId w:val="2"/>
@@ -592,7 +597,7 @@
     </w:p>
     <w:p>
       <w:pPr>
-        <w:pStyle w:val="a4"/>
+        <w:pStyle w:val="ListParagraph"/>
         <w:numPr>
           <w:ilvl w:val="0"/>
           <w:numId w:val="2"/>
@@ -604,7 +609,7 @@
     </w:p>
     <w:p>
       <w:pPr>
-        <w:pStyle w:val="a4"/>
+        <w:pStyle w:val="ListParagraph"/>
         <w:numPr>
           <w:ilvl w:val="0"/>
           <w:numId w:val="2"/>
@@ -625,7 +630,7 @@
     </w:p>
     <w:p>
       <w:pPr>
-        <w:pStyle w:val="a4"/>
+        <w:pStyle w:val="ListParagraph"/>
         <w:numPr>
           <w:ilvl w:val="0"/>
           <w:numId w:val="2"/>
@@ -637,7 +642,7 @@
     </w:p>
     <w:p>
       <w:pPr>
-        <w:pStyle w:val="a4"/>
+        <w:pStyle w:val="ListParagraph"/>
         <w:numPr>
           <w:ilvl w:val="0"/>
           <w:numId w:val="2"/>
@@ -649,7 +654,7 @@
     </w:p>
     <w:p>
       <w:pPr>
-        <w:pStyle w:val="a4"/>
+        <w:pStyle w:val="ListParagraph"/>
         <w:numPr>
           <w:ilvl w:val="0"/>
           <w:numId w:val="2"/>
@@ -704,7 +709,7 @@
     </w:p>
     <w:p>
       <w:pPr>
-        <w:pStyle w:val="a4"/>
+        <w:pStyle w:val="ListParagraph"/>
         <w:numPr>
           <w:ilvl w:val="0"/>
           <w:numId w:val="5"/>
@@ -726,7 +731,23 @@
           <w:sz w:val="24"/>
           <w:szCs w:val="24"/>
         </w:rPr>
-        <w:t>return destinationId in activities</w:t>
+        <w:t xml:space="preserve">return </w:t>
+      </w:r>
+      <w:proofErr w:type="spellStart"/>
+      <w:r>
+        <w:rPr>
+          <w:sz w:val="24"/>
+          <w:szCs w:val="24"/>
+        </w:rPr>
+        <w:t>destinationId</w:t>
+      </w:r>
+      <w:proofErr w:type="spellEnd"/>
+      <w:r>
+        <w:rPr>
+          <w:sz w:val="24"/>
+          <w:szCs w:val="24"/>
+        </w:rPr>
+        <w:t xml:space="preserve"> in activities</w:t>
       </w:r>
       <w:r>
         <w:rPr>
@@ -752,7 +773,7 @@
     </w:p>
     <w:p>
       <w:pPr>
-        <w:pStyle w:val="a4"/>
+        <w:pStyle w:val="ListParagraph"/>
         <w:numPr>
           <w:ilvl w:val="0"/>
           <w:numId w:val="5"/>
@@ -767,6 +788,92 @@
           <w:sz w:val="24"/>
           <w:szCs w:val="24"/>
         </w:rPr>
+        <w:t xml:space="preserve">Fix day planner: start creating </w:t>
+      </w:r>
+      <w:proofErr w:type="spellStart"/>
+      <w:r>
+        <w:rPr>
+          <w:sz w:val="24"/>
+          <w:szCs w:val="24"/>
+        </w:rPr>
+        <w:t>dests_count</w:t>
+      </w:r>
+      <w:proofErr w:type="spellEnd"/>
+      <w:r>
+        <w:rPr>
+          <w:sz w:val="24"/>
+          <w:szCs w:val="24"/>
+        </w:rPr>
+        <w:t xml:space="preserve"> = </w:t>
+      </w:r>
+      <w:proofErr w:type="spellStart"/>
+      <w:r>
+        <w:rPr>
+          <w:sz w:val="24"/>
+          <w:szCs w:val="24"/>
+        </w:rPr>
+        <w:t>total_days</w:t>
+      </w:r>
+      <w:proofErr w:type="spellEnd"/>
+      <w:r>
+        <w:rPr>
+          <w:sz w:val="24"/>
+          <w:szCs w:val="24"/>
+        </w:rPr>
+        <w:t>. A day takes activities of one or 2 destinations ( dest1 -&gt; dest2 drive).</w:t>
+      </w:r>
+    </w:p>
+    <w:p>
+      <w:pPr>
+        <w:pStyle w:val="ListParagraph"/>
+        <w:numPr>
+          <w:ilvl w:val="0"/>
+          <w:numId w:val="5"/>
+        </w:numPr>
+        <w:rPr>
+          <w:sz w:val="24"/>
+          <w:szCs w:val="24"/>
+        </w:rPr>
+      </w:pPr>
+      <w:r>
+        <w:rPr>
+          <w:sz w:val="24"/>
+          <w:szCs w:val="24"/>
+        </w:rPr>
+        <w:t>Display created road</w:t>
+      </w:r>
+      <w:r>
+        <w:rPr>
+          <w:sz w:val="24"/>
+          <w:szCs w:val="24"/>
+        </w:rPr>
+        <w:t xml:space="preserve"> </w:t>
+      </w:r>
+      <w:r>
+        <w:rPr>
+          <w:sz w:val="24"/>
+          <w:szCs w:val="24"/>
+        </w:rPr>
+        <w:t>trips in profile.</w:t>
+      </w:r>
+    </w:p>
+    <w:p>
+      <w:pPr>
+        <w:pStyle w:val="ListParagraph"/>
+        <w:numPr>
+          <w:ilvl w:val="0"/>
+          <w:numId w:val="5"/>
+        </w:numPr>
+        <w:rPr>
+          <w:sz w:val="24"/>
+          <w:szCs w:val="24"/>
+        </w:rPr>
+      </w:pPr>
+      <w:r>
+        <w:rPr>
+          <w:sz w:val="24"/>
+          <w:szCs w:val="24"/>
+        </w:rPr>
         <w:t xml:space="preserve">In destination selector: small icon for each destination. Onclick it should open a small popup with the description of the destination, number of each activity type (e.g. 5 religion activities, 2 leisure, ++) and </w:t>
       </w:r>
       <w:r>
@@ -817,7 +924,7 @@
     </w:p>
     <w:p>
       <w:pPr>
-        <w:pStyle w:val="a4"/>
+        <w:pStyle w:val="ListParagraph"/>
         <w:numPr>
           <w:ilvl w:val="0"/>
           <w:numId w:val="5"/>
@@ -851,7 +958,7 @@
     </w:p>
     <w:p>
       <w:pPr>
-        <w:pStyle w:val="a4"/>
+        <w:pStyle w:val="ListParagraph"/>
         <w:numPr>
           <w:ilvl w:val="0"/>
           <w:numId w:val="5"/>
@@ -866,8 +973,33 @@
           <w:sz w:val="24"/>
           <w:szCs w:val="24"/>
         </w:rPr>
-        <w:t>Beautify route json before creating roadTrip</w:t>
-      </w:r>
+        <w:t xml:space="preserve">Beautify route </w:t>
+      </w:r>
+      <w:proofErr w:type="spellStart"/>
+      <w:r>
+        <w:rPr>
+          <w:sz w:val="24"/>
+          <w:szCs w:val="24"/>
+        </w:rPr>
+        <w:t>json</w:t>
+      </w:r>
+      <w:proofErr w:type="spellEnd"/>
+      <w:r>
+        <w:rPr>
+          <w:sz w:val="24"/>
+          <w:szCs w:val="24"/>
+        </w:rPr>
+        <w:t xml:space="preserve"> before creating </w:t>
+      </w:r>
+      <w:proofErr w:type="spellStart"/>
+      <w:r>
+        <w:rPr>
+          <w:sz w:val="24"/>
+          <w:szCs w:val="24"/>
+        </w:rPr>
+        <w:t>roadTrip</w:t>
+      </w:r>
+      <w:proofErr w:type="spellEnd"/>
       <w:r>
         <w:rPr>
           <w:sz w:val="24"/>
@@ -983,9 +1115,11 @@
       </w:r>
     </w:p>
     <w:p>
+      <w:proofErr w:type="spellStart"/>
       <w:r>
         <w:t>visitgreece</w:t>
       </w:r>
+      <w:proofErr w:type="spellEnd"/>
     </w:p>
     <w:p>
       <w:r>
@@ -1021,7 +1155,7 @@
     </w:p>
     <w:p>
       <w:pPr>
-        <w:pStyle w:val="a4"/>
+        <w:pStyle w:val="ListParagraph"/>
         <w:numPr>
           <w:ilvl w:val="0"/>
           <w:numId w:val="3"/>
@@ -1033,7 +1167,7 @@
     </w:p>
     <w:p>
       <w:pPr>
-        <w:pStyle w:val="a4"/>
+        <w:pStyle w:val="ListParagraph"/>
         <w:numPr>
           <w:ilvl w:val="0"/>
           <w:numId w:val="3"/>
@@ -1045,7 +1179,7 @@
     </w:p>
     <w:p>
       <w:pPr>
-        <w:pStyle w:val="a4"/>
+        <w:pStyle w:val="ListParagraph"/>
         <w:numPr>
           <w:ilvl w:val="0"/>
           <w:numId w:val="3"/>
@@ -1057,13 +1191,14 @@
     </w:p>
     <w:p>
       <w:pPr>
-        <w:pStyle w:val="a4"/>
+        <w:pStyle w:val="ListParagraph"/>
         <w:numPr>
           <w:ilvl w:val="0"/>
           <w:numId w:val="3"/>
         </w:numPr>
       </w:pPr>
       <w:r>
+        <w:lastRenderedPageBreak/>
         <w:t>Get Inspired, not organize/plan</w:t>
       </w:r>
     </w:p>
@@ -1088,7 +1223,7 @@
     </w:p>
     <w:p>
       <w:pPr>
-        <w:pStyle w:val="a4"/>
+        <w:pStyle w:val="ListParagraph"/>
         <w:numPr>
           <w:ilvl w:val="0"/>
           <w:numId w:val="2"/>
@@ -1108,7 +1243,7 @@
     </w:p>
     <w:p>
       <w:pPr>
-        <w:pStyle w:val="a4"/>
+        <w:pStyle w:val="ListParagraph"/>
         <w:numPr>
           <w:ilvl w:val="1"/>
           <w:numId w:val="2"/>
@@ -1128,7 +1263,7 @@
     </w:p>
     <w:p>
       <w:pPr>
-        <w:pStyle w:val="a4"/>
+        <w:pStyle w:val="ListParagraph"/>
         <w:numPr>
           <w:ilvl w:val="2"/>
           <w:numId w:val="2"/>
@@ -1148,7 +1283,7 @@
     </w:p>
     <w:p>
       <w:pPr>
-        <w:pStyle w:val="a4"/>
+        <w:pStyle w:val="ListParagraph"/>
         <w:numPr>
           <w:ilvl w:val="2"/>
           <w:numId w:val="2"/>
@@ -1168,7 +1303,7 @@
     </w:p>
     <w:p>
       <w:pPr>
-        <w:pStyle w:val="a4"/>
+        <w:pStyle w:val="ListParagraph"/>
         <w:numPr>
           <w:ilvl w:val="0"/>
           <w:numId w:val="2"/>
@@ -1195,7 +1330,7 @@
     </w:p>
     <w:p>
       <w:pPr>
-        <w:pStyle w:val="a4"/>
+        <w:pStyle w:val="ListParagraph"/>
         <w:numPr>
           <w:ilvl w:val="0"/>
           <w:numId w:val="2"/>
@@ -1215,7 +1350,7 @@
     </w:p>
     <w:p>
       <w:pPr>
-        <w:pStyle w:val="a4"/>
+        <w:pStyle w:val="ListParagraph"/>
         <w:numPr>
           <w:ilvl w:val="1"/>
           <w:numId w:val="2"/>
@@ -1235,7 +1370,7 @@
     </w:p>
     <w:p>
       <w:pPr>
-        <w:pStyle w:val="a4"/>
+        <w:pStyle w:val="ListParagraph"/>
         <w:numPr>
           <w:ilvl w:val="1"/>
           <w:numId w:val="2"/>
@@ -1255,7 +1390,7 @@
     </w:p>
     <w:p>
       <w:pPr>
-        <w:pStyle w:val="a4"/>
+        <w:pStyle w:val="ListParagraph"/>
         <w:numPr>
           <w:ilvl w:val="1"/>
           <w:numId w:val="2"/>
@@ -1275,7 +1410,7 @@
       <w:hyperlink r:id="rId5" w:history="1">
         <w:r>
           <w:rPr>
-            <w:rStyle w:val="-"/>
+            <w:rStyle w:val="Hyperlink"/>
             <w:sz w:val="20"/>
             <w:szCs w:val="20"/>
           </w:rPr>
@@ -1285,7 +1420,7 @@
     </w:p>
     <w:p>
       <w:pPr>
-        <w:pStyle w:val="a4"/>
+        <w:pStyle w:val="ListParagraph"/>
         <w:numPr>
           <w:ilvl w:val="1"/>
           <w:numId w:val="2"/>
@@ -1305,7 +1440,7 @@
     </w:p>
     <w:p>
       <w:pPr>
-        <w:pStyle w:val="a4"/>
+        <w:pStyle w:val="ListParagraph"/>
         <w:numPr>
           <w:ilvl w:val="2"/>
           <w:numId w:val="2"/>
@@ -1325,7 +1460,7 @@
     </w:p>
     <w:p>
       <w:pPr>
-        <w:pStyle w:val="a4"/>
+        <w:pStyle w:val="ListParagraph"/>
         <w:numPr>
           <w:ilvl w:val="2"/>
           <w:numId w:val="2"/>
@@ -1380,7 +1515,7 @@
     </w:p>
     <w:p>
       <w:pPr>
-        <w:pStyle w:val="a4"/>
+        <w:pStyle w:val="ListParagraph"/>
         <w:numPr>
           <w:ilvl w:val="0"/>
           <w:numId w:val="1"/>
@@ -1400,7 +1535,7 @@
       <w:hyperlink r:id="rId6" w:history="1">
         <w:r>
           <w:rPr>
-            <w:rStyle w:val="-"/>
+            <w:rStyle w:val="Hyperlink"/>
             <w:sz w:val="20"/>
             <w:szCs w:val="20"/>
           </w:rPr>
@@ -1409,7 +1544,7 @@
       </w:hyperlink>
       <w:r>
         <w:rPr>
-          <w:rStyle w:val="-"/>
+          <w:rStyle w:val="Hyperlink"/>
           <w:sz w:val="20"/>
           <w:szCs w:val="20"/>
         </w:rPr>
@@ -1433,7 +1568,7 @@
     </w:p>
     <w:p>
       <w:pPr>
-        <w:pStyle w:val="a4"/>
+        <w:pStyle w:val="ListParagraph"/>
         <w:numPr>
           <w:ilvl w:val="0"/>
           <w:numId w:val="1"/>
@@ -1453,7 +1588,7 @@
       <w:hyperlink r:id="rId7" w:history="1">
         <w:r>
           <w:rPr>
-            <w:rStyle w:val="-"/>
+            <w:rStyle w:val="Hyperlink"/>
             <w:sz w:val="20"/>
             <w:szCs w:val="20"/>
           </w:rPr>
@@ -1485,7 +1620,7 @@
     </w:p>
     <w:p>
       <w:pPr>
-        <w:pStyle w:val="a4"/>
+        <w:pStyle w:val="ListParagraph"/>
         <w:numPr>
           <w:ilvl w:val="0"/>
           <w:numId w:val="1"/>
@@ -1505,7 +1640,7 @@
     </w:p>
     <w:p>
       <w:pPr>
-        <w:pStyle w:val="a4"/>
+        <w:pStyle w:val="ListParagraph"/>
         <w:numPr>
           <w:ilvl w:val="0"/>
           <w:numId w:val="1"/>
@@ -1525,7 +1660,7 @@
     </w:p>
     <w:p>
       <w:pPr>
-        <w:pStyle w:val="a4"/>
+        <w:pStyle w:val="ListParagraph"/>
         <w:numPr>
           <w:ilvl w:val="0"/>
           <w:numId w:val="1"/>
@@ -1545,7 +1680,7 @@
       <w:hyperlink r:id="rId8" w:history="1">
         <w:r>
           <w:rPr>
-            <w:rStyle w:val="-"/>
+            <w:rStyle w:val="Hyperlink"/>
             <w:sz w:val="20"/>
             <w:szCs w:val="20"/>
           </w:rPr>
@@ -1572,7 +1707,7 @@
 </file>
 
 <file path=word/numbering.xml><?xml version="1.0" encoding="utf-8"?>
-<w:numbering xmlns:wpc="http://schemas.microsoft.com/office/word/2010/wordprocessingCanvas" xmlns:cx="http://schemas.microsoft.com/office/drawing/2014/chartex" xmlns:cx1="http://schemas.microsoft.com/office/drawing/2015/9/8/chartex" xmlns:cx2="http://schemas.microsoft.com/office/drawing/2015/10/21/chartex" xmlns:cx3="http://schemas.microsoft.com/office/drawing/2016/5/9/chartex" xmlns:cx4="http://schemas.microsoft.com/office/drawing/2016/5/10/chartex" xmlns:cx5="http://schemas.microsoft.com/office/drawing/2016/5/11/chartex" xmlns:cx6="http://schemas.microsoft.com/office/drawing/2016/5/12/chartex" xmlns:cx7="http://schemas.microsoft.com/office/drawing/2016/5/13/chartex" xmlns:cx8="http://schemas.microsoft.com/office/drawing/2016/5/14/chartex" xmlns:mc="http://schemas.openxmlformats.org/markup-compatibility/2006" xmlns:aink="http://schemas.microsoft.com/office/drawing/2016/ink" xmlns:am3d="http://schemas.microsoft.com/office/drawing/2017/model3d" xmlns:o="urn:schemas-microsoft-com:office:office" xmlns:oel="http://schemas.microsoft.com/office/2019/extlst" xmlns:r="http://schemas.openxmlformats.org/officeDocument/2006/relationships" xmlns:m="http://schemas.openxmlformats.org/officeDocument/2006/math" xmlns:v="urn:schemas-microsoft-com:vml" xmlns:wp14="http://schemas.microsoft.com/office/word/2010/wordprocessingDrawing" xmlns:wp="http://schemas.openxmlformats.org/drawingml/2006/wordprocessingDrawing" xmlns:w10="urn:schemas-microsoft-com:office:word" xmlns:w="http://schemas.openxmlformats.org/wordprocessingml/2006/main" xmlns:w14="http://schemas.microsoft.com/office/word/2010/wordml" xmlns:w15="http://schemas.microsoft.com/office/word/2012/wordml" xmlns:w16cex="http://schemas.microsoft.com/office/word/2018/wordml/cex" xmlns:w16cid="http://schemas.microsoft.com/office/word/2016/wordml/cid" xmlns:w16="http://schemas.microsoft.com/office/word/2018/wordml" xmlns:w16sdtdh="http://schemas.microsoft.com/office/word/2020/wordml/sdtdatahash" xmlns:w16se="http://schemas.microsoft.com/office/word/2015/wordml/symex" xmlns:wpg="http://schemas.microsoft.com/office/word/2010/wordprocessingGroup" xmlns:wpi="http://schemas.microsoft.com/office/word/2010/wordprocessingInk" xmlns:wne="http://schemas.microsoft.com/office/word/2006/wordml" xmlns:wps="http://schemas.microsoft.com/office/word/2010/wordprocessingShape" mc:Ignorable="w14 w15 w16se w16cid w16 w16cex w16sdtdh wp14">
+<w:numbering xmlns:wpc="http://schemas.microsoft.com/office/word/2010/wordprocessingCanvas" xmlns:cx="http://schemas.microsoft.com/office/drawing/2014/chartex" xmlns:cx1="http://schemas.microsoft.com/office/drawing/2015/9/8/chartex" xmlns:cx2="http://schemas.microsoft.com/office/drawing/2015/10/21/chartex" xmlns:cx3="http://schemas.microsoft.com/office/drawing/2016/5/9/chartex" xmlns:cx4="http://schemas.microsoft.com/office/drawing/2016/5/10/chartex" xmlns:cx5="http://schemas.microsoft.com/office/drawing/2016/5/11/chartex" xmlns:cx6="http://schemas.microsoft.com/office/drawing/2016/5/12/chartex" xmlns:cx7="http://schemas.microsoft.com/office/drawing/2016/5/13/chartex" xmlns:cx8="http://schemas.microsoft.com/office/drawing/2016/5/14/chartex" xmlns:mc="http://schemas.openxmlformats.org/markup-compatibility/2006" xmlns:aink="http://schemas.microsoft.com/office/drawing/2016/ink" xmlns:am3d="http://schemas.microsoft.com/office/drawing/2017/model3d" xmlns:o="urn:schemas-microsoft-com:office:office" xmlns:oel="http://schemas.microsoft.com/office/2019/extlst" xmlns:r="http://schemas.openxmlformats.org/officeDocument/2006/relationships" xmlns:m="http://schemas.openxmlformats.org/officeDocument/2006/math" xmlns:v="urn:schemas-microsoft-com:vml" xmlns:wp14="http://schemas.microsoft.com/office/word/2010/wordprocessingDrawing" xmlns:wp="http://schemas.openxmlformats.org/drawingml/2006/wordprocessingDrawing" xmlns:w10="urn:schemas-microsoft-com:office:word" xmlns:w="http://schemas.openxmlformats.org/wordprocessingml/2006/main" xmlns:w14="http://schemas.microsoft.com/office/word/2010/wordml" xmlns:w15="http://schemas.microsoft.com/office/word/2012/wordml" xmlns:w16cex="http://schemas.microsoft.com/office/word/2018/wordml/cex" xmlns:w16cid="http://schemas.microsoft.com/office/word/2016/wordml/cid" xmlns:w16="http://schemas.microsoft.com/office/word/2018/wordml" xmlns:w16du="http://schemas.microsoft.com/office/word/2023/wordml/word16du" xmlns:w16sdtdh="http://schemas.microsoft.com/office/word/2020/wordml/sdtdatahash" xmlns:w16se="http://schemas.microsoft.com/office/word/2015/wordml/symex" xmlns:wpg="http://schemas.microsoft.com/office/word/2010/wordprocessingGroup" xmlns:wpi="http://schemas.microsoft.com/office/word/2010/wordprocessingInk" xmlns:wne="http://schemas.microsoft.com/office/word/2006/wordml" xmlns:wps="http://schemas.microsoft.com/office/word/2010/wordprocessingShape" mc:Ignorable="w14 w15 w16se w16cid w16 w16cex w16sdtdh w16du wp14">
   <w:abstractNum w:abstractNumId="0" w15:restartNumberingAfterBreak="0">
     <w:nsid w:val="10094A7C"/>
     <w:multiLevelType w:val="hybridMultilevel"/>
@@ -2157,7 +2292,7 @@
 </file>
 
 <file path=word/styles.xml><?xml version="1.0" encoding="utf-8"?>
-<w:styles xmlns:mc="http://schemas.openxmlformats.org/markup-compatibility/2006" xmlns:r="http://schemas.openxmlformats.org/officeDocument/2006/relationships" xmlns:w="http://schemas.openxmlformats.org/wordprocessingml/2006/main" xmlns:w14="http://schemas.microsoft.com/office/word/2010/wordml" xmlns:w15="http://schemas.microsoft.com/office/word/2012/wordml" xmlns:w16cex="http://schemas.microsoft.com/office/word/2018/wordml/cex" xmlns:w16cid="http://schemas.microsoft.com/office/word/2016/wordml/cid" xmlns:w16="http://schemas.microsoft.com/office/word/2018/wordml" xmlns:w16sdtdh="http://schemas.microsoft.com/office/word/2020/wordml/sdtdatahash" xmlns:w16se="http://schemas.microsoft.com/office/word/2015/wordml/symex" mc:Ignorable="w14 w15 w16se w16cid w16 w16cex w16sdtdh">
+<w:styles xmlns:mc="http://schemas.openxmlformats.org/markup-compatibility/2006" xmlns:r="http://schemas.openxmlformats.org/officeDocument/2006/relationships" xmlns:w="http://schemas.openxmlformats.org/wordprocessingml/2006/main" xmlns:w14="http://schemas.microsoft.com/office/word/2010/wordml" xmlns:w15="http://schemas.microsoft.com/office/word/2012/wordml" xmlns:w16cex="http://schemas.microsoft.com/office/word/2018/wordml/cex" xmlns:w16cid="http://schemas.microsoft.com/office/word/2016/wordml/cid" xmlns:w16="http://schemas.microsoft.com/office/word/2018/wordml" xmlns:w16du="http://schemas.microsoft.com/office/word/2023/wordml/word16du" xmlns:w16sdtdh="http://schemas.microsoft.com/office/word/2020/wordml/sdtdatahash" xmlns:w16se="http://schemas.microsoft.com/office/word/2015/wordml/symex" mc:Ignorable="w14 w15 w16se w16cid w16 w16cex w16sdtdh w16du">
   <w:docDefaults>
     <w:rPrDefault>
       <w:rPr>
@@ -2553,17 +2688,17 @@
     <w:lsdException w:name="Unresolved Mention" w:semiHidden="1" w:unhideWhenUsed="1"/>
     <w:lsdException w:name="Smart Link" w:semiHidden="1" w:unhideWhenUsed="1"/>
   </w:latentStyles>
-  <w:style w:type="paragraph" w:default="1" w:styleId="a">
+  <w:style w:type="paragraph" w:default="1" w:styleId="Normal">
     <w:name w:val="Normal"/>
     <w:qFormat/>
   </w:style>
-  <w:style w:type="character" w:default="1" w:styleId="a0">
+  <w:style w:type="character" w:default="1" w:styleId="DefaultParagraphFont">
     <w:name w:val="Default Paragraph Font"/>
     <w:uiPriority w:val="1"/>
     <w:semiHidden/>
     <w:unhideWhenUsed/>
   </w:style>
-  <w:style w:type="table" w:default="1" w:styleId="a1">
+  <w:style w:type="table" w:default="1" w:styleId="TableNormal">
     <w:name w:val="Normal Table"/>
     <w:uiPriority w:val="99"/>
     <w:semiHidden/>
@@ -2578,15 +2713,15 @@
       </w:tblCellMar>
     </w:tblPr>
   </w:style>
-  <w:style w:type="numbering" w:default="1" w:styleId="a2">
+  <w:style w:type="numbering" w:default="1" w:styleId="NoList">
     <w:name w:val="No List"/>
     <w:uiPriority w:val="99"/>
     <w:semiHidden/>
     <w:unhideWhenUsed/>
   </w:style>
-  <w:style w:type="character" w:styleId="-">
+  <w:style w:type="character" w:styleId="Hyperlink">
     <w:name w:val="Hyperlink"/>
-    <w:basedOn w:val="a0"/>
+    <w:basedOn w:val="DefaultParagraphFont"/>
     <w:uiPriority w:val="99"/>
     <w:unhideWhenUsed/>
     <w:rsid w:val="00A84A81"/>
@@ -2595,9 +2730,9 @@
       <w:u w:val="single"/>
     </w:rPr>
   </w:style>
-  <w:style w:type="character" w:styleId="a3">
+  <w:style w:type="character" w:styleId="UnresolvedMention">
     <w:name w:val="Unresolved Mention"/>
-    <w:basedOn w:val="a0"/>
+    <w:basedOn w:val="DefaultParagraphFont"/>
     <w:uiPriority w:val="99"/>
     <w:semiHidden/>
     <w:unhideWhenUsed/>
@@ -2607,9 +2742,9 @@
       <w:shd w:val="clear" w:color="auto" w:fill="E1DFDD"/>
     </w:rPr>
   </w:style>
-  <w:style w:type="paragraph" w:styleId="a4">
+  <w:style w:type="paragraph" w:styleId="ListParagraph">
     <w:name w:val="List Paragraph"/>
-    <w:basedOn w:val="a"/>
+    <w:basedOn w:val="Normal"/>
     <w:uiPriority w:val="34"/>
     <w:qFormat/>
     <w:rsid w:val="00BD5421"/>
@@ -2618,9 +2753,9 @@
       <w:contextualSpacing/>
     </w:pPr>
   </w:style>
-  <w:style w:type="character" w:styleId="-0">
+  <w:style w:type="character" w:styleId="FollowedHyperlink">
     <w:name w:val="FollowedHyperlink"/>
-    <w:basedOn w:val="a0"/>
+    <w:basedOn w:val="DefaultParagraphFont"/>
     <w:uiPriority w:val="99"/>
     <w:semiHidden/>
     <w:unhideWhenUsed/>

</xml_diff>